<commit_message>
9.1 first pass re-review
</commit_message>
<xml_diff>
--- a/Word/2.PassOneReviewd-MatthewOrJebToWorkon/Chapter9_1_ForReview.docx
+++ b/Word/2.PassOneReviewd-MatthewOrJebToWorkon/Chapter9_1_ForReview.docx
@@ -1,6 +1,6 @@
 
 <file path=word/document.xml><?xml version="1.0" encoding="utf-8"?>
-<w:document xmlns:wpc="http://schemas.microsoft.com/office/word/2010/wordprocessingCanvas" xmlns:cx="http://schemas.microsoft.com/office/drawing/2014/chartex" xmlns:cx1="http://schemas.microsoft.com/office/drawing/2015/9/8/chartex" xmlns:cx2="http://schemas.microsoft.com/office/drawing/2015/10/21/chartex" xmlns:cx3="http://schemas.microsoft.com/office/drawing/2016/5/9/chartex" xmlns:cx4="http://schemas.microsoft.com/office/drawing/2016/5/10/chartex" xmlns:cx5="http://schemas.microsoft.com/office/drawing/2016/5/11/chartex" xmlns:cx6="http://schemas.microsoft.com/office/drawing/2016/5/12/chartex" xmlns:cx7="http://schemas.microsoft.com/office/drawing/2016/5/13/chartex" xmlns:cx8="http://schemas.microsoft.com/office/drawing/2016/5/14/chartex" xmlns:mc="http://schemas.openxmlformats.org/markup-compatibility/2006" xmlns:aink="http://schemas.microsoft.com/office/drawing/2016/ink" xmlns:am3d="http://schemas.microsoft.com/office/drawing/2017/model3d" xmlns:o="urn:schemas-microsoft-com:office:office" xmlns:r="http://schemas.openxmlformats.org/officeDocument/2006/relationships" xmlns:m="http://schemas.openxmlformats.org/officeDocument/2006/math" xmlns:v="urn:schemas-microsoft-com:vml" xmlns:wp14="http://schemas.microsoft.com/office/word/2010/wordprocessingDrawing" xmlns:wp="http://schemas.openxmlformats.org/drawingml/2006/wordprocessingDrawing" xmlns:w10="urn:schemas-microsoft-com:office:word" xmlns:w="http://schemas.openxmlformats.org/wordprocessingml/2006/main" xmlns:w14="http://schemas.microsoft.com/office/word/2010/wordml" xmlns:w15="http://schemas.microsoft.com/office/word/2012/wordml" xmlns:w16cex="http://schemas.microsoft.com/office/word/2018/wordml/cex" xmlns:w16cid="http://schemas.microsoft.com/office/word/2016/wordml/cid" xmlns:w16="http://schemas.microsoft.com/office/word/2018/wordml" xmlns:w16sdtdh="http://schemas.microsoft.com/office/word/2020/wordml/sdtdatahash" xmlns:w16se="http://schemas.microsoft.com/office/word/2015/wordml/symex" xmlns:wpg="http://schemas.microsoft.com/office/word/2010/wordprocessingGroup" xmlns:wpi="http://schemas.microsoft.com/office/word/2010/wordprocessingInk" xmlns:wne="http://schemas.microsoft.com/office/word/2006/wordml" xmlns:wps="http://schemas.microsoft.com/office/word/2010/wordprocessingShape" mc:Ignorable="w14 w15 w16se w16cid w16 w16cex w16sdtdh wp14">
+<w:document xmlns:wpc="http://schemas.microsoft.com/office/word/2010/wordprocessingCanvas" xmlns:cx="http://schemas.microsoft.com/office/drawing/2014/chartex" xmlns:cx1="http://schemas.microsoft.com/office/drawing/2015/9/8/chartex" xmlns:cx2="http://schemas.microsoft.com/office/drawing/2015/10/21/chartex" xmlns:cx3="http://schemas.microsoft.com/office/drawing/2016/5/9/chartex" xmlns:cx4="http://schemas.microsoft.com/office/drawing/2016/5/10/chartex" xmlns:cx5="http://schemas.microsoft.com/office/drawing/2016/5/11/chartex" xmlns:cx6="http://schemas.microsoft.com/office/drawing/2016/5/12/chartex" xmlns:cx7="http://schemas.microsoft.com/office/drawing/2016/5/13/chartex" xmlns:cx8="http://schemas.microsoft.com/office/drawing/2016/5/14/chartex" xmlns:mc="http://schemas.openxmlformats.org/markup-compatibility/2006" xmlns:aink="http://schemas.microsoft.com/office/drawing/2016/ink" xmlns:am3d="http://schemas.microsoft.com/office/drawing/2017/model3d" xmlns:o="urn:schemas-microsoft-com:office:office" xmlns:r="http://schemas.openxmlformats.org/officeDocument/2006/relationships" xmlns:m="http://schemas.openxmlformats.org/officeDocument/2006/math" xmlns:v="urn:schemas-microsoft-com:vml" xmlns:wp14="http://schemas.microsoft.com/office/word/2010/wordprocessingDrawing" xmlns:wp="http://schemas.openxmlformats.org/drawingml/2006/wordprocessingDrawing" xmlns:w10="urn:schemas-microsoft-com:office:word" xmlns:w="http://schemas.openxmlformats.org/wordprocessingml/2006/main" xmlns:w14="http://schemas.microsoft.com/office/word/2010/wordml" xmlns:w15="http://schemas.microsoft.com/office/word/2012/wordml" xmlns:w16cid="http://schemas.microsoft.com/office/word/2016/wordml/cid" xmlns:w16se="http://schemas.microsoft.com/office/word/2015/wordml/symex" xmlns:wpg="http://schemas.microsoft.com/office/word/2010/wordprocessingGroup" xmlns:wpi="http://schemas.microsoft.com/office/word/2010/wordprocessingInk" xmlns:wne="http://schemas.microsoft.com/office/word/2006/wordml" xmlns:wps="http://schemas.microsoft.com/office/word/2010/wordprocessingShape" mc:Ignorable="w14 w15 w16se w16cid wp14">
   <w:body>
     <w:p>
       <w:pPr>
@@ -13,11 +13,16 @@
         <w:t>Simulating the World</w:t>
       </w:r>
       <w:r>
-        <w:t xml:space="preserve"> with RigidShape</w:t>
+        <w:t xml:space="preserve"> with </w:t>
+      </w:r>
+      <w:proofErr w:type="spellStart"/>
+      <w:r>
+        <w:t>RigidShape</w:t>
       </w:r>
       <w:r>
         <w:t>s</w:t>
       </w:r>
+      <w:proofErr w:type="spellEnd"/>
     </w:p>
     <w:p>
       <w:pPr>
@@ -169,7 +174,13 @@
         <w:t xml:space="preserve"> physics components</w:t>
       </w:r>
       <w:r>
-        <w:t xml:space="preserve"> play an important part in many types of games. The range of topics within physics for games is broad and includes but is not limited to areas such as </w:t>
+        <w:t xml:space="preserve"> play an important </w:t>
+      </w:r>
+      <w:r>
+        <w:t xml:space="preserve">role </w:t>
+      </w:r>
+      <w:r>
+        <w:t xml:space="preserve">in many types of games. The range of topics within physics for games is broad and includes but is not limited to areas such as </w:t>
       </w:r>
       <w:r>
         <w:t>rigid body</w:t>
@@ -566,11 +577,29 @@
       <w:r>
         <w:t xml:space="preserve">ball bouncing </w:t>
       </w:r>
-      <w:r>
-        <w:t>will often</w:t>
-      </w:r>
-      <w:r>
-        <w:t xml:space="preserve"> not support the ball </w:t>
+      <w:ins w:id="0" w:author="Kelvin Sung" w:date="2021-06-22T09:09:00Z">
+        <w:r>
+          <w:t>(rigid body)</w:t>
+        </w:r>
+      </w:ins>
+      <w:del w:id="1" w:author="Kelvin Sung" w:date="2021-06-22T09:08:00Z">
+        <w:r>
+          <w:delText xml:space="preserve">will </w:delText>
+        </w:r>
+      </w:del>
+      <w:r>
+        <w:t>often</w:t>
+      </w:r>
+      <w:r>
+        <w:t xml:space="preserve"> </w:t>
+      </w:r>
+      <w:ins w:id="2" w:author="Kelvin Sung" w:date="2021-06-22T09:08:00Z">
+        <w:r>
+          <w:t xml:space="preserve">will </w:t>
+        </w:r>
+      </w:ins>
+      <w:r>
+        <w:t xml:space="preserve">not support the ball </w:t>
       </w:r>
       <w:r>
         <w:t xml:space="preserve">colliding </w:t>
@@ -588,16 +617,34 @@
         <w:t>a</w:t>
       </w:r>
       <w:r>
-        <w:t xml:space="preserve"> soft</w:t>
-      </w:r>
-      <w:r>
         <w:t xml:space="preserve"> </w:t>
       </w:r>
-      <w:r>
-        <w:t xml:space="preserve">body or </w:t>
-      </w:r>
-      <w:r>
-        <w:t xml:space="preserve">jelly block, or, </w:t>
+      <w:del w:id="3" w:author="Kelvin Sung" w:date="2021-06-22T09:08:00Z">
+        <w:r>
+          <w:delText>soft</w:delText>
+        </w:r>
+        <w:r>
+          <w:delText xml:space="preserve"> </w:delText>
+        </w:r>
+        <w:r>
+          <w:delText xml:space="preserve">body or </w:delText>
+        </w:r>
+      </w:del>
+      <w:r>
+        <w:t>jelly block</w:t>
+      </w:r>
+      <w:ins w:id="4" w:author="Kelvin Sung" w:date="2021-06-22T09:08:00Z">
+        <w:r>
+          <w:t xml:space="preserve"> (soft bod</w:t>
+        </w:r>
+      </w:ins>
+      <w:ins w:id="5" w:author="Kelvin Sung" w:date="2021-06-22T09:09:00Z">
+        <w:r>
+          <w:t>y)</w:t>
+        </w:r>
+      </w:ins>
+      <w:r>
+        <w:t xml:space="preserve">, or, </w:t>
       </w:r>
       <w:r>
         <w:t xml:space="preserve">accurately </w:t>
@@ -620,6 +667,11 @@
       <w:r>
         <w:t>its interaction with fluid</w:t>
       </w:r>
+      <w:ins w:id="6" w:author="Kelvin Sung" w:date="2021-06-22T09:09:00Z">
+        <w:r>
+          <w:t xml:space="preserve"> (fluid dynamics)</w:t>
+        </w:r>
+      </w:ins>
       <w:r>
         <w:t>.</w:t>
       </w:r>
@@ -633,14 +685,29 @@
         <w:t>body physics engine does not</w:t>
       </w:r>
       <w:r>
-        <w:t xml:space="preserve"> necessarily</w:t>
-      </w:r>
-      <w:r>
-        <w:t xml:space="preserve"> support interactions with soft</w:t>
-      </w:r>
-      <w:r>
-        <w:t>-</w:t>
-      </w:r>
+        <w:t xml:space="preserve"> </w:t>
+      </w:r>
+      <w:del w:id="7" w:author="Kelvin Sung" w:date="2021-06-22T09:10:00Z">
+        <w:r>
+          <w:delText>necessarily</w:delText>
+        </w:r>
+        <w:r>
+          <w:delText xml:space="preserve"> </w:delText>
+        </w:r>
+      </w:del>
+      <w:r>
+        <w:t>support interactions with soft</w:t>
+      </w:r>
+      <w:ins w:id="8" w:author="Kelvin Sung" w:date="2021-06-22T09:10:00Z">
+        <w:r>
+          <w:t xml:space="preserve"> </w:t>
+        </w:r>
+      </w:ins>
+      <w:del w:id="9" w:author="Kelvin Sung" w:date="2021-06-22T09:10:00Z">
+        <w:r>
+          <w:delText>-</w:delText>
+        </w:r>
+      </w:del>
       <w:r>
         <w:t>body object</w:t>
       </w:r>
@@ -665,26 +732,58 @@
       <w:r>
         <w:t xml:space="preserve"> a soft</w:t>
       </w:r>
-      <w:r>
-        <w:t>-</w:t>
-      </w:r>
+      <w:ins w:id="10" w:author="Kelvin Sung" w:date="2021-06-22T09:10:00Z">
+        <w:r>
+          <w:t xml:space="preserve"> </w:t>
+        </w:r>
+      </w:ins>
+      <w:del w:id="11" w:author="Kelvin Sung" w:date="2021-06-22T09:10:00Z">
+        <w:r>
+          <w:delText>-</w:delText>
+        </w:r>
+      </w:del>
       <w:r>
         <w:t xml:space="preserve">body physics engine usually does not </w:t>
       </w:r>
-      <w:r>
-        <w:t xml:space="preserve">fully </w:t>
-      </w:r>
-      <w:r>
-        <w:t>support interactions with rigid</w:t>
-      </w:r>
-      <w:r>
-        <w:t>-</w:t>
-      </w:r>
+      <w:del w:id="12" w:author="Kelvin Sung" w:date="2021-06-22T09:10:00Z">
+        <w:r>
+          <w:delText xml:space="preserve">fully </w:delText>
+        </w:r>
+        <w:r>
+          <w:delText xml:space="preserve">support </w:delText>
+        </w:r>
+      </w:del>
+      <w:ins w:id="13" w:author="Kelvin Sung" w:date="2021-06-22T09:10:00Z">
+        <w:r>
+          <w:t xml:space="preserve">allow </w:t>
+        </w:r>
+      </w:ins>
+      <w:r>
+        <w:t>interactions with rigid</w:t>
+      </w:r>
+      <w:ins w:id="14" w:author="Kelvin Sung" w:date="2021-06-22T09:10:00Z">
+        <w:r>
+          <w:t xml:space="preserve"> </w:t>
+        </w:r>
+      </w:ins>
+      <w:del w:id="15" w:author="Kelvin Sung" w:date="2021-06-22T09:10:00Z">
+        <w:r>
+          <w:delText>-</w:delText>
+        </w:r>
+      </w:del>
       <w:r>
         <w:t xml:space="preserve">body </w:t>
       </w:r>
       <w:r>
-        <w:t xml:space="preserve">or other physics </w:t>
+        <w:t xml:space="preserve">or other </w:t>
+      </w:r>
+      <w:ins w:id="16" w:author="Kelvin Sung" w:date="2021-06-22T09:10:00Z">
+        <w:r>
+          <w:t xml:space="preserve">types of </w:t>
+        </w:r>
+      </w:ins>
+      <w:r>
+        <w:t xml:space="preserve">physics </w:t>
       </w:r>
       <w:r>
         <w:t xml:space="preserve">objects. </w:t>
@@ -799,11 +898,21 @@
         <w:t xml:space="preserve"> where the center of mass is located at the center of the </w:t>
       </w:r>
       <w:r>
-        <w:t xml:space="preserve">geometric </w:t>
-      </w:r>
-      <w:r>
-        <w:t>object</w:t>
-      </w:r>
+        <w:t>geometric</w:t>
+      </w:r>
+      <w:ins w:id="17" w:author="Kelvin Sung" w:date="2021-06-22T09:12:00Z">
+        <w:r>
+          <w:t xml:space="preserve"> shape</w:t>
+        </w:r>
+      </w:ins>
+      <w:r>
+        <w:t xml:space="preserve"> </w:t>
+      </w:r>
+      <w:del w:id="18" w:author="Kelvin Sung" w:date="2021-06-22T09:12:00Z">
+        <w:r>
+          <w:delText>object</w:delText>
+        </w:r>
+      </w:del>
     </w:p>
     <w:p>
       <w:pPr>
@@ -856,6 +965,9 @@
     <w:p>
       <w:pPr>
         <w:pStyle w:val="BodyTextCont"/>
+        <w:rPr>
+          <w:ins w:id="19" w:author="Kelvin Sung" w:date="2021-06-22T09:19:00Z"/>
+        </w:rPr>
       </w:pPr>
       <w:r>
         <w:t xml:space="preserve">Based on this set of assumptions, a rigid body physics simulation, or </w:t>
@@ -870,8 +982,13 @@
         <w:t xml:space="preserve"> bouncing</w:t>
       </w:r>
       <w:r>
-        <w:t>, falling and colliding predictably</w:t>
-      </w:r>
+        <w:t>, falling and colliding</w:t>
+      </w:r>
+      <w:del w:id="20" w:author="Kelvin Sung" w:date="2021-06-22T09:13:00Z">
+        <w:r>
+          <w:delText xml:space="preserve"> predictably</w:delText>
+        </w:r>
+      </w:del>
       <w:r>
         <w:t xml:space="preserve">. For example, a fully inflated bouncing ball or a simple </w:t>
       </w:r>
@@ -890,8 +1007,26 @@
       <w:r>
         <w:t xml:space="preserve"> desk and landing on a hardwood floor</w:t>
       </w:r>
-      <w:r>
-        <w:t xml:space="preserve"> can be reliably simulated in real-time given that </w:t>
+      <w:ins w:id="21" w:author="Kelvin Sung" w:date="2021-06-22T09:15:00Z">
+        <w:r>
+          <w:t>. These types of rigid body physical interactions</w:t>
+        </w:r>
+      </w:ins>
+      <w:r>
+        <w:t xml:space="preserve"> can be reliably simulated in real-time </w:t>
+      </w:r>
+      <w:del w:id="22" w:author="Kelvin Sung" w:date="2021-06-22T09:17:00Z">
+        <w:r>
+          <w:delText>given that</w:delText>
+        </w:r>
+      </w:del>
+      <w:ins w:id="23" w:author="Kelvin Sung" w:date="2021-06-22T09:17:00Z">
+        <w:r>
+          <w:t>as long as</w:t>
+        </w:r>
+      </w:ins>
+      <w:r>
+        <w:t xml:space="preserve"> </w:t>
       </w:r>
       <w:r>
         <w:t>deformation does not occur during collisions</w:t>
@@ -902,153 +1037,294 @@
       <w:r>
         <w:t xml:space="preserve"> </w:t>
       </w:r>
-      <w:r>
-        <w:t xml:space="preserve">Objects with uniformly distributed mass that do not change shape during interactions can be applicable to many important and useful scenarios in games. As the described, the bouncing ball and </w:t>
-      </w:r>
-      <w:r>
-        <w:rPr>
-          <w:rStyle w:val="Emphasis"/>
-        </w:rPr>
-        <w:t>Lego</w:t>
-      </w:r>
-      <w:r>
-        <w:t xml:space="preserve"> block dropping examples serve as great candidates for a rigid body physics engine as they are excellent for simulating moving objects coming into contact with one another such as a bowling ball colliding with pins, or, a cannon ball hitting an armored plate. </w:t>
+    </w:p>
+    <w:p>
+      <w:pPr>
+        <w:pStyle w:val="BodyTextCont"/>
+      </w:pPr>
+      <w:r>
+        <w:t xml:space="preserve">Objects with uniformly distributed mass that do not change shape during interactions can be applicable to many important and useful scenarios in games. </w:t>
+      </w:r>
+      <w:ins w:id="24" w:author="Kelvin Sung" w:date="2021-06-22T09:19:00Z">
+        <w:r>
+          <w:t xml:space="preserve">In general, </w:t>
+        </w:r>
+      </w:ins>
+      <w:del w:id="25" w:author="Kelvin Sung" w:date="2021-06-22T09:19:00Z">
+        <w:r>
+          <w:delText xml:space="preserve">As the described, the bouncing ball and </w:delText>
+        </w:r>
+        <w:r>
+          <w:rPr>
+            <w:rStyle w:val="Emphasis"/>
+          </w:rPr>
+          <w:delText>Lego</w:delText>
+        </w:r>
+        <w:r>
+          <w:delText xml:space="preserve"> block dropping examples serve as great candidates for a </w:delText>
+        </w:r>
+      </w:del>
+      <w:r>
+        <w:t>rigid body physics engine</w:t>
+      </w:r>
+      <w:ins w:id="26" w:author="Kelvin Sung" w:date="2021-06-22T09:20:00Z">
+        <w:r>
+          <w:t>s</w:t>
+        </w:r>
+      </w:ins>
+      <w:r>
+        <w:t xml:space="preserve"> </w:t>
+      </w:r>
+      <w:del w:id="27" w:author="Kelvin Sung" w:date="2021-06-22T09:20:00Z">
+        <w:r>
+          <w:delText xml:space="preserve">as they </w:delText>
+        </w:r>
+      </w:del>
+      <w:r>
+        <w:t xml:space="preserve">are excellent for simulating moving objects coming into contact with one another </w:t>
       </w:r>
       <w:r>
         <w:lastRenderedPageBreak/>
+        <w:t xml:space="preserve">such as a bowling ball colliding with pins, or, a cannon ball hitting an armored plate. </w:t>
+      </w:r>
+      <w:r>
         <w:t xml:space="preserve">However, </w:t>
       </w:r>
       <w:r>
         <w:t>it is important to recognize</w:t>
       </w:r>
-      <w:r>
-        <w:t xml:space="preserve"> every</w:t>
-      </w:r>
-      <w:r>
-        <w:t xml:space="preserve"> rigid </w:t>
+      <w:ins w:id="28" w:author="Kelvin Sung" w:date="2021-06-22T09:23:00Z">
+        <w:r>
+          <w:t xml:space="preserve">, </w:t>
+        </w:r>
+        <w:r>
+          <w:t>with the given set of assumptions</w:t>
+        </w:r>
+        <w:r>
+          <w:t>,</w:t>
+        </w:r>
+      </w:ins>
+      <w:r>
+        <w:t xml:space="preserve"> </w:t>
+      </w:r>
+      <w:ins w:id="29" w:author="Kelvin Sung" w:date="2021-06-22T09:22:00Z">
+        <w:r>
+          <w:t xml:space="preserve">a rigid body physics simulation </w:t>
+        </w:r>
+      </w:ins>
+      <w:ins w:id="30" w:author="Kelvin Sung" w:date="2021-06-22T09:24:00Z">
+        <w:r>
+          <w:t xml:space="preserve">does not support </w:t>
+        </w:r>
+      </w:ins>
+      <w:ins w:id="31" w:author="Kelvin Sung" w:date="2021-06-22T09:23:00Z">
+        <w:r>
+          <w:t>the following</w:t>
+        </w:r>
+      </w:ins>
+      <w:ins w:id="32" w:author="Kelvin Sung" w:date="2021-06-22T09:24:00Z">
+        <w:r>
+          <w:t>s:</w:t>
+        </w:r>
+      </w:ins>
+      <w:ins w:id="33" w:author="Kelvin Sung" w:date="2021-06-22T09:23:00Z">
+        <w:r>
+          <w:t xml:space="preserve"> </w:t>
+        </w:r>
+      </w:ins>
+      <w:del w:id="34" w:author="Kelvin Sung" w:date="2021-06-22T09:21:00Z">
+        <w:r>
+          <w:delText>every</w:delText>
+        </w:r>
+        <w:r>
+          <w:delText xml:space="preserve"> </w:delText>
+        </w:r>
+      </w:del>
+      <w:del w:id="35" w:author="Kelvin Sung" w:date="2021-06-22T09:22:00Z">
+        <w:r>
+          <w:delText xml:space="preserve">rigid </w:delText>
+        </w:r>
+        <w:r>
+          <w:delText>body</w:delText>
+        </w:r>
+        <w:r>
+          <w:delText xml:space="preserve"> </w:delText>
+        </w:r>
+        <w:r>
+          <w:delText xml:space="preserve">physics </w:delText>
+        </w:r>
+      </w:del>
+      <w:del w:id="36" w:author="Kelvin Sung" w:date="2021-06-22T09:21:00Z">
+        <w:r>
+          <w:delText xml:space="preserve">system </w:delText>
+        </w:r>
+      </w:del>
+      <w:del w:id="37" w:author="Kelvin Sung" w:date="2021-06-22T09:22:00Z">
+        <w:r>
+          <w:delText>has its limitations</w:delText>
+        </w:r>
+      </w:del>
+      <w:del w:id="38" w:author="Kelvin Sung" w:date="2021-06-22T09:23:00Z">
+        <w:r>
+          <w:delText>.</w:delText>
+        </w:r>
+        <w:r>
+          <w:delText xml:space="preserve"> </w:delText>
+        </w:r>
+        <w:r>
+          <w:delText>Thus your implementation</w:delText>
+        </w:r>
+        <w:r>
+          <w:delText xml:space="preserve"> </w:delText>
+        </w:r>
+        <w:r>
+          <w:delText>will</w:delText>
+        </w:r>
+        <w:r>
+          <w:delText xml:space="preserve"> not support</w:delText>
+        </w:r>
+        <w:r>
+          <w:delText>:</w:delText>
+        </w:r>
+      </w:del>
+    </w:p>
+    <w:p>
+      <w:pPr>
+        <w:pStyle w:val="Bullet"/>
+      </w:pPr>
+      <w:r>
+        <w:t>o</w:t>
+      </w:r>
+      <w:r>
+        <w:t xml:space="preserve">bjects </w:t>
+      </w:r>
+      <w:r>
+        <w:t>consisting of multiple geometric parts, e.g., an arrow</w:t>
+      </w:r>
+      <w:r>
+        <w:t xml:space="preserve"> </w:t>
+      </w:r>
+    </w:p>
+    <w:p>
+      <w:pPr>
+        <w:pStyle w:val="Bullet"/>
+      </w:pPr>
+      <w:r>
+        <w:t xml:space="preserve">objects </w:t>
+      </w:r>
+      <w:r>
+        <w:t xml:space="preserve">with non-trivial material properties, e.g., magnetism </w:t>
+      </w:r>
+    </w:p>
+    <w:p>
+      <w:pPr>
+        <w:pStyle w:val="Bullet"/>
+      </w:pPr>
+      <w:r>
+        <w:t xml:space="preserve">objects </w:t>
+      </w:r>
+      <w:r>
+        <w:t xml:space="preserve">with </w:t>
+      </w:r>
+      <w:r>
+        <w:t>non-uniform mass distribution</w:t>
+      </w:r>
+      <w:r>
+        <w:t>, e.g., a baseball bat</w:t>
+      </w:r>
+      <w:r>
+        <w:t xml:space="preserve"> </w:t>
+      </w:r>
+    </w:p>
+    <w:p>
+      <w:pPr>
+        <w:pStyle w:val="Bullet"/>
+      </w:pPr>
+      <w:r>
+        <w:t xml:space="preserve">objects </w:t>
+      </w:r>
+      <w:r>
+        <w:t xml:space="preserve">that change shapes during collision, e.g., rubber balls </w:t>
+      </w:r>
+    </w:p>
+    <w:p>
+      <w:pPr>
+        <w:pStyle w:val="BodyTextCont"/>
+      </w:pPr>
+      <w:del w:id="39" w:author="Kelvin Sung" w:date="2021-06-22T09:28:00Z">
+        <w:r>
+          <w:delText>Despite these and other limitations, o</w:delText>
+        </w:r>
+      </w:del>
+      <w:ins w:id="40" w:author="Kelvin Sung" w:date="2021-06-22T09:28:00Z">
+        <w:r>
+          <w:t>O</w:t>
+        </w:r>
+      </w:ins>
+      <w:r>
+        <w:t xml:space="preserve">f all </w:t>
+      </w:r>
+      <w:del w:id="41" w:author="Kelvin Sung" w:date="2021-06-22T09:28:00Z">
+        <w:r>
+          <w:delText xml:space="preserve">the subsets of the </w:delText>
+        </w:r>
+      </w:del>
+      <w:r>
+        <w:t xml:space="preserve">real-world physical object interaction types, rigid body </w:t>
+      </w:r>
+      <w:del w:id="42" w:author="Kelvin Sung" w:date="2021-06-22T09:28:00Z">
+        <w:r>
+          <w:delText xml:space="preserve">simulation </w:delText>
+        </w:r>
+      </w:del>
+      <w:ins w:id="43" w:author="Kelvin Sung" w:date="2021-06-22T09:28:00Z">
+        <w:r>
+          <w:t xml:space="preserve">interaction </w:t>
+        </w:r>
+      </w:ins>
+      <w:r>
+        <w:t xml:space="preserve">is the best understood; most straightforward to approximate solutions for, and </w:t>
+      </w:r>
+      <w:del w:id="44" w:author="Kelvin Sung" w:date="2021-06-22T09:29:00Z">
+        <w:r>
+          <w:delText xml:space="preserve">one the more useful </w:delText>
+        </w:r>
+      </w:del>
+      <w:ins w:id="45" w:author="Kelvin Sung" w:date="2021-06-22T09:30:00Z">
+        <w:r>
+          <w:t>least challenging</w:t>
+        </w:r>
+      </w:ins>
+      <w:ins w:id="46" w:author="Kelvin Sung" w:date="2021-06-22T09:29:00Z">
+        <w:r>
+          <w:t xml:space="preserve"> </w:t>
+        </w:r>
+      </w:ins>
+      <w:r>
+        <w:t>to implement. Due to t</w:t>
+      </w:r>
+      <w:r>
+        <w:t>his</w:t>
+      </w:r>
+      <w:r>
+        <w:t>, this</w:t>
+      </w:r>
+      <w:r>
+        <w:t xml:space="preserve"> chapter focuses only </w:t>
+      </w:r>
+      <w:r>
+        <w:t xml:space="preserve">on </w:t>
+      </w:r>
+      <w:r>
+        <w:t>rigid</w:t>
+      </w:r>
+      <w:r>
+        <w:t xml:space="preserve"> </w:t>
       </w:r>
       <w:r>
         <w:t>body</w:t>
       </w:r>
       <w:r>
-        <w:t xml:space="preserve"> </w:t>
-      </w:r>
-      <w:r>
-        <w:t xml:space="preserve">physics </w:t>
-      </w:r>
-      <w:r>
-        <w:t>system has its limitations</w:t>
-      </w:r>
-      <w:r>
-        <w:t>.</w:t>
-      </w:r>
-      <w:r>
-        <w:t xml:space="preserve"> </w:t>
-      </w:r>
-      <w:r>
-        <w:t>Thus your implementation</w:t>
-      </w:r>
-      <w:r>
-        <w:t xml:space="preserve"> </w:t>
-      </w:r>
-      <w:r>
-        <w:t>will</w:t>
-      </w:r>
-      <w:r>
-        <w:t xml:space="preserve"> not support</w:t>
-      </w:r>
-      <w:r>
-        <w:t>:</w:t>
-      </w:r>
-    </w:p>
-    <w:p>
-      <w:pPr>
-        <w:pStyle w:val="Bullet"/>
-      </w:pPr>
-      <w:r>
-        <w:t>o</w:t>
-      </w:r>
-      <w:r>
-        <w:t xml:space="preserve">bjects </w:t>
-      </w:r>
-      <w:r>
-        <w:t>consisting of multiple geometric parts, e.g., an arrow</w:t>
-      </w:r>
-      <w:r>
-        <w:t xml:space="preserve"> </w:t>
-      </w:r>
-    </w:p>
-    <w:p>
-      <w:pPr>
-        <w:pStyle w:val="Bullet"/>
-      </w:pPr>
-      <w:r>
-        <w:t xml:space="preserve">objects </w:t>
-      </w:r>
-      <w:r>
-        <w:t xml:space="preserve">with non-trivial material properties, e.g., magnetism </w:t>
-      </w:r>
-    </w:p>
-    <w:p>
-      <w:pPr>
-        <w:pStyle w:val="Bullet"/>
-      </w:pPr>
-      <w:r>
-        <w:t xml:space="preserve">objects </w:t>
-      </w:r>
-      <w:r>
-        <w:t xml:space="preserve">with </w:t>
-      </w:r>
-      <w:r>
-        <w:t>non-uniform mass distribution</w:t>
-      </w:r>
-      <w:r>
-        <w:t>, e.g., a baseball bat</w:t>
-      </w:r>
-      <w:r>
-        <w:t xml:space="preserve"> </w:t>
-      </w:r>
-    </w:p>
-    <w:p>
-      <w:pPr>
-        <w:pStyle w:val="Bullet"/>
-      </w:pPr>
-      <w:r>
-        <w:t xml:space="preserve">objects </w:t>
-      </w:r>
-      <w:r>
-        <w:t xml:space="preserve">that change shapes during collision, e.g., rubber balls </w:t>
-      </w:r>
-    </w:p>
-    <w:p>
-      <w:pPr>
-        <w:pStyle w:val="BodyTextCont"/>
-      </w:pPr>
-      <w:r>
-        <w:t>Despite these and other limitations, of all the subsets of the real-world physical object interaction types, rigid body simulation is the best understood; most straightforward to approximate solutions for, and one the more useful to implement. Due to t</w:t>
-      </w:r>
-      <w:r>
-        <w:t>his</w:t>
-      </w:r>
-      <w:r>
-        <w:t>, this</w:t>
-      </w:r>
-      <w:r>
-        <w:t xml:space="preserve"> chapter focuses only </w:t>
-      </w:r>
-      <w:r>
-        <w:t xml:space="preserve">on </w:t>
-      </w:r>
-      <w:r>
-        <w:t>rigid</w:t>
-      </w:r>
-      <w:r>
-        <w:t xml:space="preserve"> </w:t>
-      </w:r>
-      <w:r>
-        <w:t>body</w:t>
-      </w:r>
-      <w:r>
         <w:t xml:space="preserve"> simulation. </w:t>
       </w:r>
     </w:p>
@@ -1067,16 +1343,18 @@
           <w:b/>
         </w:rPr>
       </w:pPr>
-      <w:commentRangeStart w:id="0"/>
+      <w:commentRangeStart w:id="47"/>
       <w:r>
         <w:t xml:space="preserve">In the previous chapter, you experienced building the illumination component by simulating the propagation of light energy in a game scene. Recall that only selected objects participated in the simulation. For instance, in a scene, only </w:t>
       </w:r>
+      <w:proofErr w:type="spellStart"/>
       <w:r>
         <w:rPr>
           <w:rStyle w:val="CodeInline"/>
         </w:rPr>
         <w:t>IllumRenderable</w:t>
       </w:r>
+      <w:proofErr w:type="spellEnd"/>
       <w:r>
         <w:t xml:space="preserve"> objects can be </w:t>
       </w:r>
@@ -1086,12 +1364,14 @@
       <w:r>
         <w:t xml:space="preserve"> by the light sources, while others such as </w:t>
       </w:r>
+      <w:proofErr w:type="spellStart"/>
       <w:r>
         <w:rPr>
           <w:rStyle w:val="CodeInline"/>
         </w:rPr>
         <w:t>SpriteRenderable</w:t>
       </w:r>
+      <w:proofErr w:type="spellEnd"/>
       <w:r>
         <w:t xml:space="preserve"> objects </w:t>
       </w:r>
@@ -1140,13 +1420,13 @@
       <w:r>
         <w:t xml:space="preserve">functioning physical world. </w:t>
       </w:r>
-      <w:commentRangeEnd w:id="0"/>
+      <w:commentRangeEnd w:id="47"/>
       <w:r>
         <w:rPr>
           <w:rStyle w:val="CommentReference"/>
           <w:rFonts w:asciiTheme="minorHAnsi" w:hAnsiTheme="minorHAnsi"/>
         </w:rPr>
-        <w:commentReference w:id="0"/>
+        <w:commentReference w:id="47"/>
       </w:r>
     </w:p>
     <w:p>
@@ -1161,7 +1441,7 @@
       <w:pPr>
         <w:pStyle w:val="BodyTextFirst"/>
       </w:pPr>
-      <w:commentRangeStart w:id="1"/>
+      <w:commentRangeStart w:id="48"/>
       <w:r>
         <w:t xml:space="preserve">Similar to </w:t>
       </w:r>
@@ -1233,12 +1513,14 @@
       <w:r>
         <w:t xml:space="preserve">Defines the </w:t>
       </w:r>
+      <w:proofErr w:type="spellStart"/>
       <w:r>
         <w:rPr>
           <w:rStyle w:val="CodeInline"/>
         </w:rPr>
         <w:t>RigidShape</w:t>
       </w:r>
+      <w:proofErr w:type="spellEnd"/>
       <w:r>
         <w:t xml:space="preserve"> class to support an </w:t>
       </w:r>
@@ -1281,6 +1563,7 @@
         <w:pStyle w:val="Bullet"/>
       </w:pPr>
       <w:r>
+        <w:lastRenderedPageBreak/>
         <w:t>Collisions of the rigid shape</w:t>
       </w:r>
       <w:r>
@@ -1313,21 +1596,25 @@
       <w:r>
         <w:t xml:space="preserve"> </w:t>
       </w:r>
+      <w:proofErr w:type="spellStart"/>
       <w:r>
         <w:rPr>
           <w:rStyle w:val="CodeInline"/>
         </w:rPr>
         <w:t>RigidShape</w:t>
       </w:r>
+      <w:proofErr w:type="spellEnd"/>
       <w:r>
         <w:t xml:space="preserve"> objects. Introduces the </w:t>
       </w:r>
+      <w:proofErr w:type="spellStart"/>
       <w:r>
         <w:rPr>
           <w:rStyle w:val="CodeInline"/>
         </w:rPr>
         <w:t>CollisionInfo</w:t>
       </w:r>
+      <w:proofErr w:type="spellEnd"/>
       <w:r>
         <w:t xml:space="preserve"> class to </w:t>
       </w:r>
@@ -1337,18 +1624,19 @@
         <w:pStyle w:val="Bullet"/>
       </w:pPr>
       <w:r>
-        <w:lastRenderedPageBreak/>
         <w:t xml:space="preserve">recognize that in the digital world objects can overlap, </w:t>
       </w:r>
       <w:r>
         <w:t xml:space="preserve">introduce </w:t>
       </w:r>
+      <w:proofErr w:type="spellStart"/>
       <w:r>
         <w:rPr>
           <w:rStyle w:val="CodeInline"/>
         </w:rPr>
         <w:t>CollisionInfo</w:t>
       </w:r>
+      <w:proofErr w:type="spellEnd"/>
       <w:r>
         <w:t xml:space="preserve"> to</w:t>
       </w:r>
@@ -1407,15 +1695,23 @@
         <w:pStyle w:val="Bullet"/>
       </w:pPr>
       <w:r>
-        <w:t>Collision resolution: finally responses to collision.</w:t>
-      </w:r>
-      <w:commentRangeEnd w:id="1"/>
+        <w:t xml:space="preserve">Collision resolution: </w:t>
+      </w:r>
+      <w:proofErr w:type="gramStart"/>
+      <w:r>
+        <w:t>finally</w:t>
+      </w:r>
+      <w:proofErr w:type="gramEnd"/>
+      <w:r>
+        <w:t xml:space="preserve"> responses to collision.</w:t>
+      </w:r>
+      <w:commentRangeEnd w:id="48"/>
       <w:r>
         <w:rPr>
           <w:rStyle w:val="CommentReference"/>
           <w:rFonts w:asciiTheme="minorHAnsi" w:hAnsiTheme="minorHAnsi"/>
         </w:rPr>
-        <w:commentReference w:id="1"/>
+        <w:commentReference w:id="48"/>
       </w:r>
     </w:p>
     <w:p>
@@ -1472,11 +1768,21 @@
       <w:r>
         <w:t xml:space="preserve">rigid body physics simulation of the rigid circles to approximate the physical interactions between </w:t>
       </w:r>
-      <w:r>
-        <w:t>itself and other</w:t>
-      </w:r>
-      <w:r>
-        <w:t xml:space="preserve"> spaceships.</w:t>
+      <w:del w:id="49" w:author="Kelvin Sung" w:date="2021-06-22T09:31:00Z">
+        <w:r>
+          <w:delText>itself and other</w:delText>
+        </w:r>
+        <w:r>
+          <w:delText xml:space="preserve"> </w:delText>
+        </w:r>
+      </w:del>
+      <w:ins w:id="50" w:author="Kelvin Sung" w:date="2021-06-22T09:31:00Z">
+        <w:r>
+          <w:t xml:space="preserve">the </w:t>
+        </w:r>
+      </w:ins>
+      <w:r>
+        <w:t>spaceships.</w:t>
       </w:r>
     </w:p>
     <w:p>
@@ -1654,30 +1960,36 @@
       <w:r>
         <w:t xml:space="preserve">introduces the </w:t>
       </w:r>
+      <w:proofErr w:type="spellStart"/>
       <w:r>
         <w:rPr>
           <w:rStyle w:val="CodeInline"/>
         </w:rPr>
         <w:t>RidigShape</w:t>
       </w:r>
+      <w:proofErr w:type="spellEnd"/>
       <w:r>
         <w:t xml:space="preserve"> classes with a simple circular bound for collision optimization. The defined </w:t>
       </w:r>
+      <w:proofErr w:type="spellStart"/>
       <w:r>
         <w:rPr>
           <w:rStyle w:val="CodeInline"/>
         </w:rPr>
         <w:t>RigidShape</w:t>
       </w:r>
+      <w:proofErr w:type="spellEnd"/>
       <w:r>
         <w:t xml:space="preserve"> class will be integrated into the game engine where each </w:t>
       </w:r>
+      <w:proofErr w:type="spellStart"/>
       <w:r>
         <w:rPr>
           <w:rStyle w:val="CodeInline"/>
         </w:rPr>
         <w:t>GameObject</w:t>
       </w:r>
+      <w:proofErr w:type="spellEnd"/>
       <w:r>
         <w:t xml:space="preserve"> object will have references to both a </w:t>
       </w:r>
@@ -1690,12 +2002,14 @@
       <w:r>
         <w:t xml:space="preserve"> and a </w:t>
       </w:r>
+      <w:proofErr w:type="spellStart"/>
       <w:r>
         <w:rPr>
           <w:rStyle w:val="CodeInline"/>
         </w:rPr>
         <w:t>RigidShape</w:t>
       </w:r>
+      <w:proofErr w:type="spellEnd"/>
       <w:r>
         <w:t xml:space="preserve"> object. The </w:t>
       </w:r>
@@ -1708,32 +2022,44 @@
       <w:r>
         <w:t xml:space="preserve"> object will be drawn showing the players a visually pleasing gaming element while the </w:t>
       </w:r>
+      <w:proofErr w:type="spellStart"/>
       <w:r>
         <w:rPr>
           <w:rStyle w:val="CodeInline"/>
         </w:rPr>
         <w:t>RigidShape</w:t>
       </w:r>
+      <w:proofErr w:type="spellEnd"/>
       <w:r>
         <w:t xml:space="preserve"> will be processed in the rigid shape simulation</w:t>
       </w:r>
-      <w:r>
-        <w:t>,</w:t>
-      </w:r>
+      <w:bookmarkStart w:id="51" w:name="_GoBack"/>
+      <w:bookmarkEnd w:id="51"/>
+      <w:del w:id="52" w:author="Kelvin Sung" w:date="2021-06-22T09:33:00Z">
+        <w:r>
+          <w:delText>,</w:delText>
+        </w:r>
+      </w:del>
       <w:r>
         <w:t xml:space="preserve"> approximating the behavior of the </w:t>
       </w:r>
+      <w:proofErr w:type="spellStart"/>
       <w:r>
         <w:rPr>
           <w:rStyle w:val="CodeInline"/>
         </w:rPr>
         <w:t>GameObject</w:t>
       </w:r>
+      <w:proofErr w:type="spellEnd"/>
       <w:r>
         <w:t xml:space="preserve"> object.</w:t>
       </w:r>
       <w:r>
-        <w:t xml:space="preserve"> You can see an example of this project running in Figure 9-1. The source code to this project is defined in </w:t>
+        <w:t xml:space="preserve"> You </w:t>
+      </w:r>
+      <w:r>
+        <w:lastRenderedPageBreak/>
+        <w:t xml:space="preserve">can see an example of this project running in Figure 9-1. The source code to this project is defined in </w:t>
       </w:r>
       <w:r>
         <w:rPr>
@@ -1753,7 +2079,6 @@
         <w:rPr>
           <w:noProof/>
         </w:rPr>
-        <w:lastRenderedPageBreak/>
         <w:drawing>
           <wp:inline distT="0" distB="0" distL="0" distR="0" wp14:anchorId="7F28F6C0" wp14:editId="0EDACA9D">
             <wp:extent cx="5478145" cy="4112895"/>
@@ -1828,8 +2153,8 @@
       <w:pPr>
         <w:pStyle w:val="BodyTextFirst"/>
       </w:pPr>
-      <w:bookmarkStart w:id="2" w:name="OLE_LINK1"/>
-      <w:bookmarkStart w:id="3" w:name="OLE_LINK2"/>
+      <w:bookmarkStart w:id="53" w:name="OLE_LINK1"/>
+      <w:bookmarkStart w:id="54" w:name="OLE_LINK2"/>
       <w:r>
         <w:t>The controls of the project are as follows:</w:t>
       </w:r>
@@ -1899,12 +2224,14 @@
       <w:r>
         <w:t xml:space="preserve">R key: Toggle the drawing of </w:t>
       </w:r>
+      <w:proofErr w:type="spellStart"/>
       <w:r>
         <w:rPr>
           <w:rStyle w:val="CodeInline"/>
         </w:rPr>
         <w:t>RigidShape</w:t>
       </w:r>
+      <w:proofErr w:type="spellEnd"/>
     </w:p>
     <w:p>
       <w:pPr>
@@ -1913,12 +2240,14 @@
       <w:r>
         <w:t xml:space="preserve">B key: Toggle the drawing of the bound on each </w:t>
       </w:r>
+      <w:proofErr w:type="spellStart"/>
       <w:r>
         <w:rPr>
           <w:rStyle w:val="CodeInline"/>
         </w:rPr>
         <w:t>RigidShape</w:t>
       </w:r>
+      <w:proofErr w:type="spellEnd"/>
     </w:p>
     <w:p>
       <w:pPr>
@@ -1943,6 +2272,7 @@
         <w:pStyle w:val="BulletSubList"/>
       </w:pPr>
       <w:r>
+        <w:lastRenderedPageBreak/>
         <w:t>Left/right-arrow key: Sequence through and select an object</w:t>
       </w:r>
     </w:p>
@@ -1965,7 +2295,6 @@
         <w:pStyle w:val="BulletSubList"/>
       </w:pPr>
       <w:r>
-        <w:lastRenderedPageBreak/>
         <w:t xml:space="preserve">Z/X key: Rotate </w:t>
       </w:r>
       <w:r>
@@ -1982,12 +2311,14 @@
       <w:r>
         <w:t xml:space="preserve">Y/U key: Increase/decrease </w:t>
       </w:r>
+      <w:proofErr w:type="spellStart"/>
       <w:r>
         <w:rPr>
           <w:rStyle w:val="CodeInline"/>
         </w:rPr>
         <w:t>RigidShape</w:t>
       </w:r>
+      <w:proofErr w:type="spellEnd"/>
       <w:r>
         <w:t xml:space="preserve"> size of </w:t>
       </w:r>
@@ -2021,8 +2352,8 @@
         <w:t>:</w:t>
       </w:r>
     </w:p>
-    <w:bookmarkEnd w:id="2"/>
-    <w:bookmarkEnd w:id="3"/>
+    <w:bookmarkEnd w:id="53"/>
+    <w:bookmarkEnd w:id="54"/>
     <w:p>
       <w:pPr>
         <w:pStyle w:val="Bullet"/>
@@ -2036,12 +2367,14 @@
       <w:r>
         <w:t xml:space="preserve">the </w:t>
       </w:r>
+      <w:proofErr w:type="spellStart"/>
       <w:r>
         <w:rPr>
           <w:rStyle w:val="CodeInline"/>
         </w:rPr>
         <w:t>RigidShape</w:t>
       </w:r>
+      <w:proofErr w:type="spellEnd"/>
       <w:r>
         <w:t xml:space="preserve"> </w:t>
       </w:r>
@@ -2051,12 +2384,14 @@
       <w:r>
         <w:t xml:space="preserve">es and integrate with </w:t>
       </w:r>
+      <w:proofErr w:type="spellStart"/>
       <w:r>
         <w:rPr>
           <w:rStyle w:val="CodeInline"/>
         </w:rPr>
         <w:t>GameObject</w:t>
       </w:r>
+      <w:proofErr w:type="spellEnd"/>
       <w:r>
         <w:t>.</w:t>
       </w:r>
@@ -2068,12 +2403,14 @@
       <w:r>
         <w:t xml:space="preserve">To demonstrate that a </w:t>
       </w:r>
+      <w:proofErr w:type="spellStart"/>
       <w:r>
         <w:rPr>
           <w:rStyle w:val="CodeInline"/>
         </w:rPr>
         <w:t>RigidShape</w:t>
       </w:r>
+      <w:proofErr w:type="spellEnd"/>
       <w:r>
         <w:t xml:space="preserve"> represents a corresponding </w:t>
       </w:r>
@@ -2086,12 +2423,14 @@
       <w:r>
         <w:t xml:space="preserve"> geometry on the same </w:t>
       </w:r>
+      <w:proofErr w:type="spellStart"/>
       <w:r>
         <w:rPr>
           <w:rStyle w:val="CodeInline"/>
         </w:rPr>
         <w:t>GameObject</w:t>
       </w:r>
+      <w:proofErr w:type="spellEnd"/>
       <w:r>
         <w:t>.</w:t>
       </w:r>
@@ -2503,11 +2842,19 @@
       <w:r>
         <w:t xml:space="preserve">, in the </w:t>
       </w:r>
-      <w:r>
-        <w:rPr>
-          <w:rStyle w:val="CodeInline"/>
-        </w:rPr>
-        <w:t>src/engine</w:t>
+      <w:proofErr w:type="spellStart"/>
+      <w:r>
+        <w:rPr>
+          <w:rStyle w:val="CodeInline"/>
+        </w:rPr>
+        <w:t>src</w:t>
+      </w:r>
+      <w:proofErr w:type="spellEnd"/>
+      <w:r>
+        <w:rPr>
+          <w:rStyle w:val="CodeInline"/>
+        </w:rPr>
+        <w:t>/engine</w:t>
       </w:r>
       <w:r>
         <w:t xml:space="preserve"> folder create the </w:t>
@@ -2636,12 +2983,14 @@
       <w:r>
         <w:t xml:space="preserve"> object, typically referenced by a </w:t>
       </w:r>
+      <w:proofErr w:type="spellStart"/>
       <w:r>
         <w:rPr>
           <w:rStyle w:val="CodeInline"/>
         </w:rPr>
         <w:t>GameObjct</w:t>
       </w:r>
+      <w:proofErr w:type="spellEnd"/>
       <w:r>
         <w:t>, is actually visible in the game world. R</w:t>
       </w:r>
@@ -2679,6 +3028,7 @@
         <w:t xml:space="preserve">In order to support </w:t>
       </w:r>
       <w:r>
+        <w:lastRenderedPageBreak/>
         <w:t>proper debugging and verification</w:t>
       </w:r>
       <w:r>
@@ -2714,17 +3064,24 @@
         <w:rPr>
           <w:rFonts w:hint="eastAsia"/>
         </w:rPr>
-        <w:lastRenderedPageBreak/>
         <w:t>I</w:t>
       </w:r>
       <w:r>
         <w:t xml:space="preserve">n the </w:t>
       </w:r>
-      <w:r>
-        <w:rPr>
-          <w:rStyle w:val="CodeInline"/>
-        </w:rPr>
-        <w:t>src/core</w:t>
+      <w:proofErr w:type="spellStart"/>
+      <w:r>
+        <w:rPr>
+          <w:rStyle w:val="CodeInline"/>
+        </w:rPr>
+        <w:t>src</w:t>
+      </w:r>
+      <w:proofErr w:type="spellEnd"/>
+      <w:r>
+        <w:rPr>
+          <w:rStyle w:val="CodeInline"/>
+        </w:rPr>
+        <w:t>/core</w:t>
       </w:r>
       <w:r>
         <w:t xml:space="preserve"> folder, create </w:t>
@@ -2738,12 +3095,14 @@
       <w:r>
         <w:t xml:space="preserve">, import from </w:t>
       </w:r>
+      <w:proofErr w:type="spellStart"/>
       <w:r>
         <w:rPr>
           <w:rStyle w:val="CodeInline"/>
         </w:rPr>
         <w:t>LineRenderable</w:t>
       </w:r>
+      <w:proofErr w:type="spellEnd"/>
       <w:r>
         <w:t xml:space="preserve">, and define supporting constants and variables for drawing simple shapes as line segments. </w:t>
       </w:r>
@@ -2792,30 +3151,50 @@
       <w:r>
         <w:t xml:space="preserve">Define the </w:t>
       </w:r>
-      <w:r>
-        <w:rPr>
-          <w:rStyle w:val="CodeInline"/>
-        </w:rPr>
-        <w:t>init()</w:t>
+      <w:proofErr w:type="spellStart"/>
+      <w:proofErr w:type="gramStart"/>
+      <w:r>
+        <w:rPr>
+          <w:rStyle w:val="CodeInline"/>
+        </w:rPr>
+        <w:t>init</w:t>
+      </w:r>
+      <w:proofErr w:type="spellEnd"/>
+      <w:r>
+        <w:rPr>
+          <w:rStyle w:val="CodeInline"/>
+        </w:rPr>
+        <w:t>(</w:t>
+      </w:r>
+      <w:proofErr w:type="gramEnd"/>
+      <w:r>
+        <w:rPr>
+          <w:rStyle w:val="CodeInline"/>
+        </w:rPr>
+        <w:t>)</w:t>
       </w:r>
       <w:r>
         <w:t xml:space="preserve"> function to initialize the objects for drawing. The </w:t>
       </w:r>
+      <w:proofErr w:type="spellStart"/>
       <w:r>
         <w:rPr>
           <w:rStyle w:val="CodeInline"/>
         </w:rPr>
         <w:t>mUnitCirclePos</w:t>
       </w:r>
+      <w:proofErr w:type="spellEnd"/>
       <w:r>
         <w:t xml:space="preserve"> are positions on the circumference of a unit circle, and </w:t>
       </w:r>
+      <w:proofErr w:type="spellStart"/>
       <w:r>
         <w:rPr>
           <w:rStyle w:val="CodeInline"/>
         </w:rPr>
         <w:t>mLine</w:t>
       </w:r>
+      <w:proofErr w:type="spellEnd"/>
       <w:r>
         <w:t xml:space="preserve"> variable is the line object that will be used for drawing.</w:t>
       </w:r>
@@ -2931,48 +3310,90 @@
       <w:r>
         <w:t xml:space="preserve">Define the </w:t>
       </w:r>
-      <w:r>
-        <w:rPr>
-          <w:rStyle w:val="CodeInline"/>
-        </w:rPr>
-        <w:t>drawLine()</w:t>
+      <w:proofErr w:type="spellStart"/>
+      <w:proofErr w:type="gramStart"/>
+      <w:r>
+        <w:rPr>
+          <w:rStyle w:val="CodeInline"/>
+        </w:rPr>
+        <w:t>drawLine</w:t>
+      </w:r>
+      <w:proofErr w:type="spellEnd"/>
+      <w:r>
+        <w:rPr>
+          <w:rStyle w:val="CodeInline"/>
+        </w:rPr>
+        <w:t>(</w:t>
+      </w:r>
+      <w:proofErr w:type="gramEnd"/>
+      <w:r>
+        <w:rPr>
+          <w:rStyle w:val="CodeInline"/>
+        </w:rPr>
+        <w:t>)</w:t>
       </w:r>
       <w:r>
         <w:t xml:space="preserve">, </w:t>
       </w:r>
-      <w:r>
-        <w:rPr>
-          <w:rStyle w:val="CodeInline"/>
-        </w:rPr>
-        <w:t>drawCrossMarker()</w:t>
+      <w:proofErr w:type="spellStart"/>
+      <w:r>
+        <w:rPr>
+          <w:rStyle w:val="CodeInline"/>
+        </w:rPr>
+        <w:t>drawCrossMarker</w:t>
+      </w:r>
+      <w:proofErr w:type="spellEnd"/>
+      <w:r>
+        <w:rPr>
+          <w:rStyle w:val="CodeInline"/>
+        </w:rPr>
+        <w:t>()</w:t>
       </w:r>
       <w:r>
         <w:t xml:space="preserve">, </w:t>
       </w:r>
-      <w:r>
-        <w:rPr>
-          <w:rStyle w:val="CodeInline"/>
-        </w:rPr>
-        <w:t>drawRectangle()</w:t>
+      <w:proofErr w:type="spellStart"/>
+      <w:r>
+        <w:rPr>
+          <w:rStyle w:val="CodeInline"/>
+        </w:rPr>
+        <w:t>drawRectangle</w:t>
+      </w:r>
+      <w:proofErr w:type="spellEnd"/>
+      <w:r>
+        <w:rPr>
+          <w:rStyle w:val="CodeInline"/>
+        </w:rPr>
+        <w:t>()</w:t>
       </w:r>
       <w:r>
         <w:t xml:space="preserve">, and </w:t>
       </w:r>
-      <w:r>
-        <w:rPr>
-          <w:rStyle w:val="CodeInline"/>
-        </w:rPr>
-        <w:t>drawCircle()</w:t>
+      <w:proofErr w:type="spellStart"/>
+      <w:r>
+        <w:rPr>
+          <w:rStyle w:val="CodeInline"/>
+        </w:rPr>
+        <w:t>drawCircle</w:t>
+      </w:r>
+      <w:proofErr w:type="spellEnd"/>
+      <w:r>
+        <w:rPr>
+          <w:rStyle w:val="CodeInline"/>
+        </w:rPr>
+        <w:t>()</w:t>
       </w:r>
       <w:r>
         <w:t xml:space="preserve"> functions to draw the corresponding shape based on the defined </w:t>
       </w:r>
+      <w:proofErr w:type="spellStart"/>
       <w:r>
         <w:rPr>
           <w:rStyle w:val="CodeInline"/>
         </w:rPr>
         <w:t>mLine</w:t>
       </w:r>
+      <w:proofErr w:type="spellEnd"/>
       <w:r>
         <w:t xml:space="preserve"> object. </w:t>
       </w:r>
@@ -3087,11 +3508,27 @@
       <w:r>
         <w:t xml:space="preserve"> and call the </w:t>
       </w:r>
-      <w:r>
-        <w:rPr>
-          <w:rStyle w:val="CodeInline"/>
-        </w:rPr>
-        <w:t>init()</w:t>
+      <w:proofErr w:type="spellStart"/>
+      <w:proofErr w:type="gramStart"/>
+      <w:r>
+        <w:rPr>
+          <w:rStyle w:val="CodeInline"/>
+        </w:rPr>
+        <w:t>init</w:t>
+      </w:r>
+      <w:proofErr w:type="spellEnd"/>
+      <w:r>
+        <w:rPr>
+          <w:rStyle w:val="CodeInline"/>
+        </w:rPr>
+        <w:t>(</w:t>
+      </w:r>
+      <w:proofErr w:type="gramEnd"/>
+      <w:r>
+        <w:rPr>
+          <w:rStyle w:val="CodeInline"/>
+        </w:rPr>
+        <w:t>)</w:t>
       </w:r>
       <w:r>
         <w:t xml:space="preserve"> function after all asynchronous loading promises are fulfilled in </w:t>
@@ -3274,6 +3711,8 @@
       <w:r>
         <w:t xml:space="preserve">in the </w:t>
       </w:r>
+      <w:proofErr w:type="spellStart"/>
+      <w:proofErr w:type="gramStart"/>
       <w:r>
         <w:rPr>
           <w:rStyle w:val="CodeInline"/>
@@ -3286,11 +3725,19 @@
         </w:rPr>
         <w:t>s</w:t>
       </w:r>
-      <w:r>
-        <w:rPr>
-          <w:rStyle w:val="CodeInline"/>
-        </w:rPr>
-        <w:t>()</w:t>
+      <w:proofErr w:type="spellEnd"/>
+      <w:r>
+        <w:rPr>
+          <w:rStyle w:val="CodeInline"/>
+        </w:rPr>
+        <w:t>(</w:t>
+      </w:r>
+      <w:proofErr w:type="gramEnd"/>
+      <w:r>
+        <w:rPr>
+          <w:rStyle w:val="CodeInline"/>
+        </w:rPr>
+        <w:t>)</w:t>
       </w:r>
       <w:r>
         <w:t xml:space="preserve"> function of </w:t>
@@ -3298,6 +3745,7 @@
       <w:r>
         <w:t xml:space="preserve">the </w:t>
       </w:r>
+      <w:proofErr w:type="spellStart"/>
       <w:r>
         <w:rPr>
           <w:rStyle w:val="CodeInline"/>
@@ -3310,6 +3758,7 @@
         </w:rPr>
         <w:t>_resources</w:t>
       </w:r>
+      <w:proofErr w:type="spellEnd"/>
       <w:r>
         <w:t xml:space="preserve"> module after all the shaders </w:t>
       </w:r>
@@ -3358,21 +3807,25 @@
       <w:r>
         <w:t xml:space="preserve"> </w:t>
       </w:r>
+      <w:proofErr w:type="spellStart"/>
       <w:r>
         <w:rPr>
           <w:rStyle w:val="CodeInline"/>
         </w:rPr>
         <w:t>debug_draw</w:t>
       </w:r>
+      <w:proofErr w:type="spellEnd"/>
       <w:r>
         <w:t xml:space="preserve"> imports from </w:t>
       </w:r>
+      <w:proofErr w:type="spellStart"/>
       <w:r>
         <w:rPr>
           <w:rStyle w:val="CodeInline"/>
         </w:rPr>
         <w:t>LineRenderable</w:t>
       </w:r>
+      <w:proofErr w:type="spellEnd"/>
       <w:r>
         <w:t xml:space="preserve"> that </w:t>
       </w:r>
@@ -3382,12 +3835,14 @@
       <w:r>
         <w:t xml:space="preserve">import from </w:t>
       </w:r>
+      <w:proofErr w:type="spellStart"/>
       <w:r>
         <w:rPr>
           <w:rStyle w:val="CodeInline"/>
         </w:rPr>
         <w:t>shader_resources</w:t>
       </w:r>
+      <w:proofErr w:type="spellEnd"/>
       <w:r>
         <w:t xml:space="preserve">. </w:t>
       </w:r>
@@ -3403,7 +3858,15 @@
         <w:t xml:space="preserve"> the</w:t>
       </w:r>
       <w:r>
-        <w:t xml:space="preserve"> gl-matrix Library</w:t>
+        <w:t xml:space="preserve"> </w:t>
+      </w:r>
+      <w:proofErr w:type="spellStart"/>
+      <w:r>
+        <w:t>gl</w:t>
+      </w:r>
+      <w:proofErr w:type="spellEnd"/>
+      <w:r>
+        <w:t>-matrix Library</w:t>
       </w:r>
     </w:p>
     <w:p>
@@ -3481,11 +3944,19 @@
       <w:r>
         <w:t xml:space="preserve">Now, edit </w:t>
       </w:r>
-      <w:r>
-        <w:rPr>
-          <w:rStyle w:val="CodeInline"/>
-        </w:rPr>
-        <w:t>src/lib/g</w:t>
+      <w:proofErr w:type="spellStart"/>
+      <w:r>
+        <w:rPr>
+          <w:rStyle w:val="CodeInline"/>
+        </w:rPr>
+        <w:t>src</w:t>
+      </w:r>
+      <w:proofErr w:type="spellEnd"/>
+      <w:r>
+        <w:rPr>
+          <w:rStyle w:val="CodeInline"/>
+        </w:rPr>
+        <w:t>/lib/g</w:t>
       </w:r>
       <w:r>
         <w:rPr>
@@ -3508,12 +3979,14 @@
       <w:r>
         <w:t xml:space="preserve"> to support rotating a vertex position, </w:t>
       </w:r>
+      <w:proofErr w:type="spellStart"/>
       <w:r>
         <w:rPr>
           <w:rStyle w:val="CodeInline"/>
         </w:rPr>
         <w:t>pt</w:t>
       </w:r>
+      <w:proofErr w:type="spellEnd"/>
       <w:r>
         <w:t xml:space="preserve">, by </w:t>
       </w:r>
@@ -3638,8 +4111,13 @@
       <w:r>
         <w:t xml:space="preserve">Defining the </w:t>
       </w:r>
-      <w:r>
-        <w:t xml:space="preserve">RigidShape </w:t>
+      <w:proofErr w:type="spellStart"/>
+      <w:r>
+        <w:t>RigidShape</w:t>
+      </w:r>
+      <w:proofErr w:type="spellEnd"/>
+      <w:r>
+        <w:t xml:space="preserve"> </w:t>
       </w:r>
       <w:r>
         <w:t xml:space="preserve">Base </w:t>
@@ -3652,7 +4130,7 @@
       <w:pPr>
         <w:pStyle w:val="BodyTextFirst"/>
       </w:pPr>
-      <w:bookmarkStart w:id="4" w:name="_Hlk69979485"/>
+      <w:bookmarkStart w:id="55" w:name="_Hlk69979485"/>
       <w:r>
         <w:t xml:space="preserve">You </w:t>
       </w:r>
@@ -3668,12 +4146,14 @@
       <w:r>
         <w:t xml:space="preserve">define </w:t>
       </w:r>
+      <w:proofErr w:type="spellStart"/>
       <w:r>
         <w:rPr>
           <w:rStyle w:val="CodeInline"/>
         </w:rPr>
         <w:t>RigidShape</w:t>
       </w:r>
+      <w:proofErr w:type="spellEnd"/>
       <w:r>
         <w:t xml:space="preserve"> to be the </w:t>
       </w:r>
@@ -3707,20 +4187,30 @@
       <w:r>
         <w:t xml:space="preserve">, </w:t>
       </w:r>
+      <w:proofErr w:type="spellStart"/>
       <w:r>
         <w:rPr>
           <w:rStyle w:val="CodeInline"/>
         </w:rPr>
         <w:t>rigid_shapes</w:t>
       </w:r>
+      <w:proofErr w:type="spellEnd"/>
       <w:r>
         <w:t xml:space="preserve">, in </w:t>
       </w:r>
-      <w:r>
-        <w:rPr>
-          <w:rStyle w:val="CodeInline"/>
-        </w:rPr>
-        <w:t>src/engine</w:t>
+      <w:proofErr w:type="spellStart"/>
+      <w:r>
+        <w:rPr>
+          <w:rStyle w:val="CodeInline"/>
+        </w:rPr>
+        <w:t>src</w:t>
+      </w:r>
+      <w:proofErr w:type="spellEnd"/>
+      <w:r>
+        <w:rPr>
+          <w:rStyle w:val="CodeInline"/>
+        </w:rPr>
+        <w:t>/engine</w:t>
       </w:r>
       <w:r>
         <w:t xml:space="preserve">. In this folder, create </w:t>
@@ -3734,21 +4224,25 @@
       <w:r>
         <w:t xml:space="preserve">, import from </w:t>
       </w:r>
+      <w:proofErr w:type="spellStart"/>
       <w:r>
         <w:rPr>
           <w:rStyle w:val="CodeInline"/>
         </w:rPr>
         <w:t>debug_draw</w:t>
       </w:r>
+      <w:proofErr w:type="spellEnd"/>
       <w:r>
         <w:t xml:space="preserve">, and define drawing colors and the </w:t>
       </w:r>
+      <w:proofErr w:type="spellStart"/>
       <w:r>
         <w:rPr>
           <w:rStyle w:val="CodeInline"/>
         </w:rPr>
         <w:t>RigidShape</w:t>
       </w:r>
+      <w:proofErr w:type="spellEnd"/>
       <w:r>
         <w:t xml:space="preserve"> class.</w:t>
       </w:r>
@@ -3850,12 +4344,14 @@
       <w:r>
         <w:t xml:space="preserve">. The </w:t>
       </w:r>
+      <w:proofErr w:type="spellStart"/>
       <w:r>
         <w:rPr>
           <w:rStyle w:val="CodeInline"/>
         </w:rPr>
         <w:t>xf</w:t>
       </w:r>
+      <w:proofErr w:type="spellEnd"/>
       <w:r>
         <w:t xml:space="preserve"> parameter </w:t>
       </w:r>
@@ -3889,21 +4385,25 @@
       <w:r>
         <w:t xml:space="preserve"> represented by this </w:t>
       </w:r>
+      <w:proofErr w:type="spellStart"/>
       <w:r>
         <w:rPr>
           <w:rStyle w:val="CodeInline"/>
         </w:rPr>
         <w:t>RigidShape</w:t>
       </w:r>
+      <w:proofErr w:type="spellEnd"/>
       <w:r>
         <w:t xml:space="preserve">. The </w:t>
       </w:r>
+      <w:proofErr w:type="spellStart"/>
       <w:r>
         <w:rPr>
           <w:rStyle w:val="CodeInline"/>
         </w:rPr>
         <w:t>mType</w:t>
       </w:r>
+      <w:proofErr w:type="spellEnd"/>
       <w:r>
         <w:t xml:space="preserve"> variable will be initialized by subclasses to differentiate between </w:t>
       </w:r>
@@ -3913,12 +4413,14 @@
       <w:r>
         <w:t xml:space="preserve">. The </w:t>
       </w:r>
+      <w:proofErr w:type="spellStart"/>
       <w:r>
         <w:rPr>
           <w:rStyle w:val="CodeInline"/>
         </w:rPr>
         <w:t>mBoundRadius</w:t>
       </w:r>
+      <w:proofErr w:type="spellEnd"/>
       <w:r>
         <w:t xml:space="preserve"> is </w:t>
       </w:r>
@@ -3928,12 +4430,14 @@
       <w:r>
         <w:t xml:space="preserve">radius of the circular bound for collision optimization, and </w:t>
       </w:r>
+      <w:proofErr w:type="spellStart"/>
       <w:r>
         <w:rPr>
           <w:rStyle w:val="CodeInline"/>
         </w:rPr>
         <w:t>mDrawBounds</w:t>
       </w:r>
+      <w:proofErr w:type="spellEnd"/>
       <w:r>
         <w:t xml:space="preserve"> indicates if the circular bound should be drawn.</w:t>
       </w:r>
@@ -4145,11 +4649,27 @@
       <w:r>
         <w:t xml:space="preserve">Define the </w:t>
       </w:r>
-      <w:r>
-        <w:rPr>
-          <w:rStyle w:val="CodeInline"/>
-        </w:rPr>
-        <w:t>boundTest()</w:t>
+      <w:proofErr w:type="spellStart"/>
+      <w:proofErr w:type="gramStart"/>
+      <w:r>
+        <w:rPr>
+          <w:rStyle w:val="CodeInline"/>
+        </w:rPr>
+        <w:t>boundTest</w:t>
+      </w:r>
+      <w:proofErr w:type="spellEnd"/>
+      <w:r>
+        <w:rPr>
+          <w:rStyle w:val="CodeInline"/>
+        </w:rPr>
+        <w:t>(</w:t>
+      </w:r>
+      <w:proofErr w:type="gramEnd"/>
+      <w:r>
+        <w:rPr>
+          <w:rStyle w:val="CodeInline"/>
+        </w:rPr>
+        <w:t>)</w:t>
       </w:r>
       <w:r>
         <w:t xml:space="preserve"> function to determine if the circular bounds of two shape</w:t>
@@ -4169,21 +4689,25 @@
       <w:r>
         <w:t xml:space="preserve">As illustrated in Figure 9-2, a collision between two circles can be determine by comparing the sum of the two radii, </w:t>
       </w:r>
+      <w:proofErr w:type="spellStart"/>
       <w:r>
         <w:rPr>
           <w:rStyle w:val="CodeInline"/>
         </w:rPr>
         <w:t>rSum</w:t>
       </w:r>
+      <w:proofErr w:type="spellEnd"/>
       <w:r>
         <w:t xml:space="preserve">, with the distance, </w:t>
       </w:r>
+      <w:proofErr w:type="spellStart"/>
       <w:r>
         <w:rPr>
           <w:rStyle w:val="CodeInline"/>
         </w:rPr>
         <w:t>dist</w:t>
       </w:r>
+      <w:proofErr w:type="spellEnd"/>
       <w:r>
         <w:t xml:space="preserve">, between the centers of the spheres. </w:t>
       </w:r>
@@ -4396,11 +4920,19 @@
       <w:r>
         <w:t xml:space="preserve">Define the </w:t>
       </w:r>
-      <w:r>
-        <w:rPr>
-          <w:rStyle w:val="CodeInline"/>
-        </w:rPr>
-        <w:t>update()</w:t>
+      <w:proofErr w:type="gramStart"/>
+      <w:r>
+        <w:rPr>
+          <w:rStyle w:val="CodeInline"/>
+        </w:rPr>
+        <w:t>update(</w:t>
+      </w:r>
+      <w:proofErr w:type="gramEnd"/>
+      <w:r>
+        <w:rPr>
+          <w:rStyle w:val="CodeInline"/>
+        </w:rPr>
+        <w:t>)</w:t>
       </w:r>
       <w:r>
         <w:t xml:space="preserve"> and </w:t>
@@ -4414,11 +4946,19 @@
       <w:r>
         <w:t xml:space="preserve"> functions. For now </w:t>
       </w:r>
-      <w:r>
-        <w:rPr>
-          <w:rStyle w:val="CodeInline"/>
-        </w:rPr>
-        <w:t>update()</w:t>
+      <w:proofErr w:type="gramStart"/>
+      <w:r>
+        <w:rPr>
+          <w:rStyle w:val="CodeInline"/>
+        </w:rPr>
+        <w:t>update(</w:t>
+      </w:r>
+      <w:proofErr w:type="gramEnd"/>
+      <w:r>
+        <w:rPr>
+          <w:rStyle w:val="CodeInline"/>
+        </w:rPr>
+        <w:t>)</w:t>
       </w:r>
       <w:r>
         <w:t xml:space="preserve"> is empty</w:t>
@@ -4438,11 +4978,19 @@
       <w:r>
         <w:t xml:space="preserve">the </w:t>
       </w:r>
-      <w:r>
-        <w:rPr>
-          <w:rStyle w:val="CodeInline"/>
-        </w:rPr>
-        <w:t>draw()</w:t>
+      <w:proofErr w:type="gramStart"/>
+      <w:r>
+        <w:rPr>
+          <w:rStyle w:val="CodeInline"/>
+        </w:rPr>
+        <w:t>draw(</w:t>
+      </w:r>
+      <w:proofErr w:type="gramEnd"/>
+      <w:r>
+        <w:rPr>
+          <w:rStyle w:val="CodeInline"/>
+        </w:rPr>
+        <w:t>)</w:t>
       </w:r>
       <w:r>
         <w:t xml:space="preserve"> function </w:t>
@@ -4559,7 +5107,7 @@
         <w:t>}</w:t>
       </w:r>
     </w:p>
-    <w:bookmarkEnd w:id="4"/>
+    <w:bookmarkEnd w:id="55"/>
     <w:p>
       <w:pPr>
         <w:pStyle w:val="Heading3"/>
@@ -4571,7 +5119,15 @@
         <w:t>th</w:t>
       </w:r>
       <w:r>
-        <w:t>e RigidRectangle Class</w:t>
+        <w:t xml:space="preserve">e </w:t>
+      </w:r>
+      <w:proofErr w:type="spellStart"/>
+      <w:r>
+        <w:t>RigidRectangle</w:t>
+      </w:r>
+      <w:proofErr w:type="spellEnd"/>
+      <w:r>
+        <w:t xml:space="preserve"> Class</w:t>
       </w:r>
     </w:p>
     <w:p>
@@ -4587,6 +5143,7 @@
       <w:r>
         <w:t xml:space="preserve">class for rigid shapes defined, you can now create the first concrete rigid shape, the </w:t>
       </w:r>
+      <w:proofErr w:type="spellStart"/>
       <w:r>
         <w:rPr>
           <w:rStyle w:val="CodeInline"/>
@@ -4611,6 +5168,7 @@
         </w:rPr>
         <w:t>ectangle</w:t>
       </w:r>
+      <w:proofErr w:type="spellEnd"/>
       <w:r>
         <w:t xml:space="preserve"> class</w:t>
       </w:r>
@@ -4665,12 +5223,14 @@
       <w:r>
         <w:t xml:space="preserve"> which will implement the core </w:t>
       </w:r>
+      <w:proofErr w:type="spellStart"/>
       <w:r>
         <w:rPr>
           <w:rStyle w:val="CodeInline"/>
         </w:rPr>
         <w:t>RigidRectangle</w:t>
       </w:r>
+      <w:proofErr w:type="spellEnd"/>
       <w:r>
         <w:t xml:space="preserve"> functionality.</w:t>
       </w:r>
@@ -4692,12 +5252,28 @@
       <w:r>
         <w:t xml:space="preserve"> </w:t>
       </w:r>
-      <w:r>
-        <w:rPr>
-          <w:rStyle w:val="CodeInline"/>
-        </w:rPr>
-        <w:t>src/rigid_shapes</w:t>
-      </w:r>
+      <w:proofErr w:type="spellStart"/>
+      <w:r>
+        <w:rPr>
+          <w:rStyle w:val="CodeInline"/>
+        </w:rPr>
+        <w:t>src</w:t>
+      </w:r>
+      <w:proofErr w:type="spellEnd"/>
+      <w:r>
+        <w:rPr>
+          <w:rStyle w:val="CodeInline"/>
+        </w:rPr>
+        <w:t>/</w:t>
+      </w:r>
+      <w:proofErr w:type="spellStart"/>
+      <w:r>
+        <w:rPr>
+          <w:rStyle w:val="CodeInline"/>
+        </w:rPr>
+        <w:t>rigid_shapes</w:t>
+      </w:r>
+      <w:proofErr w:type="spellEnd"/>
       <w:r>
         <w:t xml:space="preserve"> folder, create </w:t>
       </w:r>
@@ -4719,12 +5295,14 @@
       <w:r>
         <w:t xml:space="preserve"> and to export the </w:t>
       </w:r>
+      <w:proofErr w:type="spellStart"/>
       <w:r>
         <w:rPr>
           <w:rStyle w:val="CodeInline"/>
         </w:rPr>
         <w:t>RigidRectangle</w:t>
       </w:r>
+      <w:proofErr w:type="spellEnd"/>
       <w:r>
         <w:t xml:space="preserve"> class. This is</w:t>
       </w:r>
@@ -4734,12 +5312,14 @@
       <w:r>
         <w:t xml:space="preserve"> </w:t>
       </w:r>
+      <w:proofErr w:type="spellStart"/>
       <w:r>
         <w:rPr>
           <w:rStyle w:val="CodeInline"/>
         </w:rPr>
         <w:t>RigidRectangle</w:t>
       </w:r>
+      <w:proofErr w:type="spellEnd"/>
       <w:r>
         <w:t xml:space="preserve"> class access file where users of this class should import from.</w:t>
       </w:r>
@@ -4814,51 +5394,75 @@
       <w:r>
         <w:t xml:space="preserve"> </w:t>
       </w:r>
-      <w:r>
-        <w:rPr>
-          <w:rStyle w:val="CodeInline"/>
-        </w:rPr>
-        <w:t>src/rigid_shapes</w:t>
-      </w:r>
+      <w:proofErr w:type="spellStart"/>
+      <w:r>
+        <w:rPr>
+          <w:rStyle w:val="CodeInline"/>
+        </w:rPr>
+        <w:t>src</w:t>
+      </w:r>
+      <w:proofErr w:type="spellEnd"/>
+      <w:r>
+        <w:rPr>
+          <w:rStyle w:val="CodeInline"/>
+        </w:rPr>
+        <w:t>/</w:t>
+      </w:r>
+      <w:proofErr w:type="spellStart"/>
+      <w:r>
+        <w:rPr>
+          <w:rStyle w:val="CodeInline"/>
+        </w:rPr>
+        <w:t>rigid_shapes</w:t>
+      </w:r>
+      <w:proofErr w:type="spellEnd"/>
       <w:r>
         <w:t xml:space="preserve"> folder </w:t>
       </w:r>
       <w:r>
         <w:t xml:space="preserve">to import </w:t>
       </w:r>
+      <w:proofErr w:type="spellStart"/>
       <w:r>
         <w:rPr>
           <w:rStyle w:val="CodeInline"/>
         </w:rPr>
         <w:t>RigidShape</w:t>
       </w:r>
+      <w:proofErr w:type="spellEnd"/>
       <w:r>
         <w:t xml:space="preserve"> and </w:t>
       </w:r>
+      <w:proofErr w:type="spellStart"/>
       <w:r>
         <w:rPr>
           <w:rStyle w:val="CodeInline"/>
         </w:rPr>
         <w:t>debugDraw</w:t>
       </w:r>
+      <w:proofErr w:type="spellEnd"/>
       <w:r>
         <w:t xml:space="preserve">, and define </w:t>
       </w:r>
+      <w:proofErr w:type="spellStart"/>
       <w:r>
         <w:rPr>
           <w:rStyle w:val="CodeInline"/>
         </w:rPr>
         <w:t>RigidRectangle</w:t>
       </w:r>
+      <w:proofErr w:type="spellEnd"/>
       <w:r>
         <w:t xml:space="preserve"> to be a subclass of </w:t>
       </w:r>
+      <w:proofErr w:type="spellStart"/>
       <w:r>
         <w:rPr>
           <w:rStyle w:val="CodeInline"/>
         </w:rPr>
         <w:t>RigidShape</w:t>
       </w:r>
+      <w:proofErr w:type="spellEnd"/>
       <w:r>
         <w:t>.</w:t>
       </w:r>
@@ -4934,30 +5538,36 @@
       <w:r>
         <w:t xml:space="preserve">Define the constructor to initialize the rectangle dimension, </w:t>
       </w:r>
+      <w:proofErr w:type="spellStart"/>
       <w:r>
         <w:rPr>
           <w:rStyle w:val="CodeInline"/>
         </w:rPr>
         <w:t>mWidth</w:t>
       </w:r>
+      <w:proofErr w:type="spellEnd"/>
       <w:r>
         <w:t xml:space="preserve"> by </w:t>
       </w:r>
+      <w:proofErr w:type="spellStart"/>
       <w:r>
         <w:rPr>
           <w:rStyle w:val="CodeInline"/>
         </w:rPr>
         <w:t>mHeight</w:t>
       </w:r>
+      <w:proofErr w:type="spellEnd"/>
       <w:r>
         <w:t xml:space="preserve">, and </w:t>
       </w:r>
+      <w:proofErr w:type="spellStart"/>
       <w:r>
         <w:rPr>
           <w:rStyle w:val="CodeInline"/>
         </w:rPr>
         <w:t>mType</w:t>
       </w:r>
+      <w:proofErr w:type="spellEnd"/>
       <w:r>
         <w:t xml:space="preserve">. </w:t>
       </w:r>
@@ -4979,42 +5589,50 @@
       <w:r>
         <w:t xml:space="preserve"> referenced by </w:t>
       </w:r>
+      <w:proofErr w:type="spellStart"/>
       <w:r>
         <w:rPr>
           <w:rStyle w:val="CodeInline"/>
         </w:rPr>
         <w:t>mXform</w:t>
       </w:r>
+      <w:proofErr w:type="spellEnd"/>
       <w:r>
         <w:t xml:space="preserve">, where the width and height dimensions are defined independently by </w:t>
       </w:r>
+      <w:proofErr w:type="spellStart"/>
       <w:r>
         <w:rPr>
           <w:rStyle w:val="CodeInline"/>
         </w:rPr>
         <w:t>mWidth</w:t>
       </w:r>
+      <w:proofErr w:type="spellEnd"/>
       <w:r>
         <w:t xml:space="preserve"> and </w:t>
       </w:r>
+      <w:proofErr w:type="spellStart"/>
       <w:r>
         <w:rPr>
           <w:rStyle w:val="CodeInline"/>
         </w:rPr>
         <w:t>mHeight</w:t>
       </w:r>
+      <w:proofErr w:type="spellEnd"/>
       <w:r>
         <w:t xml:space="preserve">. </w:t>
       </w:r>
       <w:r>
         <w:t xml:space="preserve">This dimension separation allows the designer to determine how tightly a </w:t>
       </w:r>
+      <w:proofErr w:type="spellStart"/>
       <w:r>
         <w:rPr>
           <w:rStyle w:val="CodeInline"/>
         </w:rPr>
         <w:t>RigidRectangle</w:t>
       </w:r>
+      <w:proofErr w:type="spellEnd"/>
       <w:r>
         <w:t xml:space="preserve"> should wrap the corresponding </w:t>
       </w:r>
@@ -5030,20 +5648,44 @@
       <w:r>
         <w:t xml:space="preserve">Notice that the actual vertex and face normal of the shape are computed in the </w:t>
       </w:r>
-      <w:r>
-        <w:rPr>
-          <w:rStyle w:val="CodeInline"/>
-        </w:rPr>
-        <w:t>setVertices()</w:t>
+      <w:proofErr w:type="spellStart"/>
+      <w:proofErr w:type="gramStart"/>
+      <w:r>
+        <w:rPr>
+          <w:rStyle w:val="CodeInline"/>
+        </w:rPr>
+        <w:t>setVertices</w:t>
+      </w:r>
+      <w:proofErr w:type="spellEnd"/>
+      <w:r>
+        <w:rPr>
+          <w:rStyle w:val="CodeInline"/>
+        </w:rPr>
+        <w:t>(</w:t>
+      </w:r>
+      <w:proofErr w:type="gramEnd"/>
+      <w:r>
+        <w:rPr>
+          <w:rStyle w:val="CodeInline"/>
+        </w:rPr>
+        <w:t>)</w:t>
       </w:r>
       <w:r>
         <w:t xml:space="preserve"> and </w:t>
       </w:r>
-      <w:r>
-        <w:rPr>
-          <w:rStyle w:val="CodeInline"/>
-        </w:rPr>
-        <w:t>computeFaceNormals()</w:t>
+      <w:proofErr w:type="spellStart"/>
+      <w:r>
+        <w:rPr>
+          <w:rStyle w:val="CodeInline"/>
+        </w:rPr>
+        <w:t>computeFaceNormals</w:t>
+      </w:r>
+      <w:proofErr w:type="spellEnd"/>
+      <w:r>
+        <w:rPr>
+          <w:rStyle w:val="CodeInline"/>
+        </w:rPr>
+        <w:t>()</w:t>
       </w:r>
       <w:r>
         <w:t xml:space="preserve"> functions.</w:t>
@@ -5171,11 +5813,27 @@
         <w:lastRenderedPageBreak/>
         <w:t xml:space="preserve">Define the </w:t>
       </w:r>
-      <w:r>
-        <w:rPr>
-          <w:rStyle w:val="CodeInline"/>
-        </w:rPr>
-        <w:t>setVertices()</w:t>
+      <w:proofErr w:type="spellStart"/>
+      <w:proofErr w:type="gramStart"/>
+      <w:r>
+        <w:rPr>
+          <w:rStyle w:val="CodeInline"/>
+        </w:rPr>
+        <w:t>setVertices</w:t>
+      </w:r>
+      <w:proofErr w:type="spellEnd"/>
+      <w:r>
+        <w:rPr>
+          <w:rStyle w:val="CodeInline"/>
+        </w:rPr>
+        <w:t>(</w:t>
+      </w:r>
+      <w:proofErr w:type="gramEnd"/>
+      <w:r>
+        <w:rPr>
+          <w:rStyle w:val="CodeInline"/>
+        </w:rPr>
+        <w:t>)</w:t>
       </w:r>
       <w:r>
         <w:rPr>
@@ -5405,11 +6063,27 @@
       <w:r>
         <w:t xml:space="preserve">Define the </w:t>
       </w:r>
-      <w:r>
-        <w:rPr>
-          <w:rStyle w:val="CodeInline"/>
-        </w:rPr>
-        <w:t>computeFaceNormals()</w:t>
+      <w:proofErr w:type="spellStart"/>
+      <w:proofErr w:type="gramStart"/>
+      <w:r>
+        <w:rPr>
+          <w:rStyle w:val="CodeInline"/>
+        </w:rPr>
+        <w:t>computeFaceNormals</w:t>
+      </w:r>
+      <w:proofErr w:type="spellEnd"/>
+      <w:r>
+        <w:rPr>
+          <w:rStyle w:val="CodeInline"/>
+        </w:rPr>
+        <w:t>(</w:t>
+      </w:r>
+      <w:proofErr w:type="gramEnd"/>
+      <w:r>
+        <w:rPr>
+          <w:rStyle w:val="CodeInline"/>
+        </w:rPr>
+        <w:t>)</w:t>
       </w:r>
       <w:r>
         <w:t xml:space="preserve"> function. </w:t>
@@ -5427,7 +6101,15 @@
         <w:t xml:space="preserve"> the </w:t>
       </w:r>
       <w:r>
-        <w:t xml:space="preserve">face normals </w:t>
+        <w:t xml:space="preserve">face </w:t>
+      </w:r>
+      <w:proofErr w:type="spellStart"/>
+      <w:r>
+        <w:t>normals</w:t>
+      </w:r>
+      <w:proofErr w:type="spellEnd"/>
+      <w:r>
+        <w:t xml:space="preserve"> </w:t>
       </w:r>
       <w:r>
         <w:t xml:space="preserve">of a rectangle </w:t>
@@ -5442,8 +6124,13 @@
         <w:t xml:space="preserve">of the </w:t>
       </w:r>
       <w:r>
-        <w:t>face normals</w:t>
-      </w:r>
+        <w:t xml:space="preserve">face </w:t>
+      </w:r>
+      <w:proofErr w:type="spellStart"/>
+      <w:r>
+        <w:t>normals</w:t>
+      </w:r>
+      <w:proofErr w:type="spellEnd"/>
       <w:r>
         <w:t xml:space="preserve"> and the corresponding vertices</w:t>
       </w:r>
@@ -5593,13 +6280,37 @@
         <w:t xml:space="preserve">the </w:t>
       </w:r>
       <w:r>
-        <w:t>rectangle vertices and face normals must be re-computed (</w:t>
-      </w:r>
-      <w:r>
-        <w:rPr>
-          <w:rStyle w:val="CodeInline"/>
-        </w:rPr>
-        <w:t>rotateVertices()</w:t>
+        <w:t xml:space="preserve">rectangle vertices and face </w:t>
+      </w:r>
+      <w:proofErr w:type="spellStart"/>
+      <w:r>
+        <w:t>normals</w:t>
+      </w:r>
+      <w:proofErr w:type="spellEnd"/>
+      <w:r>
+        <w:t xml:space="preserve"> must be re-computed (</w:t>
+      </w:r>
+      <w:proofErr w:type="spellStart"/>
+      <w:proofErr w:type="gramStart"/>
+      <w:r>
+        <w:rPr>
+          <w:rStyle w:val="CodeInline"/>
+        </w:rPr>
+        <w:t>rotateVertices</w:t>
+      </w:r>
+      <w:proofErr w:type="spellEnd"/>
+      <w:r>
+        <w:rPr>
+          <w:rStyle w:val="CodeInline"/>
+        </w:rPr>
+        <w:t>(</w:t>
+      </w:r>
+      <w:proofErr w:type="gramEnd"/>
+      <w:r>
+        <w:rPr>
+          <w:rStyle w:val="CodeInline"/>
+        </w:rPr>
+        <w:t>)</w:t>
       </w:r>
       <w:r>
         <w:rPr>
@@ -5610,11 +6321,19 @@
       <w:r>
         <w:t xml:space="preserve">calls </w:t>
       </w:r>
-      <w:r>
-        <w:rPr>
-          <w:rStyle w:val="CodeInline"/>
-        </w:rPr>
-        <w:t>computeFaceNormals()</w:t>
+      <w:proofErr w:type="spellStart"/>
+      <w:r>
+        <w:rPr>
+          <w:rStyle w:val="CodeInline"/>
+        </w:rPr>
+        <w:t>computeFaceNormals</w:t>
+      </w:r>
+      <w:proofErr w:type="spellEnd"/>
+      <w:r>
+        <w:rPr>
+          <w:rStyle w:val="CodeInline"/>
+        </w:rPr>
+        <w:t>()</w:t>
       </w:r>
       <w:r>
         <w:t>).</w:t>
@@ -5888,11 +6607,19 @@
       <w:r>
         <w:t xml:space="preserve">, define the </w:t>
       </w:r>
-      <w:r>
-        <w:rPr>
-          <w:rStyle w:val="CodeInline"/>
-        </w:rPr>
-        <w:t>draw()</w:t>
+      <w:proofErr w:type="gramStart"/>
+      <w:r>
+        <w:rPr>
+          <w:rStyle w:val="CodeInline"/>
+        </w:rPr>
+        <w:t>draw(</w:t>
+      </w:r>
+      <w:proofErr w:type="gramEnd"/>
+      <w:r>
+        <w:rPr>
+          <w:rStyle w:val="CodeInline"/>
+        </w:rPr>
+        <w:t>)</w:t>
       </w:r>
       <w:r>
         <w:t xml:space="preserve"> function to draw the edges of the rectangle as line segments, and the </w:t>
@@ -5927,12 +6654,14 @@
       <w:r>
         <w:t xml:space="preserve">ecall from the </w:t>
       </w:r>
+      <w:proofErr w:type="spellStart"/>
       <w:r>
         <w:rPr>
           <w:rStyle w:val="CodeInline"/>
         </w:rPr>
         <w:t>RigidShape</w:t>
       </w:r>
+      <w:proofErr w:type="spellEnd"/>
       <w:r>
         <w:t xml:space="preserve"> base class constructor discussion</w:t>
       </w:r>
@@ -5942,12 +6671,14 @@
       <w:r>
         <w:t xml:space="preserve"> the </w:t>
       </w:r>
+      <w:proofErr w:type="spellStart"/>
       <w:r>
         <w:rPr>
           <w:rStyle w:val="CodeInline"/>
         </w:rPr>
         <w:t>mXfrom</w:t>
       </w:r>
+      <w:proofErr w:type="spellEnd"/>
       <w:r>
         <w:t xml:space="preserve"> is a reference to the </w:t>
       </w:r>
@@ -5984,21 +6715,25 @@
       <w:r>
         <w:t xml:space="preserve"> of the </w:t>
       </w:r>
+      <w:proofErr w:type="spellStart"/>
       <w:r>
         <w:rPr>
           <w:rStyle w:val="CodeInline"/>
         </w:rPr>
         <w:t>Transfrom</w:t>
       </w:r>
+      <w:proofErr w:type="spellEnd"/>
       <w:r>
         <w:t xml:space="preserve">. To ensure </w:t>
       </w:r>
+      <w:proofErr w:type="spellStart"/>
       <w:r>
         <w:rPr>
           <w:rStyle w:val="CodeInline"/>
         </w:rPr>
         <w:t>RigidRectangle</w:t>
       </w:r>
+      <w:proofErr w:type="spellEnd"/>
       <w:r>
         <w:t xml:space="preserve"> </w:t>
       </w:r>
@@ -6015,7 +6750,15 @@
         <w:t>Transform</w:t>
       </w:r>
       <w:r>
-        <w:t xml:space="preserve"> changes, the vertices and face normals must be re-computed at each update.</w:t>
+        <w:t xml:space="preserve"> changes, the vertices and face </w:t>
+      </w:r>
+      <w:proofErr w:type="spellStart"/>
+      <w:r>
+        <w:t>normals</w:t>
+      </w:r>
+      <w:proofErr w:type="spellEnd"/>
+      <w:r>
+        <w:t xml:space="preserve"> must be re-computed at each update.</w:t>
       </w:r>
       <w:r>
         <w:t xml:space="preserve"> </w:t>
@@ -6119,8 +6862,8 @@
       <w:pPr>
         <w:pStyle w:val="Heading3"/>
       </w:pPr>
-      <w:bookmarkStart w:id="5" w:name="_acm0qfuvbv3k" w:colFirst="0" w:colLast="0"/>
-      <w:bookmarkEnd w:id="5"/>
+      <w:bookmarkStart w:id="56" w:name="_acm0qfuvbv3k" w:colFirst="0" w:colLast="0"/>
+      <w:bookmarkEnd w:id="56"/>
       <w:r>
         <w:t xml:space="preserve">Defining </w:t>
       </w:r>
@@ -6128,7 +6871,15 @@
         <w:t>t</w:t>
       </w:r>
       <w:r>
-        <w:t>he RigidCircle Class</w:t>
+        <w:t xml:space="preserve">he </w:t>
+      </w:r>
+      <w:proofErr w:type="spellStart"/>
+      <w:r>
+        <w:t>RigidCircle</w:t>
+      </w:r>
+      <w:proofErr w:type="spellEnd"/>
+      <w:r>
+        <w:t xml:space="preserve"> Class</w:t>
       </w:r>
     </w:p>
     <w:p>
@@ -6138,6 +6889,7 @@
       <w:r>
         <w:t xml:space="preserve">You can now implement the </w:t>
       </w:r>
+      <w:proofErr w:type="spellStart"/>
       <w:r>
         <w:rPr>
           <w:rStyle w:val="CodeInline"/>
@@ -6162,6 +6914,7 @@
         </w:rPr>
         <w:t>ircle</w:t>
       </w:r>
+      <w:proofErr w:type="spellEnd"/>
       <w:r>
         <w:t xml:space="preserve"> </w:t>
       </w:r>
@@ -6177,6 +6930,7 @@
       <w:r>
         <w:t xml:space="preserve">overall structure to that of </w:t>
       </w:r>
+      <w:proofErr w:type="spellStart"/>
       <w:r>
         <w:rPr>
           <w:rStyle w:val="CodeInline"/>
@@ -6201,6 +6955,7 @@
         </w:rPr>
         <w:t>ectangle</w:t>
       </w:r>
+      <w:proofErr w:type="spellEnd"/>
       <w:r>
         <w:t>.</w:t>
       </w:r>
@@ -6219,12 +6974,28 @@
       <w:r>
         <w:t xml:space="preserve">In the </w:t>
       </w:r>
-      <w:r>
-        <w:rPr>
-          <w:rStyle w:val="CodeInline"/>
-        </w:rPr>
-        <w:t>src/rigid_shapes</w:t>
-      </w:r>
+      <w:proofErr w:type="spellStart"/>
+      <w:r>
+        <w:rPr>
+          <w:rStyle w:val="CodeInline"/>
+        </w:rPr>
+        <w:t>src</w:t>
+      </w:r>
+      <w:proofErr w:type="spellEnd"/>
+      <w:r>
+        <w:rPr>
+          <w:rStyle w:val="CodeInline"/>
+        </w:rPr>
+        <w:t>/</w:t>
+      </w:r>
+      <w:proofErr w:type="spellStart"/>
+      <w:r>
+        <w:rPr>
+          <w:rStyle w:val="CodeInline"/>
+        </w:rPr>
+        <w:t>rigid_shapes</w:t>
+      </w:r>
+      <w:proofErr w:type="spellEnd"/>
       <w:r>
         <w:t xml:space="preserve"> folder, create </w:t>
       </w:r>
@@ -6270,6 +7041,7 @@
       <w:r>
         <w:t xml:space="preserve"> and to export the </w:t>
       </w:r>
+      <w:proofErr w:type="spellStart"/>
       <w:r>
         <w:rPr>
           <w:rStyle w:val="CodeInline"/>
@@ -6282,9 +7054,11 @@
         </w:rPr>
         <w:t>Circle</w:t>
       </w:r>
+      <w:proofErr w:type="spellEnd"/>
       <w:r>
         <w:t xml:space="preserve"> class. This is the </w:t>
       </w:r>
+      <w:proofErr w:type="spellStart"/>
       <w:r>
         <w:rPr>
           <w:rStyle w:val="CodeInline"/>
@@ -6297,6 +7071,7 @@
         </w:rPr>
         <w:t>Circle</w:t>
       </w:r>
+      <w:proofErr w:type="spellEnd"/>
       <w:r>
         <w:t xml:space="preserve"> class access file where users of this class should import from.</w:t>
       </w:r>
@@ -6410,33 +7185,54 @@
       <w:r>
         <w:t xml:space="preserve"> in the </w:t>
       </w:r>
-      <w:r>
-        <w:rPr>
-          <w:rStyle w:val="CodeInline"/>
-        </w:rPr>
-        <w:t>src/rigid_shapes</w:t>
-      </w:r>
+      <w:proofErr w:type="spellStart"/>
+      <w:r>
+        <w:rPr>
+          <w:rStyle w:val="CodeInline"/>
+        </w:rPr>
+        <w:t>src</w:t>
+      </w:r>
+      <w:proofErr w:type="spellEnd"/>
+      <w:r>
+        <w:rPr>
+          <w:rStyle w:val="CodeInline"/>
+        </w:rPr>
+        <w:t>/</w:t>
+      </w:r>
+      <w:proofErr w:type="spellStart"/>
+      <w:r>
+        <w:rPr>
+          <w:rStyle w:val="CodeInline"/>
+        </w:rPr>
+        <w:t>rigid_shapes</w:t>
+      </w:r>
+      <w:proofErr w:type="spellEnd"/>
       <w:r>
         <w:t xml:space="preserve"> folder to import </w:t>
       </w:r>
+      <w:proofErr w:type="spellStart"/>
       <w:r>
         <w:rPr>
           <w:rStyle w:val="CodeInline"/>
         </w:rPr>
         <w:t>RigidShape</w:t>
       </w:r>
+      <w:proofErr w:type="spellEnd"/>
       <w:r>
         <w:t xml:space="preserve"> and </w:t>
       </w:r>
+      <w:proofErr w:type="spellStart"/>
       <w:r>
         <w:rPr>
           <w:rStyle w:val="CodeInline"/>
         </w:rPr>
         <w:t>debugDraw</w:t>
       </w:r>
+      <w:proofErr w:type="spellEnd"/>
       <w:r>
         <w:t xml:space="preserve">, and define </w:t>
       </w:r>
+      <w:proofErr w:type="spellStart"/>
       <w:r>
         <w:rPr>
           <w:rStyle w:val="CodeInline"/>
@@ -6455,15 +7251,18 @@
         </w:rPr>
         <w:t>le</w:t>
       </w:r>
+      <w:proofErr w:type="spellEnd"/>
       <w:r>
         <w:t xml:space="preserve"> to be a subclass of </w:t>
       </w:r>
+      <w:proofErr w:type="spellStart"/>
       <w:r>
         <w:rPr>
           <w:rStyle w:val="CodeInline"/>
         </w:rPr>
         <w:t>RigidShape</w:t>
       </w:r>
+      <w:proofErr w:type="spellEnd"/>
       <w:r>
         <w:t>.</w:t>
       </w:r>
@@ -6561,6 +7360,7 @@
       <w:r>
         <w:t xml:space="preserve">, </w:t>
       </w:r>
+      <w:proofErr w:type="spellStart"/>
       <w:r>
         <w:rPr>
           <w:rStyle w:val="CodeInline"/>
@@ -6573,15 +7373,18 @@
         </w:rPr>
         <w:t>Radius</w:t>
       </w:r>
+      <w:proofErr w:type="spellEnd"/>
       <w:r>
         <w:t xml:space="preserve">, and </w:t>
       </w:r>
+      <w:proofErr w:type="spellStart"/>
       <w:r>
         <w:rPr>
           <w:rStyle w:val="CodeInline"/>
         </w:rPr>
         <w:t>mType</w:t>
       </w:r>
+      <w:proofErr w:type="spellEnd"/>
       <w:r>
         <w:t xml:space="preserve">. </w:t>
       </w:r>
@@ -6594,69 +7397,83 @@
       <w:r>
         <w:t xml:space="preserve"> </w:t>
       </w:r>
+      <w:proofErr w:type="spellStart"/>
       <w:r>
         <w:rPr>
           <w:rStyle w:val="CodeInline"/>
         </w:rPr>
         <w:t>RigidRectangle</w:t>
       </w:r>
+      <w:proofErr w:type="spellEnd"/>
       <w:r>
         <w:t xml:space="preserve">, the radius of </w:t>
       </w:r>
+      <w:proofErr w:type="spellStart"/>
       <w:r>
         <w:rPr>
           <w:rStyle w:val="CodeInline"/>
         </w:rPr>
         <w:t>RigidCircle</w:t>
       </w:r>
+      <w:proofErr w:type="spellEnd"/>
       <w:r>
         <w:t xml:space="preserve"> is defined by </w:t>
       </w:r>
+      <w:proofErr w:type="spellStart"/>
       <w:r>
         <w:rPr>
           <w:rStyle w:val="CodeInline"/>
         </w:rPr>
         <w:t>mRadius</w:t>
       </w:r>
+      <w:proofErr w:type="spellEnd"/>
       <w:r>
         <w:t xml:space="preserve"> and is independent from the size defined by the </w:t>
       </w:r>
+      <w:proofErr w:type="spellStart"/>
       <w:r>
         <w:rPr>
           <w:rStyle w:val="CodeInline"/>
         </w:rPr>
         <w:t>mXfrom</w:t>
       </w:r>
+      <w:proofErr w:type="spellEnd"/>
       <w:r>
         <w:t>.</w:t>
       </w:r>
       <w:r>
         <w:t xml:space="preserve"> Note that the radii of the </w:t>
       </w:r>
+      <w:proofErr w:type="spellStart"/>
       <w:r>
         <w:rPr>
           <w:rStyle w:val="CodeInline"/>
         </w:rPr>
         <w:t>RigidCircle</w:t>
       </w:r>
+      <w:proofErr w:type="spellEnd"/>
       <w:r>
         <w:t xml:space="preserve">, </w:t>
       </w:r>
+      <w:proofErr w:type="spellStart"/>
       <w:r>
         <w:rPr>
           <w:rStyle w:val="CodeInline"/>
         </w:rPr>
         <w:t>mRadius</w:t>
       </w:r>
+      <w:proofErr w:type="spellEnd"/>
       <w:r>
         <w:t xml:space="preserve">, and the circular bound, </w:t>
       </w:r>
+      <w:proofErr w:type="spellStart"/>
       <w:r>
         <w:rPr>
           <w:rStyle w:val="CodeInline"/>
         </w:rPr>
         <w:t>mBoundRadius</w:t>
       </w:r>
+      <w:proofErr w:type="spellEnd"/>
       <w:r>
         <w:t>, are defined separately. This is to ensure future alternatives to separate the two.</w:t>
       </w:r>
@@ -6884,7 +7701,15 @@
         <w:pStyle w:val="Heading3"/>
       </w:pPr>
       <w:r>
-        <w:t xml:space="preserve">Modifying the GameObject Class to </w:t>
+        <w:t xml:space="preserve">Modifying the </w:t>
+      </w:r>
+      <w:proofErr w:type="spellStart"/>
+      <w:r>
+        <w:t>GameObject</w:t>
+      </w:r>
+      <w:proofErr w:type="spellEnd"/>
+      <w:r>
+        <w:t xml:space="preserve"> Class to </w:t>
       </w:r>
       <w:r>
         <w:t>Integrat</w:t>
@@ -6895,9 +7720,11 @@
       <w:r>
         <w:t xml:space="preserve"> </w:t>
       </w:r>
+      <w:proofErr w:type="spellStart"/>
       <w:r>
         <w:t>RightShape</w:t>
       </w:r>
+      <w:proofErr w:type="spellEnd"/>
     </w:p>
     <w:p>
       <w:pPr>
@@ -6912,17 +7739,17 @@
       <w:r>
         <w:t xml:space="preserve"> in </w:t>
       </w:r>
-      <w:commentRangeStart w:id="6"/>
+      <w:commentRangeStart w:id="57"/>
       <w:r>
         <w:t>Chapter 6</w:t>
       </w:r>
-      <w:commentRangeEnd w:id="6"/>
+      <w:commentRangeEnd w:id="57"/>
       <w:r>
         <w:rPr>
           <w:rStyle w:val="CommentReference"/>
           <w:rFonts w:asciiTheme="minorHAnsi" w:hAnsiTheme="minorHAnsi"/>
         </w:rPr>
-        <w:commentReference w:id="6"/>
+        <w:commentReference w:id="57"/>
       </w:r>
       <w:r>
         <w:t>, t</w:t>
@@ -6930,21 +7757,25 @@
       <w:r>
         <w:t xml:space="preserve">he </w:t>
       </w:r>
+      <w:proofErr w:type="spellStart"/>
       <w:r>
         <w:rPr>
           <w:rStyle w:val="CodeInline"/>
         </w:rPr>
         <w:t>GameObject</w:t>
       </w:r>
+      <w:proofErr w:type="spellEnd"/>
       <w:r>
         <w:t xml:space="preserve"> class is designed to encapsulate the visual appearance and behaviors of objects in the game scene. The visual appearance of a </w:t>
       </w:r>
+      <w:proofErr w:type="spellStart"/>
       <w:r>
         <w:rPr>
           <w:rStyle w:val="CodeInline"/>
         </w:rPr>
         <w:t>GameObject</w:t>
       </w:r>
+      <w:proofErr w:type="spellEnd"/>
       <w:r>
         <w:t xml:space="preserve"> is defined by the referenced </w:t>
       </w:r>
@@ -6957,21 +7788,25 @@
       <w:r>
         <w:t xml:space="preserve"> object. Thus far, the behaviors of a </w:t>
       </w:r>
+      <w:proofErr w:type="spellStart"/>
       <w:r>
         <w:rPr>
           <w:rStyle w:val="CodeInline"/>
         </w:rPr>
         <w:t>GameObject</w:t>
       </w:r>
+      <w:proofErr w:type="spellEnd"/>
       <w:r>
         <w:t xml:space="preserve"> has been defined and implemented as part of the </w:t>
       </w:r>
+      <w:proofErr w:type="spellStart"/>
       <w:r>
         <w:rPr>
           <w:rStyle w:val="CodeInline"/>
         </w:rPr>
         <w:t>GameObject</w:t>
       </w:r>
+      <w:proofErr w:type="spellEnd"/>
       <w:r>
         <w:t xml:space="preserve"> class in the forms of</w:t>
       </w:r>
@@ -6981,20 +7816,38 @@
       <w:r>
         <w:t xml:space="preserve"> ad hoc traveling speed, </w:t>
       </w:r>
+      <w:proofErr w:type="spellStart"/>
       <w:r>
         <w:rPr>
           <w:rStyle w:val="CodeInline"/>
         </w:rPr>
         <w:t>mSpeed</w:t>
       </w:r>
+      <w:proofErr w:type="spellEnd"/>
       <w:r>
         <w:t xml:space="preserve">, and simple autonomous behavior, </w:t>
       </w:r>
-      <w:r>
-        <w:rPr>
-          <w:rStyle w:val="CodeInline"/>
-        </w:rPr>
-        <w:t>rotateObjPointTo()</w:t>
+      <w:proofErr w:type="spellStart"/>
+      <w:proofErr w:type="gramStart"/>
+      <w:r>
+        <w:rPr>
+          <w:rStyle w:val="CodeInline"/>
+        </w:rPr>
+        <w:t>rotateObjPointTo</w:t>
+      </w:r>
+      <w:proofErr w:type="spellEnd"/>
+      <w:r>
+        <w:rPr>
+          <w:rStyle w:val="CodeInline"/>
+        </w:rPr>
+        <w:t>(</w:t>
+      </w:r>
+      <w:proofErr w:type="gramEnd"/>
+      <w:r>
+        <w:rPr>
+          <w:rStyle w:val="CodeInline"/>
+        </w:rPr>
+        <w:t>)</w:t>
       </w:r>
       <w:r>
         <w:t xml:space="preserve">. </w:t>
@@ -7023,20 +7876,38 @@
       <w:r>
         <w:t xml:space="preserve"> to remove the support for speed, </w:t>
       </w:r>
+      <w:proofErr w:type="spellStart"/>
       <w:r>
         <w:rPr>
           <w:rStyle w:val="CodeInline"/>
         </w:rPr>
         <w:t>mSpeed</w:t>
       </w:r>
+      <w:proofErr w:type="spellEnd"/>
       <w:r>
         <w:t xml:space="preserve">, including the corresponding setter and getter functions and the </w:t>
       </w:r>
-      <w:r>
-        <w:rPr>
-          <w:rStyle w:val="CodeInline"/>
-        </w:rPr>
-        <w:t>rotateObjPointTo()</w:t>
+      <w:proofErr w:type="spellStart"/>
+      <w:proofErr w:type="gramStart"/>
+      <w:r>
+        <w:rPr>
+          <w:rStyle w:val="CodeInline"/>
+        </w:rPr>
+        <w:t>rotateObjPointTo</w:t>
+      </w:r>
+      <w:proofErr w:type="spellEnd"/>
+      <w:r>
+        <w:rPr>
+          <w:rStyle w:val="CodeInline"/>
+        </w:rPr>
+        <w:t>(</w:t>
+      </w:r>
+      <w:proofErr w:type="gramEnd"/>
+      <w:r>
+        <w:rPr>
+          <w:rStyle w:val="CodeInline"/>
+        </w:rPr>
+        <w:t>)</w:t>
       </w:r>
       <w:r>
         <w:t xml:space="preserve"> function. Through the changes in the rest of this chapter, the game object behaviors will be supported by the rigid body physics simulation.</w:t>
@@ -7056,11 +7927,27 @@
       <w:r>
         <w:t xml:space="preserve">, they are defined to support appearance and to detect texture overlaps, </w:t>
       </w:r>
-      <w:r>
-        <w:rPr>
-          <w:rStyle w:val="CodeInline"/>
-        </w:rPr>
-        <w:t>pixelTouches()</w:t>
+      <w:proofErr w:type="spellStart"/>
+      <w:proofErr w:type="gramStart"/>
+      <w:r>
+        <w:rPr>
+          <w:rStyle w:val="CodeInline"/>
+        </w:rPr>
+        <w:t>pixelTouches</w:t>
+      </w:r>
+      <w:proofErr w:type="spellEnd"/>
+      <w:r>
+        <w:rPr>
+          <w:rStyle w:val="CodeInline"/>
+        </w:rPr>
+        <w:t>(</w:t>
+      </w:r>
+      <w:proofErr w:type="gramEnd"/>
+      <w:r>
+        <w:rPr>
+          <w:rStyle w:val="CodeInline"/>
+        </w:rPr>
+        <w:t>)</w:t>
       </w:r>
       <w:r>
         <w:t xml:space="preserve">. </w:t>
@@ -7073,12 +7960,14 @@
       <w:r>
         <w:t xml:space="preserve">In the constructor define new instance variables to reference to a </w:t>
       </w:r>
+      <w:proofErr w:type="spellStart"/>
       <w:r>
         <w:rPr>
           <w:rStyle w:val="CodeInline"/>
         </w:rPr>
         <w:t>RigidShape</w:t>
       </w:r>
+      <w:proofErr w:type="spellEnd"/>
       <w:r>
         <w:t>, and to provide drawing options.</w:t>
       </w:r>
@@ -7220,12 +8109,14 @@
       <w:r>
         <w:t xml:space="preserve">for </w:t>
       </w:r>
+      <w:proofErr w:type="spellStart"/>
       <w:r>
         <w:rPr>
           <w:rStyle w:val="CodeInline"/>
         </w:rPr>
         <w:t>mRigidBody</w:t>
       </w:r>
+      <w:proofErr w:type="spellEnd"/>
       <w:r>
         <w:t>, and, functions for</w:t>
       </w:r>
@@ -7277,11 +8168,19 @@
       <w:r>
         <w:t xml:space="preserve">Replace the </w:t>
       </w:r>
-      <w:r>
-        <w:rPr>
-          <w:rStyle w:val="CodeInline"/>
-        </w:rPr>
-        <w:t>draw()</w:t>
+      <w:proofErr w:type="gramStart"/>
+      <w:r>
+        <w:rPr>
+          <w:rStyle w:val="CodeInline"/>
+        </w:rPr>
+        <w:t>draw(</w:t>
+      </w:r>
+      <w:proofErr w:type="gramEnd"/>
+      <w:r>
+        <w:rPr>
+          <w:rStyle w:val="CodeInline"/>
+        </w:rPr>
+        <w:t>)</w:t>
       </w:r>
       <w:r>
         <w:t xml:space="preserve"> and </w:t>
@@ -7295,15 +8194,18 @@
       <w:r>
         <w:t xml:space="preserve"> functions to respect the drawing options, and, to delegate </w:t>
       </w:r>
+      <w:proofErr w:type="spellStart"/>
       <w:r>
         <w:rPr>
           <w:rStyle w:val="CodeInline"/>
         </w:rPr>
         <w:t>GameObject</w:t>
       </w:r>
+      <w:proofErr w:type="spellEnd"/>
       <w:r>
         <w:t xml:space="preserve"> behavior update to the </w:t>
       </w:r>
+      <w:proofErr w:type="spellStart"/>
       <w:r>
         <w:rPr>
           <w:rStyle w:val="CodeInline"/>
@@ -7316,6 +8218,7 @@
         </w:rPr>
         <w:t>Shape</w:t>
       </w:r>
+      <w:proofErr w:type="spellEnd"/>
       <w:r>
         <w:t xml:space="preserve"> class. </w:t>
       </w:r>
@@ -7475,12 +8378,14 @@
       <w:r>
         <w:t xml:space="preserve"> file to modify the </w:t>
       </w:r>
+      <w:proofErr w:type="spellStart"/>
       <w:r>
         <w:rPr>
           <w:rStyle w:val="CodeInline"/>
         </w:rPr>
         <w:t>GameObjectSet</w:t>
       </w:r>
+      <w:proofErr w:type="spellEnd"/>
       <w:r>
         <w:t xml:space="preserve"> class to support the toggling of different drawing options </w:t>
       </w:r>
@@ -7686,19 +8591,29 @@
         <w:pStyle w:val="Heading3"/>
       </w:pPr>
       <w:r>
-        <w:t>Testing of RigidShape Functionality</w:t>
+        <w:t xml:space="preserve">Testing of </w:t>
+      </w:r>
+      <w:proofErr w:type="spellStart"/>
+      <w:r>
+        <w:t>RigidShape</w:t>
+      </w:r>
+      <w:proofErr w:type="spellEnd"/>
+      <w:r>
+        <w:t xml:space="preserve"> Functionality</w:t>
       </w:r>
     </w:p>
     <w:p>
       <w:pPr>
         <w:pStyle w:val="BodyTextFirst"/>
       </w:pPr>
+      <w:proofErr w:type="spellStart"/>
       <w:r>
         <w:rPr>
           <w:rStyle w:val="CodeInline"/>
         </w:rPr>
         <w:t>RigidShape</w:t>
       </w:r>
+      <w:proofErr w:type="spellEnd"/>
       <w:r>
         <w:t xml:space="preserve"> </w:t>
       </w:r>
@@ -7735,12 +8650,14 @@
       <w:r>
         <w:t xml:space="preserve">different combinations of </w:t>
       </w:r>
+      <w:proofErr w:type="spellStart"/>
       <w:r>
         <w:rPr>
           <w:rStyle w:val="CodeInline"/>
         </w:rPr>
         <w:t>RigidShape</w:t>
       </w:r>
+      <w:proofErr w:type="spellEnd"/>
       <w:r>
         <w:t xml:space="preserve"> types</w:t>
       </w:r>
@@ -7759,30 +8676,36 @@
       <w:r>
         <w:t xml:space="preserve"> types including, </w:t>
       </w:r>
+      <w:proofErr w:type="spellStart"/>
       <w:r>
         <w:rPr>
           <w:rStyle w:val="CodeInline"/>
         </w:rPr>
         <w:t>TextureRenderable</w:t>
       </w:r>
+      <w:proofErr w:type="spellEnd"/>
       <w:r>
         <w:t xml:space="preserve">, </w:t>
       </w:r>
+      <w:proofErr w:type="spellStart"/>
       <w:r>
         <w:rPr>
           <w:rStyle w:val="CodeInline"/>
         </w:rPr>
         <w:t>SpriteRenderable</w:t>
       </w:r>
+      <w:proofErr w:type="spellEnd"/>
       <w:r>
         <w:t xml:space="preserve">, and </w:t>
       </w:r>
+      <w:proofErr w:type="spellStart"/>
       <w:r>
         <w:rPr>
           <w:rStyle w:val="CodeInline"/>
         </w:rPr>
         <w:t>SpriteAnimateRenderable</w:t>
       </w:r>
+      <w:proofErr w:type="spellEnd"/>
       <w:r>
         <w:t xml:space="preserve">. </w:t>
       </w:r>
@@ -7801,12 +8724,14 @@
       <w:r>
         <w:t xml:space="preserve">demonstrate the correctness of </w:t>
       </w:r>
+      <w:proofErr w:type="spellStart"/>
       <w:r>
         <w:rPr>
           <w:rStyle w:val="CodeInline"/>
         </w:rPr>
         <w:t>RigidShape</w:t>
       </w:r>
+      <w:proofErr w:type="spellEnd"/>
       <w:r>
         <w:t xml:space="preserve"> </w:t>
       </w:r>
@@ -7866,12 +8791,14 @@
       <w:r>
         <w:t xml:space="preserve">The overall structure of the test program, </w:t>
       </w:r>
+      <w:proofErr w:type="spellStart"/>
       <w:r>
         <w:rPr>
           <w:rStyle w:val="CodeInline"/>
         </w:rPr>
         <w:t>MyGame</w:t>
       </w:r>
+      <w:proofErr w:type="spellEnd"/>
       <w:r>
         <w:t>,</w:t>
       </w:r>
@@ -7926,12 +8853,28 @@
       <w:r>
         <w:t xml:space="preserve">As always, the source code files are located in </w:t>
       </w:r>
-      <w:r>
-        <w:rPr>
-          <w:rStyle w:val="CodeInline"/>
-        </w:rPr>
-        <w:t>src/my_game</w:t>
-      </w:r>
+      <w:proofErr w:type="spellStart"/>
+      <w:r>
+        <w:rPr>
+          <w:rStyle w:val="CodeInline"/>
+        </w:rPr>
+        <w:t>src</w:t>
+      </w:r>
+      <w:proofErr w:type="spellEnd"/>
+      <w:r>
+        <w:rPr>
+          <w:rStyle w:val="CodeInline"/>
+        </w:rPr>
+        <w:t>/</w:t>
+      </w:r>
+      <w:proofErr w:type="spellStart"/>
+      <w:r>
+        <w:rPr>
+          <w:rStyle w:val="CodeInline"/>
+        </w:rPr>
+        <w:t>my_game</w:t>
+      </w:r>
+      <w:proofErr w:type="spellEnd"/>
       <w:r>
         <w:t xml:space="preserve"> folder where </w:t>
       </w:r>
@@ -7956,11 +8899,33 @@
       <w:r>
         <w:t xml:space="preserve">classes are located in </w:t>
       </w:r>
-      <w:r>
-        <w:rPr>
-          <w:rStyle w:val="CodeInline"/>
-        </w:rPr>
-        <w:t>src/my_game/objects</w:t>
+      <w:proofErr w:type="spellStart"/>
+      <w:r>
+        <w:rPr>
+          <w:rStyle w:val="CodeInline"/>
+        </w:rPr>
+        <w:t>src</w:t>
+      </w:r>
+      <w:proofErr w:type="spellEnd"/>
+      <w:r>
+        <w:rPr>
+          <w:rStyle w:val="CodeInline"/>
+        </w:rPr>
+        <w:t>/</w:t>
+      </w:r>
+      <w:proofErr w:type="spellStart"/>
+      <w:r>
+        <w:rPr>
+          <w:rStyle w:val="CodeInline"/>
+        </w:rPr>
+        <w:t>my_game</w:t>
+      </w:r>
+      <w:proofErr w:type="spellEnd"/>
+      <w:r>
+        <w:rPr>
+          <w:rStyle w:val="CodeInline"/>
+        </w:rPr>
+        <w:t>/objects</w:t>
       </w:r>
       <w:r>
         <w:t xml:space="preserve"> folder. </w:t>
@@ -7976,9 +8941,11 @@
       <w:r>
         <w:t xml:space="preserve">esting of </w:t>
       </w:r>
+      <w:proofErr w:type="spellStart"/>
       <w:r>
         <w:t>immenent</w:t>
       </w:r>
+      <w:proofErr w:type="spellEnd"/>
       <w:r>
         <w:t xml:space="preserve"> collisions require</w:t>
       </w:r>
@@ -7988,12 +8955,14 @@
       <w:r>
         <w:t xml:space="preserve"> the manipulation of the positions and rotations of each object. The </w:t>
       </w:r>
+      <w:proofErr w:type="spellStart"/>
       <w:r>
         <w:rPr>
           <w:rStyle w:val="CodeInline"/>
         </w:rPr>
         <w:t>WASDObj</w:t>
       </w:r>
+      <w:proofErr w:type="spellEnd"/>
       <w:r>
         <w:t xml:space="preserve"> class,</w:t>
       </w:r>
@@ -8015,12 +8984,14 @@
       <w:r>
         <w:t xml:space="preserve">, defines the WASD movement and Z/X rotation of a </w:t>
       </w:r>
+      <w:proofErr w:type="spellStart"/>
       <w:r>
         <w:rPr>
           <w:rStyle w:val="CodeInline"/>
         </w:rPr>
         <w:t>GameObject</w:t>
       </w:r>
+      <w:proofErr w:type="spellEnd"/>
       <w:r>
         <w:t xml:space="preserve">. </w:t>
       </w:r>
@@ -8039,6 +9010,7 @@
       <w:r>
         <w:t xml:space="preserve"> a subclass of </w:t>
       </w:r>
+      <w:proofErr w:type="spellStart"/>
       <w:r>
         <w:rPr>
           <w:rStyle w:val="CodeInline"/>
@@ -8057,6 +9029,7 @@
         </w:rPr>
         <w:t>Obj</w:t>
       </w:r>
+      <w:proofErr w:type="spellEnd"/>
       <w:r>
         <w:t xml:space="preserve"> </w:t>
       </w:r>
@@ -8081,33 +9054,39 @@
       <w:r>
         <w:t xml:space="preserve">a </w:t>
       </w:r>
+      <w:proofErr w:type="spellStart"/>
       <w:r>
         <w:rPr>
           <w:rStyle w:val="CodeInline"/>
         </w:rPr>
         <w:t>GameObject</w:t>
       </w:r>
+      <w:proofErr w:type="spellEnd"/>
       <w:r>
         <w:t xml:space="preserve"> with a </w:t>
       </w:r>
+      <w:proofErr w:type="spellStart"/>
       <w:r>
         <w:rPr>
           <w:rStyle w:val="CodeInline"/>
         </w:rPr>
         <w:t>SpriteRenderable</w:t>
       </w:r>
+      <w:proofErr w:type="spellEnd"/>
       <w:r>
         <w:t xml:space="preserve"> and </w:t>
       </w:r>
       <w:r>
         <w:t xml:space="preserve">a </w:t>
       </w:r>
+      <w:proofErr w:type="spellStart"/>
       <w:r>
         <w:rPr>
           <w:rStyle w:val="CodeInline"/>
         </w:rPr>
         <w:t>RigidRectangle</w:t>
       </w:r>
+      <w:proofErr w:type="spellEnd"/>
       <w:r>
         <w:t xml:space="preserve">. </w:t>
       </w:r>
@@ -8129,6 +9108,7 @@
       <w:r>
         <w:t xml:space="preserve">, also a subclass of </w:t>
       </w:r>
+      <w:proofErr w:type="spellStart"/>
       <w:r>
         <w:rPr>
           <w:rStyle w:val="CodeInline"/>
@@ -8147,6 +9127,7 @@
         </w:rPr>
         <w:t>Obj</w:t>
       </w:r>
+      <w:proofErr w:type="spellEnd"/>
       <w:r>
         <w:t xml:space="preserve"> in </w:t>
       </w:r>
@@ -8162,39 +9143,47 @@
       <w:r>
         <w:t xml:space="preserve">is a </w:t>
       </w:r>
+      <w:proofErr w:type="spellStart"/>
       <w:r>
         <w:rPr>
           <w:rStyle w:val="CodeInline"/>
         </w:rPr>
         <w:t>GameObject</w:t>
       </w:r>
+      <w:proofErr w:type="spellEnd"/>
       <w:r>
         <w:t xml:space="preserve"> with </w:t>
       </w:r>
+      <w:proofErr w:type="spellStart"/>
       <w:r>
         <w:rPr>
           <w:rStyle w:val="CodeInline"/>
         </w:rPr>
         <w:t>SpriteAnimateRenderable</w:t>
       </w:r>
+      <w:proofErr w:type="spellEnd"/>
       <w:r>
         <w:t xml:space="preserve"> and is wrapped by either a </w:t>
       </w:r>
+      <w:proofErr w:type="spellStart"/>
       <w:r>
         <w:rPr>
           <w:rStyle w:val="CodeInline"/>
         </w:rPr>
         <w:t>RigidCircle</w:t>
       </w:r>
+      <w:proofErr w:type="spellEnd"/>
       <w:r>
         <w:t xml:space="preserve"> or a </w:t>
       </w:r>
+      <w:proofErr w:type="spellStart"/>
       <w:r>
         <w:rPr>
           <w:rStyle w:val="CodeInline"/>
         </w:rPr>
         <w:t>RigidRectangle</w:t>
       </w:r>
+      <w:proofErr w:type="spellEnd"/>
       <w:r>
         <w:t>.</w:t>
       </w:r>
@@ -8240,12 +9229,14 @@
       <w:r>
         <w:t xml:space="preserve"> and </w:t>
       </w:r>
+      <w:proofErr w:type="spellStart"/>
       <w:r>
         <w:rPr>
           <w:rStyle w:val="CodeInline"/>
         </w:rPr>
         <w:t>RigidShape</w:t>
       </w:r>
+      <w:proofErr w:type="spellEnd"/>
       <w:r>
         <w:t xml:space="preserve"> types</w:t>
       </w:r>
@@ -8285,12 +9276,14 @@
       <w:r>
         <w:t xml:space="preserve">are </w:t>
       </w:r>
+      <w:proofErr w:type="spellStart"/>
       <w:r>
         <w:rPr>
           <w:rStyle w:val="CodeInline"/>
         </w:rPr>
         <w:t>GameObject</w:t>
       </w:r>
+      <w:proofErr w:type="spellEnd"/>
       <w:r>
         <w:t xml:space="preserve"> </w:t>
       </w:r>
@@ -8300,38 +9293,66 @@
       <w:r>
         <w:t xml:space="preserve">with </w:t>
       </w:r>
+      <w:proofErr w:type="spellStart"/>
       <w:r>
         <w:rPr>
           <w:rStyle w:val="CodeInline"/>
         </w:rPr>
         <w:t>TextureRenderable</w:t>
       </w:r>
+      <w:proofErr w:type="spellEnd"/>
       <w:r>
         <w:t xml:space="preserve"> and </w:t>
       </w:r>
+      <w:proofErr w:type="spellStart"/>
       <w:r>
         <w:rPr>
           <w:rStyle w:val="CodeInline"/>
         </w:rPr>
         <w:t>RigidRectangle</w:t>
       </w:r>
+      <w:proofErr w:type="spellEnd"/>
       <w:r>
         <w:t xml:space="preserve"> created by the </w:t>
       </w:r>
-      <w:r>
-        <w:rPr>
-          <w:rStyle w:val="CodeInline"/>
-        </w:rPr>
-        <w:t>wallAt()</w:t>
+      <w:proofErr w:type="spellStart"/>
+      <w:proofErr w:type="gramStart"/>
+      <w:r>
+        <w:rPr>
+          <w:rStyle w:val="CodeInline"/>
+        </w:rPr>
+        <w:t>wallAt</w:t>
+      </w:r>
+      <w:proofErr w:type="spellEnd"/>
+      <w:r>
+        <w:rPr>
+          <w:rStyle w:val="CodeInline"/>
+        </w:rPr>
+        <w:t>(</w:t>
+      </w:r>
+      <w:proofErr w:type="gramEnd"/>
+      <w:r>
+        <w:rPr>
+          <w:rStyle w:val="CodeInline"/>
+        </w:rPr>
+        <w:t>)</w:t>
       </w:r>
       <w:r>
         <w:t xml:space="preserve"> and </w:t>
       </w:r>
-      <w:r>
-        <w:rPr>
-          <w:rStyle w:val="CodeInline"/>
-        </w:rPr>
-        <w:t>platFormAt()</w:t>
+      <w:proofErr w:type="spellStart"/>
+      <w:r>
+        <w:rPr>
+          <w:rStyle w:val="CodeInline"/>
+        </w:rPr>
+        <w:t>platFormAt</w:t>
+      </w:r>
+      <w:proofErr w:type="spellEnd"/>
+      <w:r>
+        <w:rPr>
+          <w:rStyle w:val="CodeInline"/>
+        </w:rPr>
+        <w:t>()</w:t>
       </w:r>
       <w:r>
         <w:t xml:space="preserve"> functions defined in </w:t>
@@ -8345,11 +9366,27 @@
       <w:r>
         <w:t xml:space="preserve"> file. The main functionality of constructor, </w:t>
       </w:r>
-      <w:r>
-        <w:rPr>
-          <w:rStyle w:val="CodeInline"/>
-        </w:rPr>
-        <w:t>init()</w:t>
+      <w:proofErr w:type="spellStart"/>
+      <w:proofErr w:type="gramStart"/>
+      <w:r>
+        <w:rPr>
+          <w:rStyle w:val="CodeInline"/>
+        </w:rPr>
+        <w:t>init</w:t>
+      </w:r>
+      <w:proofErr w:type="spellEnd"/>
+      <w:r>
+        <w:rPr>
+          <w:rStyle w:val="CodeInline"/>
+        </w:rPr>
+        <w:t>(</w:t>
+      </w:r>
+      <w:proofErr w:type="gramEnd"/>
+      <w:r>
+        <w:rPr>
+          <w:rStyle w:val="CodeInline"/>
+        </w:rPr>
+        <w:t>)</w:t>
       </w:r>
       <w:r>
         <w:t xml:space="preserve">, </w:t>
@@ -8375,12 +9412,14 @@
       <w:r>
         <w:t xml:space="preserve">of </w:t>
       </w:r>
+      <w:proofErr w:type="spellStart"/>
       <w:r>
         <w:rPr>
           <w:rStyle w:val="CodeInline"/>
         </w:rPr>
         <w:t>MyGame</w:t>
       </w:r>
+      <w:proofErr w:type="spellEnd"/>
       <w:r>
         <w:t xml:space="preserve"> is defined in the </w:t>
       </w:r>
@@ -8424,21 +9463,25 @@
       <w:r>
         <w:t xml:space="preserve">You can now run the project and observe the created </w:t>
       </w:r>
+      <w:proofErr w:type="spellStart"/>
       <w:r>
         <w:rPr>
           <w:rStyle w:val="CodeInline"/>
         </w:rPr>
         <w:t>RigidShape</w:t>
       </w:r>
+      <w:proofErr w:type="spellEnd"/>
       <w:r>
         <w:t xml:space="preserve"> objects. Notice that by default, only </w:t>
       </w:r>
+      <w:proofErr w:type="spellStart"/>
       <w:r>
         <w:rPr>
           <w:rStyle w:val="CodeInline"/>
         </w:rPr>
         <w:t>RigidShape</w:t>
       </w:r>
+      <w:proofErr w:type="spellEnd"/>
       <w:r>
         <w:t xml:space="preserve"> objects are drawn. You can verify this by typing the T key to toggle on the drawing of the </w:t>
       </w:r>
@@ -8460,21 +9503,25 @@
       <w:r>
         <w:t xml:space="preserve"> objects are bounded by the corresponding </w:t>
       </w:r>
+      <w:proofErr w:type="spellStart"/>
       <w:r>
         <w:rPr>
           <w:rStyle w:val="CodeInline"/>
         </w:rPr>
         <w:t>RigidShape</w:t>
       </w:r>
+      <w:proofErr w:type="spellEnd"/>
       <w:r>
         <w:t xml:space="preserve"> instances. You can type the R key to toggle off the drawing of the </w:t>
       </w:r>
+      <w:proofErr w:type="spellStart"/>
       <w:r>
         <w:rPr>
           <w:rStyle w:val="CodeInline"/>
         </w:rPr>
         <w:t>RidigShape</w:t>
       </w:r>
+      <w:proofErr w:type="spellEnd"/>
       <w:r>
         <w:t xml:space="preserve"> objects. Normally, this is what the players of a game will observe, with only the </w:t>
       </w:r>
@@ -8487,12 +9534,14 @@
       <w:r>
         <w:t xml:space="preserve"> and without the </w:t>
       </w:r>
+      <w:proofErr w:type="spellStart"/>
       <w:r>
         <w:rPr>
           <w:rStyle w:val="CodeInline"/>
         </w:rPr>
         <w:t>RigidShape</w:t>
       </w:r>
+      <w:proofErr w:type="spellEnd"/>
       <w:r>
         <w:t xml:space="preserve"> objects being drawn.</w:t>
       </w:r>
@@ -8505,12 +9554,14 @@
       <w:r>
         <w:t xml:space="preserve"> on the rigid shapes and the simulation of their interactions, the default is to show the </w:t>
       </w:r>
+      <w:proofErr w:type="spellStart"/>
       <w:r>
         <w:rPr>
           <w:rStyle w:val="CodeInline"/>
         </w:rPr>
         <w:t>RigidShape</w:t>
       </w:r>
+      <w:proofErr w:type="spellEnd"/>
       <w:r>
         <w:t xml:space="preserve"> and not the </w:t>
       </w:r>
@@ -8534,12 +9585,14 @@
       <w:r>
         <w:t xml:space="preserve"> the drawing of </w:t>
       </w:r>
+      <w:proofErr w:type="spellStart"/>
       <w:r>
         <w:rPr>
           <w:rStyle w:val="CodeInline"/>
         </w:rPr>
         <w:t>RigidShape</w:t>
       </w:r>
+      <w:proofErr w:type="spellEnd"/>
       <w:r>
         <w:t xml:space="preserve"> objects. The B key shows the circular bounds of the shapes. The actual more accurate and costlier collision computations, to be discussed in the next few sections, will only be incurred between objects </w:t>
       </w:r>
@@ -8596,21 +9649,25 @@
       <w:r>
         <w:t xml:space="preserve"> and the corresponding </w:t>
       </w:r>
+      <w:proofErr w:type="spellStart"/>
       <w:r>
         <w:rPr>
           <w:rStyle w:val="CodeInline"/>
         </w:rPr>
         <w:t>RigidShape</w:t>
       </w:r>
+      <w:proofErr w:type="spellEnd"/>
       <w:r>
         <w:t xml:space="preserve">, while the Y/U keys only changes the dimension of the </w:t>
       </w:r>
+      <w:proofErr w:type="spellStart"/>
       <w:r>
         <w:rPr>
           <w:rStyle w:val="CodeInline"/>
         </w:rPr>
         <w:t>RigidShape</w:t>
       </w:r>
+      <w:proofErr w:type="spellEnd"/>
       <w:r>
         <w:t xml:space="preserve">. This allows the designer to control how tightly to wrap the </w:t>
       </w:r>
@@ -8623,12 +9680,14 @@
       <w:r>
         <w:t xml:space="preserve"> with the corresponding </w:t>
       </w:r>
+      <w:proofErr w:type="spellStart"/>
       <w:r>
         <w:rPr>
           <w:rStyle w:val="CodeInline"/>
         </w:rPr>
         <w:t>RigidShape</w:t>
       </w:r>
+      <w:proofErr w:type="spellEnd"/>
       <w:r>
         <w:t xml:space="preserve">. Try typing the left/right-arrow keys to select and work with any of the objects in the scene. Finally, the G key creates new </w:t>
       </w:r>
@@ -8641,21 +9700,25 @@
       <w:r>
         <w:t xml:space="preserve"> objects with either a </w:t>
       </w:r>
+      <w:proofErr w:type="spellStart"/>
       <w:r>
         <w:rPr>
           <w:rStyle w:val="CodeInline"/>
         </w:rPr>
         <w:t>RigidCircle</w:t>
       </w:r>
+      <w:proofErr w:type="spellEnd"/>
       <w:r>
         <w:t xml:space="preserve"> or a </w:t>
       </w:r>
+      <w:proofErr w:type="spellStart"/>
       <w:r>
         <w:rPr>
           <w:rStyle w:val="CodeInline"/>
         </w:rPr>
         <w:t>RigidRectangle</w:t>
       </w:r>
+      <w:proofErr w:type="spellEnd"/>
       <w:r>
         <w:t>.</w:t>
       </w:r>
@@ -8667,35 +9730,39 @@
       <w:r>
         <w:t xml:space="preserve">Lastly, notice that you can move any selected object to any location, including overlapping with another </w:t>
       </w:r>
+      <w:proofErr w:type="spellStart"/>
       <w:r>
         <w:rPr>
           <w:rStyle w:val="CodeInline"/>
         </w:rPr>
         <w:t>RigidShape</w:t>
       </w:r>
+      <w:proofErr w:type="spellEnd"/>
       <w:r>
         <w:t xml:space="preserve"> object. In the real-world, the overlapping, or interpenetration, of rigid shape objects can never occur while in the simulated digital world this is an issue that must be addressed. Now, w</w:t>
       </w:r>
       <w:r>
         <w:t xml:space="preserve">ith the functionality of the </w:t>
       </w:r>
+      <w:proofErr w:type="spellStart"/>
       <w:r>
         <w:rPr>
           <w:rStyle w:val="CodeInline"/>
         </w:rPr>
         <w:t>RigidShape</w:t>
       </w:r>
+      <w:proofErr w:type="spellEnd"/>
       <w:r>
         <w:t xml:space="preserve"> classes verified, you can now examine how to compute the collision between these shapes.</w:t>
       </w:r>
     </w:p>
     <w:sectPr>
-      <w:headerReference w:type="even" r:id="rId15"/>
-      <w:headerReference w:type="default" r:id="rId16"/>
-      <w:footerReference w:type="even" r:id="rId17"/>
-      <w:footerReference w:type="default" r:id="rId18"/>
-      <w:headerReference w:type="first" r:id="rId19"/>
-      <w:footerReference w:type="first" r:id="rId20"/>
+      <w:headerReference w:type="even" r:id="rId14"/>
+      <w:headerReference w:type="default" r:id="rId15"/>
+      <w:footerReference w:type="even" r:id="rId16"/>
+      <w:footerReference w:type="default" r:id="rId17"/>
+      <w:headerReference w:type="first" r:id="rId18"/>
+      <w:footerReference w:type="first" r:id="rId19"/>
       <w:pgSz w:w="10800" w:h="13320" w:code="64"/>
       <w:pgMar w:top="540" w:right="1080" w:bottom="540" w:left="1080" w:header="540" w:footer="547" w:gutter="0"/>
       <w:cols w:space="720"/>
@@ -8707,8 +9774,8 @@
 </file>
 
 <file path=word/comments.xml><?xml version="1.0" encoding="utf-8"?>
-<w:comments xmlns:wpc="http://schemas.microsoft.com/office/word/2010/wordprocessingCanvas" xmlns:cx="http://schemas.microsoft.com/office/drawing/2014/chartex" xmlns:cx1="http://schemas.microsoft.com/office/drawing/2015/9/8/chartex" xmlns:cx2="http://schemas.microsoft.com/office/drawing/2015/10/21/chartex" xmlns:cx3="http://schemas.microsoft.com/office/drawing/2016/5/9/chartex" xmlns:cx4="http://schemas.microsoft.com/office/drawing/2016/5/10/chartex" xmlns:cx5="http://schemas.microsoft.com/office/drawing/2016/5/11/chartex" xmlns:cx6="http://schemas.microsoft.com/office/drawing/2016/5/12/chartex" xmlns:cx7="http://schemas.microsoft.com/office/drawing/2016/5/13/chartex" xmlns:cx8="http://schemas.microsoft.com/office/drawing/2016/5/14/chartex" xmlns:mc="http://schemas.openxmlformats.org/markup-compatibility/2006" xmlns:aink="http://schemas.microsoft.com/office/drawing/2016/ink" xmlns:am3d="http://schemas.microsoft.com/office/drawing/2017/model3d" xmlns:o="urn:schemas-microsoft-com:office:office" xmlns:r="http://schemas.openxmlformats.org/officeDocument/2006/relationships" xmlns:m="http://schemas.openxmlformats.org/officeDocument/2006/math" xmlns:v="urn:schemas-microsoft-com:vml" xmlns:wp14="http://schemas.microsoft.com/office/word/2010/wordprocessingDrawing" xmlns:wp="http://schemas.openxmlformats.org/drawingml/2006/wordprocessingDrawing" xmlns:w10="urn:schemas-microsoft-com:office:word" xmlns:w="http://schemas.openxmlformats.org/wordprocessingml/2006/main" xmlns:w14="http://schemas.microsoft.com/office/word/2010/wordml" xmlns:w15="http://schemas.microsoft.com/office/word/2012/wordml" xmlns:w16cex="http://schemas.microsoft.com/office/word/2018/wordml/cex" xmlns:w16cid="http://schemas.microsoft.com/office/word/2016/wordml/cid" xmlns:w16="http://schemas.microsoft.com/office/word/2018/wordml" xmlns:w16sdtdh="http://schemas.microsoft.com/office/word/2020/wordml/sdtdatahash" xmlns:w16se="http://schemas.microsoft.com/office/word/2015/wordml/symex" xmlns:wpg="http://schemas.microsoft.com/office/word/2010/wordprocessingGroup" xmlns:wpi="http://schemas.microsoft.com/office/word/2010/wordprocessingInk" xmlns:wne="http://schemas.microsoft.com/office/word/2006/wordml" xmlns:wps="http://schemas.microsoft.com/office/word/2010/wordprocessingShape" mc:Ignorable="w14 w15 w16se w16cid w16 w16cex w16sdtdh wp14">
-  <w:comment w:id="0" w:author="Kelvin Sung" w:date="2021-06-10T10:45:00Z" w:initials="KS">
+<w:comments xmlns:wpc="http://schemas.microsoft.com/office/word/2010/wordprocessingCanvas" xmlns:cx="http://schemas.microsoft.com/office/drawing/2014/chartex" xmlns:cx1="http://schemas.microsoft.com/office/drawing/2015/9/8/chartex" xmlns:cx2="http://schemas.microsoft.com/office/drawing/2015/10/21/chartex" xmlns:cx3="http://schemas.microsoft.com/office/drawing/2016/5/9/chartex" xmlns:cx4="http://schemas.microsoft.com/office/drawing/2016/5/10/chartex" xmlns:cx5="http://schemas.microsoft.com/office/drawing/2016/5/11/chartex" xmlns:cx6="http://schemas.microsoft.com/office/drawing/2016/5/12/chartex" xmlns:cx7="http://schemas.microsoft.com/office/drawing/2016/5/13/chartex" xmlns:cx8="http://schemas.microsoft.com/office/drawing/2016/5/14/chartex" xmlns:mc="http://schemas.openxmlformats.org/markup-compatibility/2006" xmlns:aink="http://schemas.microsoft.com/office/drawing/2016/ink" xmlns:am3d="http://schemas.microsoft.com/office/drawing/2017/model3d" xmlns:o="urn:schemas-microsoft-com:office:office" xmlns:r="http://schemas.openxmlformats.org/officeDocument/2006/relationships" xmlns:m="http://schemas.openxmlformats.org/officeDocument/2006/math" xmlns:v="urn:schemas-microsoft-com:vml" xmlns:wp14="http://schemas.microsoft.com/office/word/2010/wordprocessingDrawing" xmlns:wp="http://schemas.openxmlformats.org/drawingml/2006/wordprocessingDrawing" xmlns:w10="urn:schemas-microsoft-com:office:word" xmlns:w="http://schemas.openxmlformats.org/wordprocessingml/2006/main" xmlns:w14="http://schemas.microsoft.com/office/word/2010/wordml" xmlns:w15="http://schemas.microsoft.com/office/word/2012/wordml" xmlns:w16cid="http://schemas.microsoft.com/office/word/2016/wordml/cid" xmlns:w16se="http://schemas.microsoft.com/office/word/2015/wordml/symex" xmlns:wpg="http://schemas.microsoft.com/office/word/2010/wordprocessingGroup" xmlns:wpi="http://schemas.microsoft.com/office/word/2010/wordprocessingInk" xmlns:wne="http://schemas.microsoft.com/office/word/2006/wordml" xmlns:wps="http://schemas.microsoft.com/office/word/2010/wordprocessingShape" mc:Ignorable="w14 w15 w16se w16cid wp14">
+  <w:comment w:id="47" w:author="Kelvin Sung" w:date="2021-06-10T10:45:00Z" w:initials="KS">
     <w:p>
       <w:pPr>
         <w:pStyle w:val="CommentText"/>
@@ -8727,7 +9794,7 @@
       </w:r>
     </w:p>
   </w:comment>
-  <w:comment w:id="1" w:author="Kelvin Sung" w:date="2021-06-10T10:58:00Z" w:initials="KS">
+  <w:comment w:id="48" w:author="Kelvin Sung" w:date="2021-06-10T10:58:00Z" w:initials="KS">
     <w:p>
       <w:pPr>
         <w:pStyle w:val="CommentText"/>
@@ -8746,7 +9813,7 @@
       </w:r>
     </w:p>
   </w:comment>
-  <w:comment w:id="6" w:author="Jeb Pavleas" w:date="2021-06-21T06:43:00Z" w:initials="JP">
+  <w:comment w:id="57" w:author="Jeb Pavleas" w:date="2021-06-21T06:43:00Z" w:initials="JP">
     <w:p>
       <w:pPr>
         <w:pStyle w:val="CommentText"/>
@@ -8766,7 +9833,7 @@
 </file>
 
 <file path=word/commentsExtended.xml><?xml version="1.0" encoding="utf-8"?>
-<w15:commentsEx xmlns:wpc="http://schemas.microsoft.com/office/word/2010/wordprocessingCanvas" xmlns:cx="http://schemas.microsoft.com/office/drawing/2014/chartex" xmlns:cx1="http://schemas.microsoft.com/office/drawing/2015/9/8/chartex" xmlns:cx2="http://schemas.microsoft.com/office/drawing/2015/10/21/chartex" xmlns:cx3="http://schemas.microsoft.com/office/drawing/2016/5/9/chartex" xmlns:cx4="http://schemas.microsoft.com/office/drawing/2016/5/10/chartex" xmlns:cx5="http://schemas.microsoft.com/office/drawing/2016/5/11/chartex" xmlns:cx6="http://schemas.microsoft.com/office/drawing/2016/5/12/chartex" xmlns:cx7="http://schemas.microsoft.com/office/drawing/2016/5/13/chartex" xmlns:cx8="http://schemas.microsoft.com/office/drawing/2016/5/14/chartex" xmlns:mc="http://schemas.openxmlformats.org/markup-compatibility/2006" xmlns:aink="http://schemas.microsoft.com/office/drawing/2016/ink" xmlns:am3d="http://schemas.microsoft.com/office/drawing/2017/model3d" xmlns:o="urn:schemas-microsoft-com:office:office" xmlns:r="http://schemas.openxmlformats.org/officeDocument/2006/relationships" xmlns:m="http://schemas.openxmlformats.org/officeDocument/2006/math" xmlns:v="urn:schemas-microsoft-com:vml" xmlns:wp14="http://schemas.microsoft.com/office/word/2010/wordprocessingDrawing" xmlns:wp="http://schemas.openxmlformats.org/drawingml/2006/wordprocessingDrawing" xmlns:w10="urn:schemas-microsoft-com:office:word" xmlns:w="http://schemas.openxmlformats.org/wordprocessingml/2006/main" xmlns:w14="http://schemas.microsoft.com/office/word/2010/wordml" xmlns:w15="http://schemas.microsoft.com/office/word/2012/wordml" xmlns:w16cex="http://schemas.microsoft.com/office/word/2018/wordml/cex" xmlns:w16cid="http://schemas.microsoft.com/office/word/2016/wordml/cid" xmlns:w16="http://schemas.microsoft.com/office/word/2018/wordml" xmlns:w16sdtdh="http://schemas.microsoft.com/office/word/2020/wordml/sdtdatahash" xmlns:w16se="http://schemas.microsoft.com/office/word/2015/wordml/symex" xmlns:wpg="http://schemas.microsoft.com/office/word/2010/wordprocessingGroup" xmlns:wpi="http://schemas.microsoft.com/office/word/2010/wordprocessingInk" xmlns:wne="http://schemas.microsoft.com/office/word/2006/wordml" xmlns:wps="http://schemas.microsoft.com/office/word/2010/wordprocessingShape" mc:Ignorable="w14 w15 w16se w16cid w16 w16cex w16sdtdh wp14">
+<w15:commentsEx xmlns:wpc="http://schemas.microsoft.com/office/word/2010/wordprocessingCanvas" xmlns:cx="http://schemas.microsoft.com/office/drawing/2014/chartex" xmlns:cx1="http://schemas.microsoft.com/office/drawing/2015/9/8/chartex" xmlns:cx2="http://schemas.microsoft.com/office/drawing/2015/10/21/chartex" xmlns:cx3="http://schemas.microsoft.com/office/drawing/2016/5/9/chartex" xmlns:cx4="http://schemas.microsoft.com/office/drawing/2016/5/10/chartex" xmlns:cx5="http://schemas.microsoft.com/office/drawing/2016/5/11/chartex" xmlns:cx6="http://schemas.microsoft.com/office/drawing/2016/5/12/chartex" xmlns:cx7="http://schemas.microsoft.com/office/drawing/2016/5/13/chartex" xmlns:cx8="http://schemas.microsoft.com/office/drawing/2016/5/14/chartex" xmlns:mc="http://schemas.openxmlformats.org/markup-compatibility/2006" xmlns:aink="http://schemas.microsoft.com/office/drawing/2016/ink" xmlns:am3d="http://schemas.microsoft.com/office/drawing/2017/model3d" xmlns:o="urn:schemas-microsoft-com:office:office" xmlns:r="http://schemas.openxmlformats.org/officeDocument/2006/relationships" xmlns:m="http://schemas.openxmlformats.org/officeDocument/2006/math" xmlns:v="urn:schemas-microsoft-com:vml" xmlns:wp14="http://schemas.microsoft.com/office/word/2010/wordprocessingDrawing" xmlns:wp="http://schemas.openxmlformats.org/drawingml/2006/wordprocessingDrawing" xmlns:w10="urn:schemas-microsoft-com:office:word" xmlns:w="http://schemas.openxmlformats.org/wordprocessingml/2006/main" xmlns:w14="http://schemas.microsoft.com/office/word/2010/wordml" xmlns:w15="http://schemas.microsoft.com/office/word/2012/wordml" xmlns:w16cid="http://schemas.microsoft.com/office/word/2016/wordml/cid" xmlns:w16se="http://schemas.microsoft.com/office/word/2015/wordml/symex" xmlns:wpg="http://schemas.microsoft.com/office/word/2010/wordprocessingGroup" xmlns:wpi="http://schemas.microsoft.com/office/word/2010/wordprocessingInk" xmlns:wne="http://schemas.microsoft.com/office/word/2006/wordml" xmlns:wps="http://schemas.microsoft.com/office/word/2010/wordprocessingShape" mc:Ignorable="w14 w15 w16se w16cid wp14">
   <w15:commentEx w15:paraId="7417FEBB" w15:done="0"/>
   <w15:commentEx w15:paraId="311646B8" w15:done="0"/>
   <w15:commentEx w15:paraId="583C94AA" w15:done="0"/>
@@ -8780,7 +9847,7 @@
 </file>
 
 <file path=word/commentsIds.xml><?xml version="1.0" encoding="utf-8"?>
-<w16cid:commentsIds xmlns:wpc="http://schemas.microsoft.com/office/word/2010/wordprocessingCanvas" xmlns:cx="http://schemas.microsoft.com/office/drawing/2014/chartex" xmlns:cx1="http://schemas.microsoft.com/office/drawing/2015/9/8/chartex" xmlns:cx2="http://schemas.microsoft.com/office/drawing/2015/10/21/chartex" xmlns:cx3="http://schemas.microsoft.com/office/drawing/2016/5/9/chartex" xmlns:cx4="http://schemas.microsoft.com/office/drawing/2016/5/10/chartex" xmlns:cx5="http://schemas.microsoft.com/office/drawing/2016/5/11/chartex" xmlns:cx6="http://schemas.microsoft.com/office/drawing/2016/5/12/chartex" xmlns:cx7="http://schemas.microsoft.com/office/drawing/2016/5/13/chartex" xmlns:cx8="http://schemas.microsoft.com/office/drawing/2016/5/14/chartex" xmlns:mc="http://schemas.openxmlformats.org/markup-compatibility/2006" xmlns:aink="http://schemas.microsoft.com/office/drawing/2016/ink" xmlns:am3d="http://schemas.microsoft.com/office/drawing/2017/model3d" xmlns:o="urn:schemas-microsoft-com:office:office" xmlns:r="http://schemas.openxmlformats.org/officeDocument/2006/relationships" xmlns:m="http://schemas.openxmlformats.org/officeDocument/2006/math" xmlns:v="urn:schemas-microsoft-com:vml" xmlns:wp14="http://schemas.microsoft.com/office/word/2010/wordprocessingDrawing" xmlns:wp="http://schemas.openxmlformats.org/drawingml/2006/wordprocessingDrawing" xmlns:w10="urn:schemas-microsoft-com:office:word" xmlns:w="http://schemas.openxmlformats.org/wordprocessingml/2006/main" xmlns:w14="http://schemas.microsoft.com/office/word/2010/wordml" xmlns:w15="http://schemas.microsoft.com/office/word/2012/wordml" xmlns:w16cex="http://schemas.microsoft.com/office/word/2018/wordml/cex" xmlns:w16cid="http://schemas.microsoft.com/office/word/2016/wordml/cid" xmlns:w16="http://schemas.microsoft.com/office/word/2018/wordml" xmlns:w16sdtdh="http://schemas.microsoft.com/office/word/2020/wordml/sdtdatahash" xmlns:w16se="http://schemas.microsoft.com/office/word/2015/wordml/symex" xmlns:wpg="http://schemas.microsoft.com/office/word/2010/wordprocessingGroup" xmlns:wpi="http://schemas.microsoft.com/office/word/2010/wordprocessingInk" xmlns:wne="http://schemas.microsoft.com/office/word/2006/wordml" xmlns:wps="http://schemas.microsoft.com/office/word/2010/wordprocessingShape" mc:Ignorable="w14 w15 w16se w16cid w16 w16cex w16sdtdh wp14">
+<w16cid:commentsIds xmlns:wpc="http://schemas.microsoft.com/office/word/2010/wordprocessingCanvas" xmlns:cx="http://schemas.microsoft.com/office/drawing/2014/chartex" xmlns:cx1="http://schemas.microsoft.com/office/drawing/2015/9/8/chartex" xmlns:cx2="http://schemas.microsoft.com/office/drawing/2015/10/21/chartex" xmlns:cx3="http://schemas.microsoft.com/office/drawing/2016/5/9/chartex" xmlns:cx4="http://schemas.microsoft.com/office/drawing/2016/5/10/chartex" xmlns:cx5="http://schemas.microsoft.com/office/drawing/2016/5/11/chartex" xmlns:cx6="http://schemas.microsoft.com/office/drawing/2016/5/12/chartex" xmlns:cx7="http://schemas.microsoft.com/office/drawing/2016/5/13/chartex" xmlns:cx8="http://schemas.microsoft.com/office/drawing/2016/5/14/chartex" xmlns:mc="http://schemas.openxmlformats.org/markup-compatibility/2006" xmlns:aink="http://schemas.microsoft.com/office/drawing/2016/ink" xmlns:am3d="http://schemas.microsoft.com/office/drawing/2017/model3d" xmlns:o="urn:schemas-microsoft-com:office:office" xmlns:r="http://schemas.openxmlformats.org/officeDocument/2006/relationships" xmlns:m="http://schemas.openxmlformats.org/officeDocument/2006/math" xmlns:v="urn:schemas-microsoft-com:vml" xmlns:wp14="http://schemas.microsoft.com/office/word/2010/wordprocessingDrawing" xmlns:wp="http://schemas.openxmlformats.org/drawingml/2006/wordprocessingDrawing" xmlns:w10="urn:schemas-microsoft-com:office:word" xmlns:w="http://schemas.openxmlformats.org/wordprocessingml/2006/main" xmlns:w14="http://schemas.microsoft.com/office/word/2010/wordml" xmlns:w15="http://schemas.microsoft.com/office/word/2012/wordml" xmlns:w16cid="http://schemas.microsoft.com/office/word/2016/wordml/cid" xmlns:w16se="http://schemas.microsoft.com/office/word/2015/wordml/symex" xmlns:wpg="http://schemas.microsoft.com/office/word/2010/wordprocessingGroup" xmlns:wpi="http://schemas.microsoft.com/office/word/2010/wordprocessingInk" xmlns:wne="http://schemas.microsoft.com/office/word/2006/wordml" xmlns:wps="http://schemas.microsoft.com/office/word/2010/wordprocessingShape" mc:Ignorable="w14 w15 w16se w16cid wp14">
   <w16cid:commentId w16cid:paraId="7417FEBB" w16cid:durableId="246C6BDC"/>
   <w16cid:commentId w16cid:paraId="311646B8" w16cid:durableId="246C6EC0"/>
   <w16cid:commentId w16cid:paraId="583C94AA" w16cid:durableId="247AB3AD"/>
@@ -8788,7 +9855,7 @@
 </file>
 
 <file path=word/endnotes.xml><?xml version="1.0" encoding="utf-8"?>
-<w:endnotes xmlns:wpc="http://schemas.microsoft.com/office/word/2010/wordprocessingCanvas" xmlns:cx="http://schemas.microsoft.com/office/drawing/2014/chartex" xmlns:cx1="http://schemas.microsoft.com/office/drawing/2015/9/8/chartex" xmlns:cx2="http://schemas.microsoft.com/office/drawing/2015/10/21/chartex" xmlns:cx3="http://schemas.microsoft.com/office/drawing/2016/5/9/chartex" xmlns:cx4="http://schemas.microsoft.com/office/drawing/2016/5/10/chartex" xmlns:cx5="http://schemas.microsoft.com/office/drawing/2016/5/11/chartex" xmlns:cx6="http://schemas.microsoft.com/office/drawing/2016/5/12/chartex" xmlns:cx7="http://schemas.microsoft.com/office/drawing/2016/5/13/chartex" xmlns:cx8="http://schemas.microsoft.com/office/drawing/2016/5/14/chartex" xmlns:mc="http://schemas.openxmlformats.org/markup-compatibility/2006" xmlns:aink="http://schemas.microsoft.com/office/drawing/2016/ink" xmlns:am3d="http://schemas.microsoft.com/office/drawing/2017/model3d" xmlns:o="urn:schemas-microsoft-com:office:office" xmlns:r="http://schemas.openxmlformats.org/officeDocument/2006/relationships" xmlns:m="http://schemas.openxmlformats.org/officeDocument/2006/math" xmlns:v="urn:schemas-microsoft-com:vml" xmlns:wp14="http://schemas.microsoft.com/office/word/2010/wordprocessingDrawing" xmlns:wp="http://schemas.openxmlformats.org/drawingml/2006/wordprocessingDrawing" xmlns:w10="urn:schemas-microsoft-com:office:word" xmlns:w="http://schemas.openxmlformats.org/wordprocessingml/2006/main" xmlns:w14="http://schemas.microsoft.com/office/word/2010/wordml" xmlns:w15="http://schemas.microsoft.com/office/word/2012/wordml" xmlns:w16cex="http://schemas.microsoft.com/office/word/2018/wordml/cex" xmlns:w16cid="http://schemas.microsoft.com/office/word/2016/wordml/cid" xmlns:w16="http://schemas.microsoft.com/office/word/2018/wordml" xmlns:w16sdtdh="http://schemas.microsoft.com/office/word/2020/wordml/sdtdatahash" xmlns:w16se="http://schemas.microsoft.com/office/word/2015/wordml/symex" xmlns:wpg="http://schemas.microsoft.com/office/word/2010/wordprocessingGroup" xmlns:wpi="http://schemas.microsoft.com/office/word/2010/wordprocessingInk" xmlns:wne="http://schemas.microsoft.com/office/word/2006/wordml" xmlns:wps="http://schemas.microsoft.com/office/word/2010/wordprocessingShape" mc:Ignorable="w14 w15 w16se w16cid w16 w16cex w16sdtdh wp14">
+<w:endnotes xmlns:wpc="http://schemas.microsoft.com/office/word/2010/wordprocessingCanvas" xmlns:cx="http://schemas.microsoft.com/office/drawing/2014/chartex" xmlns:cx1="http://schemas.microsoft.com/office/drawing/2015/9/8/chartex" xmlns:cx2="http://schemas.microsoft.com/office/drawing/2015/10/21/chartex" xmlns:cx3="http://schemas.microsoft.com/office/drawing/2016/5/9/chartex" xmlns:cx4="http://schemas.microsoft.com/office/drawing/2016/5/10/chartex" xmlns:cx5="http://schemas.microsoft.com/office/drawing/2016/5/11/chartex" xmlns:cx6="http://schemas.microsoft.com/office/drawing/2016/5/12/chartex" xmlns:cx7="http://schemas.microsoft.com/office/drawing/2016/5/13/chartex" xmlns:cx8="http://schemas.microsoft.com/office/drawing/2016/5/14/chartex" xmlns:mc="http://schemas.openxmlformats.org/markup-compatibility/2006" xmlns:aink="http://schemas.microsoft.com/office/drawing/2016/ink" xmlns:am3d="http://schemas.microsoft.com/office/drawing/2017/model3d" xmlns:o="urn:schemas-microsoft-com:office:office" xmlns:r="http://schemas.openxmlformats.org/officeDocument/2006/relationships" xmlns:m="http://schemas.openxmlformats.org/officeDocument/2006/math" xmlns:v="urn:schemas-microsoft-com:vml" xmlns:wp14="http://schemas.microsoft.com/office/word/2010/wordprocessingDrawing" xmlns:wp="http://schemas.openxmlformats.org/drawingml/2006/wordprocessingDrawing" xmlns:w10="urn:schemas-microsoft-com:office:word" xmlns:w="http://schemas.openxmlformats.org/wordprocessingml/2006/main" xmlns:w14="http://schemas.microsoft.com/office/word/2010/wordml" xmlns:w15="http://schemas.microsoft.com/office/word/2012/wordml" xmlns:w16cid="http://schemas.microsoft.com/office/word/2016/wordml/cid" xmlns:w16se="http://schemas.microsoft.com/office/word/2015/wordml/symex" xmlns:wpg="http://schemas.microsoft.com/office/word/2010/wordprocessingGroup" xmlns:wpi="http://schemas.microsoft.com/office/word/2010/wordprocessingInk" xmlns:wne="http://schemas.microsoft.com/office/word/2006/wordml" xmlns:wps="http://schemas.microsoft.com/office/word/2010/wordprocessingShape" mc:Ignorable="w14 w15 w16se w16cid wp14">
   <w:endnote w:type="separator" w:id="-1">
     <w:p>
       <w:pPr>
@@ -8813,7 +9880,7 @@
 </file>
 
 <file path=word/footer1.xml><?xml version="1.0" encoding="utf-8"?>
-<w:ftr xmlns:wpc="http://schemas.microsoft.com/office/word/2010/wordprocessingCanvas" xmlns:cx="http://schemas.microsoft.com/office/drawing/2014/chartex" xmlns:cx1="http://schemas.microsoft.com/office/drawing/2015/9/8/chartex" xmlns:cx2="http://schemas.microsoft.com/office/drawing/2015/10/21/chartex" xmlns:cx3="http://schemas.microsoft.com/office/drawing/2016/5/9/chartex" xmlns:cx4="http://schemas.microsoft.com/office/drawing/2016/5/10/chartex" xmlns:cx5="http://schemas.microsoft.com/office/drawing/2016/5/11/chartex" xmlns:cx6="http://schemas.microsoft.com/office/drawing/2016/5/12/chartex" xmlns:cx7="http://schemas.microsoft.com/office/drawing/2016/5/13/chartex" xmlns:cx8="http://schemas.microsoft.com/office/drawing/2016/5/14/chartex" xmlns:mc="http://schemas.openxmlformats.org/markup-compatibility/2006" xmlns:aink="http://schemas.microsoft.com/office/drawing/2016/ink" xmlns:am3d="http://schemas.microsoft.com/office/drawing/2017/model3d" xmlns:o="urn:schemas-microsoft-com:office:office" xmlns:r="http://schemas.openxmlformats.org/officeDocument/2006/relationships" xmlns:m="http://schemas.openxmlformats.org/officeDocument/2006/math" xmlns:v="urn:schemas-microsoft-com:vml" xmlns:wp14="http://schemas.microsoft.com/office/word/2010/wordprocessingDrawing" xmlns:wp="http://schemas.openxmlformats.org/drawingml/2006/wordprocessingDrawing" xmlns:w10="urn:schemas-microsoft-com:office:word" xmlns:w="http://schemas.openxmlformats.org/wordprocessingml/2006/main" xmlns:w14="http://schemas.microsoft.com/office/word/2010/wordml" xmlns:w15="http://schemas.microsoft.com/office/word/2012/wordml" xmlns:w16cex="http://schemas.microsoft.com/office/word/2018/wordml/cex" xmlns:w16cid="http://schemas.microsoft.com/office/word/2016/wordml/cid" xmlns:w16="http://schemas.microsoft.com/office/word/2018/wordml" xmlns:w16sdtdh="http://schemas.microsoft.com/office/word/2020/wordml/sdtdatahash" xmlns:w16se="http://schemas.microsoft.com/office/word/2015/wordml/symex" xmlns:wpg="http://schemas.microsoft.com/office/word/2010/wordprocessingGroup" xmlns:wpi="http://schemas.microsoft.com/office/word/2010/wordprocessingInk" xmlns:wne="http://schemas.microsoft.com/office/word/2006/wordml" xmlns:wps="http://schemas.microsoft.com/office/word/2010/wordprocessingShape" mc:Ignorable="w14 w15 w16se w16cid w16 w16cex w16sdtdh wp14">
+<w:ftr xmlns:wpc="http://schemas.microsoft.com/office/word/2010/wordprocessingCanvas" xmlns:cx="http://schemas.microsoft.com/office/drawing/2014/chartex" xmlns:cx1="http://schemas.microsoft.com/office/drawing/2015/9/8/chartex" xmlns:cx2="http://schemas.microsoft.com/office/drawing/2015/10/21/chartex" xmlns:cx3="http://schemas.microsoft.com/office/drawing/2016/5/9/chartex" xmlns:cx4="http://schemas.microsoft.com/office/drawing/2016/5/10/chartex" xmlns:cx5="http://schemas.microsoft.com/office/drawing/2016/5/11/chartex" xmlns:cx6="http://schemas.microsoft.com/office/drawing/2016/5/12/chartex" xmlns:cx7="http://schemas.microsoft.com/office/drawing/2016/5/13/chartex" xmlns:cx8="http://schemas.microsoft.com/office/drawing/2016/5/14/chartex" xmlns:mc="http://schemas.openxmlformats.org/markup-compatibility/2006" xmlns:aink="http://schemas.microsoft.com/office/drawing/2016/ink" xmlns:am3d="http://schemas.microsoft.com/office/drawing/2017/model3d" xmlns:o="urn:schemas-microsoft-com:office:office" xmlns:r="http://schemas.openxmlformats.org/officeDocument/2006/relationships" xmlns:m="http://schemas.openxmlformats.org/officeDocument/2006/math" xmlns:v="urn:schemas-microsoft-com:vml" xmlns:wp14="http://schemas.microsoft.com/office/word/2010/wordprocessingDrawing" xmlns:wp="http://schemas.openxmlformats.org/drawingml/2006/wordprocessingDrawing" xmlns:w10="urn:schemas-microsoft-com:office:word" xmlns:w="http://schemas.openxmlformats.org/wordprocessingml/2006/main" xmlns:w14="http://schemas.microsoft.com/office/word/2010/wordml" xmlns:w15="http://schemas.microsoft.com/office/word/2012/wordml" xmlns:w16cid="http://schemas.microsoft.com/office/word/2016/wordml/cid" xmlns:w16se="http://schemas.microsoft.com/office/word/2015/wordml/symex" xmlns:wpg="http://schemas.microsoft.com/office/word/2010/wordprocessingGroup" xmlns:wpi="http://schemas.microsoft.com/office/word/2010/wordprocessingInk" xmlns:wne="http://schemas.microsoft.com/office/word/2006/wordml" xmlns:wps="http://schemas.microsoft.com/office/word/2010/wordprocessingShape" mc:Ignorable="w14 w15 w16se w16cid wp14">
   <w:p>
     <w:pPr>
       <w:pStyle w:val="Footer"/>
@@ -8857,7 +9924,7 @@
 </file>
 
 <file path=word/footer2.xml><?xml version="1.0" encoding="utf-8"?>
-<w:ftr xmlns:wpc="http://schemas.microsoft.com/office/word/2010/wordprocessingCanvas" xmlns:cx="http://schemas.microsoft.com/office/drawing/2014/chartex" xmlns:cx1="http://schemas.microsoft.com/office/drawing/2015/9/8/chartex" xmlns:cx2="http://schemas.microsoft.com/office/drawing/2015/10/21/chartex" xmlns:cx3="http://schemas.microsoft.com/office/drawing/2016/5/9/chartex" xmlns:cx4="http://schemas.microsoft.com/office/drawing/2016/5/10/chartex" xmlns:cx5="http://schemas.microsoft.com/office/drawing/2016/5/11/chartex" xmlns:cx6="http://schemas.microsoft.com/office/drawing/2016/5/12/chartex" xmlns:cx7="http://schemas.microsoft.com/office/drawing/2016/5/13/chartex" xmlns:cx8="http://schemas.microsoft.com/office/drawing/2016/5/14/chartex" xmlns:mc="http://schemas.openxmlformats.org/markup-compatibility/2006" xmlns:aink="http://schemas.microsoft.com/office/drawing/2016/ink" xmlns:am3d="http://schemas.microsoft.com/office/drawing/2017/model3d" xmlns:o="urn:schemas-microsoft-com:office:office" xmlns:r="http://schemas.openxmlformats.org/officeDocument/2006/relationships" xmlns:m="http://schemas.openxmlformats.org/officeDocument/2006/math" xmlns:v="urn:schemas-microsoft-com:vml" xmlns:wp14="http://schemas.microsoft.com/office/word/2010/wordprocessingDrawing" xmlns:wp="http://schemas.openxmlformats.org/drawingml/2006/wordprocessingDrawing" xmlns:w10="urn:schemas-microsoft-com:office:word" xmlns:w="http://schemas.openxmlformats.org/wordprocessingml/2006/main" xmlns:w14="http://schemas.microsoft.com/office/word/2010/wordml" xmlns:w15="http://schemas.microsoft.com/office/word/2012/wordml" xmlns:w16cex="http://schemas.microsoft.com/office/word/2018/wordml/cex" xmlns:w16cid="http://schemas.microsoft.com/office/word/2016/wordml/cid" xmlns:w16="http://schemas.microsoft.com/office/word/2018/wordml" xmlns:w16sdtdh="http://schemas.microsoft.com/office/word/2020/wordml/sdtdatahash" xmlns:w16se="http://schemas.microsoft.com/office/word/2015/wordml/symex" xmlns:wpg="http://schemas.microsoft.com/office/word/2010/wordprocessingGroup" xmlns:wpi="http://schemas.microsoft.com/office/word/2010/wordprocessingInk" xmlns:wne="http://schemas.microsoft.com/office/word/2006/wordml" xmlns:wps="http://schemas.microsoft.com/office/word/2010/wordprocessingShape" mc:Ignorable="w14 w15 w16se w16cid w16 w16cex w16sdtdh wp14">
+<w:ftr xmlns:wpc="http://schemas.microsoft.com/office/word/2010/wordprocessingCanvas" xmlns:cx="http://schemas.microsoft.com/office/drawing/2014/chartex" xmlns:cx1="http://schemas.microsoft.com/office/drawing/2015/9/8/chartex" xmlns:cx2="http://schemas.microsoft.com/office/drawing/2015/10/21/chartex" xmlns:cx3="http://schemas.microsoft.com/office/drawing/2016/5/9/chartex" xmlns:cx4="http://schemas.microsoft.com/office/drawing/2016/5/10/chartex" xmlns:cx5="http://schemas.microsoft.com/office/drawing/2016/5/11/chartex" xmlns:cx6="http://schemas.microsoft.com/office/drawing/2016/5/12/chartex" xmlns:cx7="http://schemas.microsoft.com/office/drawing/2016/5/13/chartex" xmlns:cx8="http://schemas.microsoft.com/office/drawing/2016/5/14/chartex" xmlns:mc="http://schemas.openxmlformats.org/markup-compatibility/2006" xmlns:aink="http://schemas.microsoft.com/office/drawing/2016/ink" xmlns:am3d="http://schemas.microsoft.com/office/drawing/2017/model3d" xmlns:o="urn:schemas-microsoft-com:office:office" xmlns:r="http://schemas.openxmlformats.org/officeDocument/2006/relationships" xmlns:m="http://schemas.openxmlformats.org/officeDocument/2006/math" xmlns:v="urn:schemas-microsoft-com:vml" xmlns:wp14="http://schemas.microsoft.com/office/word/2010/wordprocessingDrawing" xmlns:wp="http://schemas.openxmlformats.org/drawingml/2006/wordprocessingDrawing" xmlns:w10="urn:schemas-microsoft-com:office:word" xmlns:w="http://schemas.openxmlformats.org/wordprocessingml/2006/main" xmlns:w14="http://schemas.microsoft.com/office/word/2010/wordml" xmlns:w15="http://schemas.microsoft.com/office/word/2012/wordml" xmlns:w16cid="http://schemas.microsoft.com/office/word/2016/wordml/cid" xmlns:w16se="http://schemas.microsoft.com/office/word/2015/wordml/symex" xmlns:wpg="http://schemas.microsoft.com/office/word/2010/wordprocessingGroup" xmlns:wpi="http://schemas.microsoft.com/office/word/2010/wordprocessingInk" xmlns:wne="http://schemas.microsoft.com/office/word/2006/wordml" xmlns:wps="http://schemas.microsoft.com/office/word/2010/wordprocessingShape" mc:Ignorable="w14 w15 w16se w16cid wp14">
   <w:p>
     <w:pPr>
       <w:pStyle w:val="Footer"/>
@@ -8902,7 +9969,7 @@
 </file>
 
 <file path=word/footer3.xml><?xml version="1.0" encoding="utf-8"?>
-<w:ftr xmlns:wpc="http://schemas.microsoft.com/office/word/2010/wordprocessingCanvas" xmlns:cx="http://schemas.microsoft.com/office/drawing/2014/chartex" xmlns:cx1="http://schemas.microsoft.com/office/drawing/2015/9/8/chartex" xmlns:cx2="http://schemas.microsoft.com/office/drawing/2015/10/21/chartex" xmlns:cx3="http://schemas.microsoft.com/office/drawing/2016/5/9/chartex" xmlns:cx4="http://schemas.microsoft.com/office/drawing/2016/5/10/chartex" xmlns:cx5="http://schemas.microsoft.com/office/drawing/2016/5/11/chartex" xmlns:cx6="http://schemas.microsoft.com/office/drawing/2016/5/12/chartex" xmlns:cx7="http://schemas.microsoft.com/office/drawing/2016/5/13/chartex" xmlns:cx8="http://schemas.microsoft.com/office/drawing/2016/5/14/chartex" xmlns:mc="http://schemas.openxmlformats.org/markup-compatibility/2006" xmlns:aink="http://schemas.microsoft.com/office/drawing/2016/ink" xmlns:am3d="http://schemas.microsoft.com/office/drawing/2017/model3d" xmlns:o="urn:schemas-microsoft-com:office:office" xmlns:r="http://schemas.openxmlformats.org/officeDocument/2006/relationships" xmlns:m="http://schemas.openxmlformats.org/officeDocument/2006/math" xmlns:v="urn:schemas-microsoft-com:vml" xmlns:wp14="http://schemas.microsoft.com/office/word/2010/wordprocessingDrawing" xmlns:wp="http://schemas.openxmlformats.org/drawingml/2006/wordprocessingDrawing" xmlns:w10="urn:schemas-microsoft-com:office:word" xmlns:w="http://schemas.openxmlformats.org/wordprocessingml/2006/main" xmlns:w14="http://schemas.microsoft.com/office/word/2010/wordml" xmlns:w15="http://schemas.microsoft.com/office/word/2012/wordml" xmlns:w16cex="http://schemas.microsoft.com/office/word/2018/wordml/cex" xmlns:w16cid="http://schemas.microsoft.com/office/word/2016/wordml/cid" xmlns:w16="http://schemas.microsoft.com/office/word/2018/wordml" xmlns:w16sdtdh="http://schemas.microsoft.com/office/word/2020/wordml/sdtdatahash" xmlns:w16se="http://schemas.microsoft.com/office/word/2015/wordml/symex" xmlns:wpg="http://schemas.microsoft.com/office/word/2010/wordprocessingGroup" xmlns:wpi="http://schemas.microsoft.com/office/word/2010/wordprocessingInk" xmlns:wne="http://schemas.microsoft.com/office/word/2006/wordml" xmlns:wps="http://schemas.microsoft.com/office/word/2010/wordprocessingShape" mc:Ignorable="w14 w15 w16se w16cid w16 w16cex w16sdtdh wp14">
+<w:ftr xmlns:wpc="http://schemas.microsoft.com/office/word/2010/wordprocessingCanvas" xmlns:cx="http://schemas.microsoft.com/office/drawing/2014/chartex" xmlns:cx1="http://schemas.microsoft.com/office/drawing/2015/9/8/chartex" xmlns:cx2="http://schemas.microsoft.com/office/drawing/2015/10/21/chartex" xmlns:cx3="http://schemas.microsoft.com/office/drawing/2016/5/9/chartex" xmlns:cx4="http://schemas.microsoft.com/office/drawing/2016/5/10/chartex" xmlns:cx5="http://schemas.microsoft.com/office/drawing/2016/5/11/chartex" xmlns:cx6="http://schemas.microsoft.com/office/drawing/2016/5/12/chartex" xmlns:cx7="http://schemas.microsoft.com/office/drawing/2016/5/13/chartex" xmlns:cx8="http://schemas.microsoft.com/office/drawing/2016/5/14/chartex" xmlns:mc="http://schemas.openxmlformats.org/markup-compatibility/2006" xmlns:aink="http://schemas.microsoft.com/office/drawing/2016/ink" xmlns:am3d="http://schemas.microsoft.com/office/drawing/2017/model3d" xmlns:o="urn:schemas-microsoft-com:office:office" xmlns:r="http://schemas.openxmlformats.org/officeDocument/2006/relationships" xmlns:m="http://schemas.openxmlformats.org/officeDocument/2006/math" xmlns:v="urn:schemas-microsoft-com:vml" xmlns:wp14="http://schemas.microsoft.com/office/word/2010/wordprocessingDrawing" xmlns:wp="http://schemas.openxmlformats.org/drawingml/2006/wordprocessingDrawing" xmlns:w10="urn:schemas-microsoft-com:office:word" xmlns:w="http://schemas.openxmlformats.org/wordprocessingml/2006/main" xmlns:w14="http://schemas.microsoft.com/office/word/2010/wordml" xmlns:w15="http://schemas.microsoft.com/office/word/2012/wordml" xmlns:w16cid="http://schemas.microsoft.com/office/word/2016/wordml/cid" xmlns:w16se="http://schemas.microsoft.com/office/word/2015/wordml/symex" xmlns:wpg="http://schemas.microsoft.com/office/word/2010/wordprocessingGroup" xmlns:wpi="http://schemas.microsoft.com/office/word/2010/wordprocessingInk" xmlns:wne="http://schemas.microsoft.com/office/word/2006/wordml" xmlns:wps="http://schemas.microsoft.com/office/word/2010/wordprocessingShape" mc:Ignorable="w14 w15 w16se w16cid wp14">
   <w:sdt>
     <w:sdtPr>
       <w:rPr>
@@ -8964,7 +10031,7 @@
 </file>
 
 <file path=word/footnotes.xml><?xml version="1.0" encoding="utf-8"?>
-<w:footnotes xmlns:wpc="http://schemas.microsoft.com/office/word/2010/wordprocessingCanvas" xmlns:cx="http://schemas.microsoft.com/office/drawing/2014/chartex" xmlns:cx1="http://schemas.microsoft.com/office/drawing/2015/9/8/chartex" xmlns:cx2="http://schemas.microsoft.com/office/drawing/2015/10/21/chartex" xmlns:cx3="http://schemas.microsoft.com/office/drawing/2016/5/9/chartex" xmlns:cx4="http://schemas.microsoft.com/office/drawing/2016/5/10/chartex" xmlns:cx5="http://schemas.microsoft.com/office/drawing/2016/5/11/chartex" xmlns:cx6="http://schemas.microsoft.com/office/drawing/2016/5/12/chartex" xmlns:cx7="http://schemas.microsoft.com/office/drawing/2016/5/13/chartex" xmlns:cx8="http://schemas.microsoft.com/office/drawing/2016/5/14/chartex" xmlns:mc="http://schemas.openxmlformats.org/markup-compatibility/2006" xmlns:aink="http://schemas.microsoft.com/office/drawing/2016/ink" xmlns:am3d="http://schemas.microsoft.com/office/drawing/2017/model3d" xmlns:o="urn:schemas-microsoft-com:office:office" xmlns:r="http://schemas.openxmlformats.org/officeDocument/2006/relationships" xmlns:m="http://schemas.openxmlformats.org/officeDocument/2006/math" xmlns:v="urn:schemas-microsoft-com:vml" xmlns:wp14="http://schemas.microsoft.com/office/word/2010/wordprocessingDrawing" xmlns:wp="http://schemas.openxmlformats.org/drawingml/2006/wordprocessingDrawing" xmlns:w10="urn:schemas-microsoft-com:office:word" xmlns:w="http://schemas.openxmlformats.org/wordprocessingml/2006/main" xmlns:w14="http://schemas.microsoft.com/office/word/2010/wordml" xmlns:w15="http://schemas.microsoft.com/office/word/2012/wordml" xmlns:w16cex="http://schemas.microsoft.com/office/word/2018/wordml/cex" xmlns:w16cid="http://schemas.microsoft.com/office/word/2016/wordml/cid" xmlns:w16="http://schemas.microsoft.com/office/word/2018/wordml" xmlns:w16sdtdh="http://schemas.microsoft.com/office/word/2020/wordml/sdtdatahash" xmlns:w16se="http://schemas.microsoft.com/office/word/2015/wordml/symex" xmlns:wpg="http://schemas.microsoft.com/office/word/2010/wordprocessingGroup" xmlns:wpi="http://schemas.microsoft.com/office/word/2010/wordprocessingInk" xmlns:wne="http://schemas.microsoft.com/office/word/2006/wordml" xmlns:wps="http://schemas.microsoft.com/office/word/2010/wordprocessingShape" mc:Ignorable="w14 w15 w16se w16cid w16 w16cex w16sdtdh wp14">
+<w:footnotes xmlns:wpc="http://schemas.microsoft.com/office/word/2010/wordprocessingCanvas" xmlns:cx="http://schemas.microsoft.com/office/drawing/2014/chartex" xmlns:cx1="http://schemas.microsoft.com/office/drawing/2015/9/8/chartex" xmlns:cx2="http://schemas.microsoft.com/office/drawing/2015/10/21/chartex" xmlns:cx3="http://schemas.microsoft.com/office/drawing/2016/5/9/chartex" xmlns:cx4="http://schemas.microsoft.com/office/drawing/2016/5/10/chartex" xmlns:cx5="http://schemas.microsoft.com/office/drawing/2016/5/11/chartex" xmlns:cx6="http://schemas.microsoft.com/office/drawing/2016/5/12/chartex" xmlns:cx7="http://schemas.microsoft.com/office/drawing/2016/5/13/chartex" xmlns:cx8="http://schemas.microsoft.com/office/drawing/2016/5/14/chartex" xmlns:mc="http://schemas.openxmlformats.org/markup-compatibility/2006" xmlns:aink="http://schemas.microsoft.com/office/drawing/2016/ink" xmlns:am3d="http://schemas.microsoft.com/office/drawing/2017/model3d" xmlns:o="urn:schemas-microsoft-com:office:office" xmlns:r="http://schemas.openxmlformats.org/officeDocument/2006/relationships" xmlns:m="http://schemas.openxmlformats.org/officeDocument/2006/math" xmlns:v="urn:schemas-microsoft-com:vml" xmlns:wp14="http://schemas.microsoft.com/office/word/2010/wordprocessingDrawing" xmlns:wp="http://schemas.openxmlformats.org/drawingml/2006/wordprocessingDrawing" xmlns:w10="urn:schemas-microsoft-com:office:word" xmlns:w="http://schemas.openxmlformats.org/wordprocessingml/2006/main" xmlns:w14="http://schemas.microsoft.com/office/word/2010/wordml" xmlns:w15="http://schemas.microsoft.com/office/word/2012/wordml" xmlns:w16cid="http://schemas.microsoft.com/office/word/2016/wordml/cid" xmlns:w16se="http://schemas.microsoft.com/office/word/2015/wordml/symex" xmlns:wpg="http://schemas.microsoft.com/office/word/2010/wordprocessingGroup" xmlns:wpi="http://schemas.microsoft.com/office/word/2010/wordprocessingInk" xmlns:wne="http://schemas.microsoft.com/office/word/2006/wordml" xmlns:wps="http://schemas.microsoft.com/office/word/2010/wordprocessingShape" mc:Ignorable="w14 w15 w16se w16cid wp14">
   <w:footnote w:type="separator" w:id="-1">
     <w:p>
       <w:pPr>
@@ -8989,7 +10056,7 @@
 </file>
 
 <file path=word/header1.xml><?xml version="1.0" encoding="utf-8"?>
-<w:hdr xmlns:wpc="http://schemas.microsoft.com/office/word/2010/wordprocessingCanvas" xmlns:cx="http://schemas.microsoft.com/office/drawing/2014/chartex" xmlns:cx1="http://schemas.microsoft.com/office/drawing/2015/9/8/chartex" xmlns:cx2="http://schemas.microsoft.com/office/drawing/2015/10/21/chartex" xmlns:cx3="http://schemas.microsoft.com/office/drawing/2016/5/9/chartex" xmlns:cx4="http://schemas.microsoft.com/office/drawing/2016/5/10/chartex" xmlns:cx5="http://schemas.microsoft.com/office/drawing/2016/5/11/chartex" xmlns:cx6="http://schemas.microsoft.com/office/drawing/2016/5/12/chartex" xmlns:cx7="http://schemas.microsoft.com/office/drawing/2016/5/13/chartex" xmlns:cx8="http://schemas.microsoft.com/office/drawing/2016/5/14/chartex" xmlns:mc="http://schemas.openxmlformats.org/markup-compatibility/2006" xmlns:aink="http://schemas.microsoft.com/office/drawing/2016/ink" xmlns:am3d="http://schemas.microsoft.com/office/drawing/2017/model3d" xmlns:o="urn:schemas-microsoft-com:office:office" xmlns:r="http://schemas.openxmlformats.org/officeDocument/2006/relationships" xmlns:m="http://schemas.openxmlformats.org/officeDocument/2006/math" xmlns:v="urn:schemas-microsoft-com:vml" xmlns:wp14="http://schemas.microsoft.com/office/word/2010/wordprocessingDrawing" xmlns:wp="http://schemas.openxmlformats.org/drawingml/2006/wordprocessingDrawing" xmlns:w10="urn:schemas-microsoft-com:office:word" xmlns:w="http://schemas.openxmlformats.org/wordprocessingml/2006/main" xmlns:w14="http://schemas.microsoft.com/office/word/2010/wordml" xmlns:w15="http://schemas.microsoft.com/office/word/2012/wordml" xmlns:w16cex="http://schemas.microsoft.com/office/word/2018/wordml/cex" xmlns:w16cid="http://schemas.microsoft.com/office/word/2016/wordml/cid" xmlns:w16="http://schemas.microsoft.com/office/word/2018/wordml" xmlns:w16sdtdh="http://schemas.microsoft.com/office/word/2020/wordml/sdtdatahash" xmlns:w16se="http://schemas.microsoft.com/office/word/2015/wordml/symex" xmlns:wpg="http://schemas.microsoft.com/office/word/2010/wordprocessingGroup" xmlns:wpi="http://schemas.microsoft.com/office/word/2010/wordprocessingInk" xmlns:wne="http://schemas.microsoft.com/office/word/2006/wordml" xmlns:wps="http://schemas.microsoft.com/office/word/2010/wordprocessingShape" mc:Ignorable="w14 w15 w16se w16cid w16 w16cex w16sdtdh wp14">
+<w:hdr xmlns:wpc="http://schemas.microsoft.com/office/word/2010/wordprocessingCanvas" xmlns:cx="http://schemas.microsoft.com/office/drawing/2014/chartex" xmlns:cx1="http://schemas.microsoft.com/office/drawing/2015/9/8/chartex" xmlns:cx2="http://schemas.microsoft.com/office/drawing/2015/10/21/chartex" xmlns:cx3="http://schemas.microsoft.com/office/drawing/2016/5/9/chartex" xmlns:cx4="http://schemas.microsoft.com/office/drawing/2016/5/10/chartex" xmlns:cx5="http://schemas.microsoft.com/office/drawing/2016/5/11/chartex" xmlns:cx6="http://schemas.microsoft.com/office/drawing/2016/5/12/chartex" xmlns:cx7="http://schemas.microsoft.com/office/drawing/2016/5/13/chartex" xmlns:cx8="http://schemas.microsoft.com/office/drawing/2016/5/14/chartex" xmlns:mc="http://schemas.openxmlformats.org/markup-compatibility/2006" xmlns:aink="http://schemas.microsoft.com/office/drawing/2016/ink" xmlns:am3d="http://schemas.microsoft.com/office/drawing/2017/model3d" xmlns:o="urn:schemas-microsoft-com:office:office" xmlns:r="http://schemas.openxmlformats.org/officeDocument/2006/relationships" xmlns:m="http://schemas.openxmlformats.org/officeDocument/2006/math" xmlns:v="urn:schemas-microsoft-com:vml" xmlns:wp14="http://schemas.microsoft.com/office/word/2010/wordprocessingDrawing" xmlns:wp="http://schemas.openxmlformats.org/drawingml/2006/wordprocessingDrawing" xmlns:w10="urn:schemas-microsoft-com:office:word" xmlns:w="http://schemas.openxmlformats.org/wordprocessingml/2006/main" xmlns:w14="http://schemas.microsoft.com/office/word/2010/wordml" xmlns:w15="http://schemas.microsoft.com/office/word/2012/wordml" xmlns:w16cid="http://schemas.microsoft.com/office/word/2016/wordml/cid" xmlns:w16se="http://schemas.microsoft.com/office/word/2015/wordml/symex" xmlns:wpg="http://schemas.microsoft.com/office/word/2010/wordprocessingGroup" xmlns:wpi="http://schemas.microsoft.com/office/word/2010/wordprocessingInk" xmlns:wne="http://schemas.microsoft.com/office/word/2006/wordml" xmlns:wps="http://schemas.microsoft.com/office/word/2010/wordprocessingShape" mc:Ignorable="w14 w15 w16se w16cid wp14">
   <w:p>
     <w:pPr>
       <w:pStyle w:val="Header"/>
@@ -9036,7 +10103,7 @@
 </file>
 
 <file path=word/header2.xml><?xml version="1.0" encoding="utf-8"?>
-<w:hdr xmlns:wpc="http://schemas.microsoft.com/office/word/2010/wordprocessingCanvas" xmlns:cx="http://schemas.microsoft.com/office/drawing/2014/chartex" xmlns:cx1="http://schemas.microsoft.com/office/drawing/2015/9/8/chartex" xmlns:cx2="http://schemas.microsoft.com/office/drawing/2015/10/21/chartex" xmlns:cx3="http://schemas.microsoft.com/office/drawing/2016/5/9/chartex" xmlns:cx4="http://schemas.microsoft.com/office/drawing/2016/5/10/chartex" xmlns:cx5="http://schemas.microsoft.com/office/drawing/2016/5/11/chartex" xmlns:cx6="http://schemas.microsoft.com/office/drawing/2016/5/12/chartex" xmlns:cx7="http://schemas.microsoft.com/office/drawing/2016/5/13/chartex" xmlns:cx8="http://schemas.microsoft.com/office/drawing/2016/5/14/chartex" xmlns:mc="http://schemas.openxmlformats.org/markup-compatibility/2006" xmlns:aink="http://schemas.microsoft.com/office/drawing/2016/ink" xmlns:am3d="http://schemas.microsoft.com/office/drawing/2017/model3d" xmlns:o="urn:schemas-microsoft-com:office:office" xmlns:r="http://schemas.openxmlformats.org/officeDocument/2006/relationships" xmlns:m="http://schemas.openxmlformats.org/officeDocument/2006/math" xmlns:v="urn:schemas-microsoft-com:vml" xmlns:wp14="http://schemas.microsoft.com/office/word/2010/wordprocessingDrawing" xmlns:wp="http://schemas.openxmlformats.org/drawingml/2006/wordprocessingDrawing" xmlns:w10="urn:schemas-microsoft-com:office:word" xmlns:w="http://schemas.openxmlformats.org/wordprocessingml/2006/main" xmlns:w14="http://schemas.microsoft.com/office/word/2010/wordml" xmlns:w15="http://schemas.microsoft.com/office/word/2012/wordml" xmlns:w16cex="http://schemas.microsoft.com/office/word/2018/wordml/cex" xmlns:w16cid="http://schemas.microsoft.com/office/word/2016/wordml/cid" xmlns:w16="http://schemas.microsoft.com/office/word/2018/wordml" xmlns:w16sdtdh="http://schemas.microsoft.com/office/word/2020/wordml/sdtdatahash" xmlns:w16se="http://schemas.microsoft.com/office/word/2015/wordml/symex" xmlns:wpg="http://schemas.microsoft.com/office/word/2010/wordprocessingGroup" xmlns:wpi="http://schemas.microsoft.com/office/word/2010/wordprocessingInk" xmlns:wne="http://schemas.microsoft.com/office/word/2006/wordml" xmlns:wps="http://schemas.microsoft.com/office/word/2010/wordprocessingShape" mc:Ignorable="w14 w15 w16se w16cid w16 w16cex w16sdtdh wp14">
+<w:hdr xmlns:wpc="http://schemas.microsoft.com/office/word/2010/wordprocessingCanvas" xmlns:cx="http://schemas.microsoft.com/office/drawing/2014/chartex" xmlns:cx1="http://schemas.microsoft.com/office/drawing/2015/9/8/chartex" xmlns:cx2="http://schemas.microsoft.com/office/drawing/2015/10/21/chartex" xmlns:cx3="http://schemas.microsoft.com/office/drawing/2016/5/9/chartex" xmlns:cx4="http://schemas.microsoft.com/office/drawing/2016/5/10/chartex" xmlns:cx5="http://schemas.microsoft.com/office/drawing/2016/5/11/chartex" xmlns:cx6="http://schemas.microsoft.com/office/drawing/2016/5/12/chartex" xmlns:cx7="http://schemas.microsoft.com/office/drawing/2016/5/13/chartex" xmlns:cx8="http://schemas.microsoft.com/office/drawing/2016/5/14/chartex" xmlns:mc="http://schemas.openxmlformats.org/markup-compatibility/2006" xmlns:aink="http://schemas.microsoft.com/office/drawing/2016/ink" xmlns:am3d="http://schemas.microsoft.com/office/drawing/2017/model3d" xmlns:o="urn:schemas-microsoft-com:office:office" xmlns:r="http://schemas.openxmlformats.org/officeDocument/2006/relationships" xmlns:m="http://schemas.openxmlformats.org/officeDocument/2006/math" xmlns:v="urn:schemas-microsoft-com:vml" xmlns:wp14="http://schemas.microsoft.com/office/word/2010/wordprocessingDrawing" xmlns:wp="http://schemas.openxmlformats.org/drawingml/2006/wordprocessingDrawing" xmlns:w10="urn:schemas-microsoft-com:office:word" xmlns:w="http://schemas.openxmlformats.org/wordprocessingml/2006/main" xmlns:w14="http://schemas.microsoft.com/office/word/2010/wordml" xmlns:w15="http://schemas.microsoft.com/office/word/2012/wordml" xmlns:w16cid="http://schemas.microsoft.com/office/word/2016/wordml/cid" xmlns:w16se="http://schemas.microsoft.com/office/word/2015/wordml/symex" xmlns:wpg="http://schemas.microsoft.com/office/word/2010/wordprocessingGroup" xmlns:wpi="http://schemas.microsoft.com/office/word/2010/wordprocessingInk" xmlns:wne="http://schemas.microsoft.com/office/word/2006/wordml" xmlns:wps="http://schemas.microsoft.com/office/word/2010/wordprocessingShape" mc:Ignorable="w14 w15 w16se w16cid wp14">
   <w:p>
     <w:pPr>
       <w:pStyle w:val="Header"/>
@@ -9081,14 +10148,19 @@
       <w:t>he World</w:t>
     </w:r>
     <w:r>
-      <w:t xml:space="preserve"> with RigidShapes</w:t>
+      <w:t xml:space="preserve"> with </w:t>
     </w:r>
+    <w:proofErr w:type="spellStart"/>
+    <w:r>
+      <w:t>RigidShapes</w:t>
+    </w:r>
+    <w:proofErr w:type="spellEnd"/>
   </w:p>
 </w:hdr>
 </file>
 
 <file path=word/header3.xml><?xml version="1.0" encoding="utf-8"?>
-<w:hdr xmlns:wpc="http://schemas.microsoft.com/office/word/2010/wordprocessingCanvas" xmlns:cx="http://schemas.microsoft.com/office/drawing/2014/chartex" xmlns:cx1="http://schemas.microsoft.com/office/drawing/2015/9/8/chartex" xmlns:cx2="http://schemas.microsoft.com/office/drawing/2015/10/21/chartex" xmlns:cx3="http://schemas.microsoft.com/office/drawing/2016/5/9/chartex" xmlns:cx4="http://schemas.microsoft.com/office/drawing/2016/5/10/chartex" xmlns:cx5="http://schemas.microsoft.com/office/drawing/2016/5/11/chartex" xmlns:cx6="http://schemas.microsoft.com/office/drawing/2016/5/12/chartex" xmlns:cx7="http://schemas.microsoft.com/office/drawing/2016/5/13/chartex" xmlns:cx8="http://schemas.microsoft.com/office/drawing/2016/5/14/chartex" xmlns:mc="http://schemas.openxmlformats.org/markup-compatibility/2006" xmlns:aink="http://schemas.microsoft.com/office/drawing/2016/ink" xmlns:am3d="http://schemas.microsoft.com/office/drawing/2017/model3d" xmlns:o="urn:schemas-microsoft-com:office:office" xmlns:r="http://schemas.openxmlformats.org/officeDocument/2006/relationships" xmlns:m="http://schemas.openxmlformats.org/officeDocument/2006/math" xmlns:v="urn:schemas-microsoft-com:vml" xmlns:wp14="http://schemas.microsoft.com/office/word/2010/wordprocessingDrawing" xmlns:wp="http://schemas.openxmlformats.org/drawingml/2006/wordprocessingDrawing" xmlns:w10="urn:schemas-microsoft-com:office:word" xmlns:w="http://schemas.openxmlformats.org/wordprocessingml/2006/main" xmlns:w14="http://schemas.microsoft.com/office/word/2010/wordml" xmlns:w15="http://schemas.microsoft.com/office/word/2012/wordml" xmlns:w16cex="http://schemas.microsoft.com/office/word/2018/wordml/cex" xmlns:w16cid="http://schemas.microsoft.com/office/word/2016/wordml/cid" xmlns:w16="http://schemas.microsoft.com/office/word/2018/wordml" xmlns:w16sdtdh="http://schemas.microsoft.com/office/word/2020/wordml/sdtdatahash" xmlns:w16se="http://schemas.microsoft.com/office/word/2015/wordml/symex" xmlns:wpg="http://schemas.microsoft.com/office/word/2010/wordprocessingGroup" xmlns:wpi="http://schemas.microsoft.com/office/word/2010/wordprocessingInk" xmlns:wne="http://schemas.microsoft.com/office/word/2006/wordml" xmlns:wps="http://schemas.microsoft.com/office/word/2010/wordprocessingShape" mc:Ignorable="w14 w15 w16se w16cid w16 w16cex w16sdtdh wp14">
+<w:hdr xmlns:wpc="http://schemas.microsoft.com/office/word/2010/wordprocessingCanvas" xmlns:cx="http://schemas.microsoft.com/office/drawing/2014/chartex" xmlns:cx1="http://schemas.microsoft.com/office/drawing/2015/9/8/chartex" xmlns:cx2="http://schemas.microsoft.com/office/drawing/2015/10/21/chartex" xmlns:cx3="http://schemas.microsoft.com/office/drawing/2016/5/9/chartex" xmlns:cx4="http://schemas.microsoft.com/office/drawing/2016/5/10/chartex" xmlns:cx5="http://schemas.microsoft.com/office/drawing/2016/5/11/chartex" xmlns:cx6="http://schemas.microsoft.com/office/drawing/2016/5/12/chartex" xmlns:cx7="http://schemas.microsoft.com/office/drawing/2016/5/13/chartex" xmlns:cx8="http://schemas.microsoft.com/office/drawing/2016/5/14/chartex" xmlns:mc="http://schemas.openxmlformats.org/markup-compatibility/2006" xmlns:aink="http://schemas.microsoft.com/office/drawing/2016/ink" xmlns:am3d="http://schemas.microsoft.com/office/drawing/2017/model3d" xmlns:o="urn:schemas-microsoft-com:office:office" xmlns:r="http://schemas.openxmlformats.org/officeDocument/2006/relationships" xmlns:m="http://schemas.openxmlformats.org/officeDocument/2006/math" xmlns:v="urn:schemas-microsoft-com:vml" xmlns:wp14="http://schemas.microsoft.com/office/word/2010/wordprocessingDrawing" xmlns:wp="http://schemas.openxmlformats.org/drawingml/2006/wordprocessingDrawing" xmlns:w10="urn:schemas-microsoft-com:office:word" xmlns:w="http://schemas.openxmlformats.org/wordprocessingml/2006/main" xmlns:w14="http://schemas.microsoft.com/office/word/2010/wordml" xmlns:w15="http://schemas.microsoft.com/office/word/2012/wordml" xmlns:w16cid="http://schemas.microsoft.com/office/word/2016/wordml/cid" xmlns:w16se="http://schemas.microsoft.com/office/word/2015/wordml/symex" xmlns:wpg="http://schemas.microsoft.com/office/word/2010/wordprocessingGroup" xmlns:wpi="http://schemas.microsoft.com/office/word/2010/wordprocessingInk" xmlns:wne="http://schemas.microsoft.com/office/word/2006/wordml" xmlns:wps="http://schemas.microsoft.com/office/word/2010/wordprocessingShape" mc:Ignorable="w14 w15 w16se w16cid wp14">
   <w:p>
     <w:pPr>
       <w:pStyle w:val="ChapterNumber"/>
@@ -9167,19 +10239,24 @@
         </mc:Choice>
         <mc:Fallback>
           <w:pict>
-            <v:roundrect w14:anchorId="3B891163" id="AutoShape 1" o:spid="_x0000_s1026" style="position:absolute;margin-left:-163.4pt;margin-top:-171.35pt;width:596.4pt;height:301.3pt;z-index:-251657216;visibility:visible;mso-wrap-style:square;mso-width-percent:0;mso-height-percent:0;mso-wrap-distance-left:9pt;mso-wrap-distance-top:0;mso-wrap-distance-right:9pt;mso-wrap-distance-bottom:0;mso-position-horizontal:absolute;mso-position-horizontal-relative:text;mso-position-vertical:absolute;mso-position-vertical-relative:text;mso-width-percent:0;mso-height-percent:0;mso-width-relative:page;mso-height-relative:page;v-text-anchor:top" arcsize="10923f" o:gfxdata="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" filled="f" fillcolor="#d8d8d8"/>
+            <v:roundrect w14:anchorId="3BA5BCDD" id="AutoShape 1" o:spid="_x0000_s1026" style="position:absolute;margin-left:-163.4pt;margin-top:-171.35pt;width:596.4pt;height:301.3pt;z-index:-251657216;visibility:visible;mso-wrap-style:square;mso-width-percent:0;mso-height-percent:0;mso-wrap-distance-left:9pt;mso-wrap-distance-top:0;mso-wrap-distance-right:9pt;mso-wrap-distance-bottom:0;mso-position-horizontal:absolute;mso-position-horizontal-relative:text;mso-position-vertical:absolute;mso-position-vertical-relative:text;mso-width-percent:0;mso-height-percent:0;mso-width-relative:page;mso-height-relative:page;v-text-anchor:top" arcsize="10923f" o:gfxdata="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" filled="f" fillcolor="#d8d8d8"/>
           </w:pict>
         </mc:Fallback>
       </mc:AlternateContent>
     </w:r>
     <w:r>
-      <w:t>C H A P T E R  9</w:t>
+      <w:t xml:space="preserve">C H A P T E </w:t>
     </w:r>
+    <w:proofErr w:type="gramStart"/>
+    <w:r>
+      <w:t>R  9</w:t>
+    </w:r>
+    <w:proofErr w:type="gramEnd"/>
   </w:p>
   <w:p>
     <w:pPr>
       <w:rPr>
-        <w:rFonts w:ascii="Wingdings" w:hAnsi="Wingdings" w:hint="eastAsia"/>
+        <w:rFonts w:ascii="Wingdings" w:hAnsi="Wingdings"/>
         <w:sz w:val="28"/>
         <w:szCs w:val="28"/>
       </w:rPr>
@@ -9229,7 +10306,7 @@
 </file>
 
 <file path=word/numbering.xml><?xml version="1.0" encoding="utf-8"?>
-<w:numbering xmlns:wpc="http://schemas.microsoft.com/office/word/2010/wordprocessingCanvas" xmlns:cx="http://schemas.microsoft.com/office/drawing/2014/chartex" xmlns:cx1="http://schemas.microsoft.com/office/drawing/2015/9/8/chartex" xmlns:cx2="http://schemas.microsoft.com/office/drawing/2015/10/21/chartex" xmlns:cx3="http://schemas.microsoft.com/office/drawing/2016/5/9/chartex" xmlns:cx4="http://schemas.microsoft.com/office/drawing/2016/5/10/chartex" xmlns:cx5="http://schemas.microsoft.com/office/drawing/2016/5/11/chartex" xmlns:cx6="http://schemas.microsoft.com/office/drawing/2016/5/12/chartex" xmlns:cx7="http://schemas.microsoft.com/office/drawing/2016/5/13/chartex" xmlns:cx8="http://schemas.microsoft.com/office/drawing/2016/5/14/chartex" xmlns:mc="http://schemas.openxmlformats.org/markup-compatibility/2006" xmlns:aink="http://schemas.microsoft.com/office/drawing/2016/ink" xmlns:am3d="http://schemas.microsoft.com/office/drawing/2017/model3d" xmlns:o="urn:schemas-microsoft-com:office:office" xmlns:r="http://schemas.openxmlformats.org/officeDocument/2006/relationships" xmlns:m="http://schemas.openxmlformats.org/officeDocument/2006/math" xmlns:v="urn:schemas-microsoft-com:vml" xmlns:wp14="http://schemas.microsoft.com/office/word/2010/wordprocessingDrawing" xmlns:wp="http://schemas.openxmlformats.org/drawingml/2006/wordprocessingDrawing" xmlns:w10="urn:schemas-microsoft-com:office:word" xmlns:w="http://schemas.openxmlformats.org/wordprocessingml/2006/main" xmlns:w14="http://schemas.microsoft.com/office/word/2010/wordml" xmlns:w15="http://schemas.microsoft.com/office/word/2012/wordml" xmlns:w16cex="http://schemas.microsoft.com/office/word/2018/wordml/cex" xmlns:w16cid="http://schemas.microsoft.com/office/word/2016/wordml/cid" xmlns:w16="http://schemas.microsoft.com/office/word/2018/wordml" xmlns:w16sdtdh="http://schemas.microsoft.com/office/word/2020/wordml/sdtdatahash" xmlns:w16se="http://schemas.microsoft.com/office/word/2015/wordml/symex" xmlns:wpg="http://schemas.microsoft.com/office/word/2010/wordprocessingGroup" xmlns:wpi="http://schemas.microsoft.com/office/word/2010/wordprocessingInk" xmlns:wne="http://schemas.microsoft.com/office/word/2006/wordml" xmlns:wps="http://schemas.microsoft.com/office/word/2010/wordprocessingShape" mc:Ignorable="w14 w15 w16se w16cid w16 w16cex w16sdtdh wp14">
+<w:numbering xmlns:wpc="http://schemas.microsoft.com/office/word/2010/wordprocessingCanvas" xmlns:cx="http://schemas.microsoft.com/office/drawing/2014/chartex" xmlns:cx1="http://schemas.microsoft.com/office/drawing/2015/9/8/chartex" xmlns:cx2="http://schemas.microsoft.com/office/drawing/2015/10/21/chartex" xmlns:cx3="http://schemas.microsoft.com/office/drawing/2016/5/9/chartex" xmlns:cx4="http://schemas.microsoft.com/office/drawing/2016/5/10/chartex" xmlns:cx5="http://schemas.microsoft.com/office/drawing/2016/5/11/chartex" xmlns:cx6="http://schemas.microsoft.com/office/drawing/2016/5/12/chartex" xmlns:cx7="http://schemas.microsoft.com/office/drawing/2016/5/13/chartex" xmlns:cx8="http://schemas.microsoft.com/office/drawing/2016/5/14/chartex" xmlns:mc="http://schemas.openxmlformats.org/markup-compatibility/2006" xmlns:aink="http://schemas.microsoft.com/office/drawing/2016/ink" xmlns:am3d="http://schemas.microsoft.com/office/drawing/2017/model3d" xmlns:o="urn:schemas-microsoft-com:office:office" xmlns:r="http://schemas.openxmlformats.org/officeDocument/2006/relationships" xmlns:m="http://schemas.openxmlformats.org/officeDocument/2006/math" xmlns:v="urn:schemas-microsoft-com:vml" xmlns:wp14="http://schemas.microsoft.com/office/word/2010/wordprocessingDrawing" xmlns:wp="http://schemas.openxmlformats.org/drawingml/2006/wordprocessingDrawing" xmlns:w10="urn:schemas-microsoft-com:office:word" xmlns:w="http://schemas.openxmlformats.org/wordprocessingml/2006/main" xmlns:w14="http://schemas.microsoft.com/office/word/2010/wordml" xmlns:w15="http://schemas.microsoft.com/office/word/2012/wordml" xmlns:w16cid="http://schemas.microsoft.com/office/word/2016/wordml/cid" xmlns:w16se="http://schemas.microsoft.com/office/word/2015/wordml/symex" xmlns:wpg="http://schemas.microsoft.com/office/word/2010/wordprocessingGroup" xmlns:wpi="http://schemas.microsoft.com/office/word/2010/wordprocessingInk" xmlns:wne="http://schemas.microsoft.com/office/word/2006/wordml" xmlns:wps="http://schemas.microsoft.com/office/word/2010/wordprocessingShape" mc:Ignorable="w14 w15 w16se w16cid wp14">
   <w:abstractNum w:abstractNumId="0" w15:restartNumberingAfterBreak="0">
     <w:nsid w:val="09290E84"/>
     <w:multiLevelType w:val="hybridMultilevel"/>
@@ -10447,7 +11524,7 @@
 </file>
 
 <file path=word/people.xml><?xml version="1.0" encoding="utf-8"?>
-<w15:people xmlns:wpc="http://schemas.microsoft.com/office/word/2010/wordprocessingCanvas" xmlns:cx="http://schemas.microsoft.com/office/drawing/2014/chartex" xmlns:cx1="http://schemas.microsoft.com/office/drawing/2015/9/8/chartex" xmlns:cx2="http://schemas.microsoft.com/office/drawing/2015/10/21/chartex" xmlns:cx3="http://schemas.microsoft.com/office/drawing/2016/5/9/chartex" xmlns:cx4="http://schemas.microsoft.com/office/drawing/2016/5/10/chartex" xmlns:cx5="http://schemas.microsoft.com/office/drawing/2016/5/11/chartex" xmlns:cx6="http://schemas.microsoft.com/office/drawing/2016/5/12/chartex" xmlns:cx7="http://schemas.microsoft.com/office/drawing/2016/5/13/chartex" xmlns:cx8="http://schemas.microsoft.com/office/drawing/2016/5/14/chartex" xmlns:mc="http://schemas.openxmlformats.org/markup-compatibility/2006" xmlns:aink="http://schemas.microsoft.com/office/drawing/2016/ink" xmlns:am3d="http://schemas.microsoft.com/office/drawing/2017/model3d" xmlns:o="urn:schemas-microsoft-com:office:office" xmlns:r="http://schemas.openxmlformats.org/officeDocument/2006/relationships" xmlns:m="http://schemas.openxmlformats.org/officeDocument/2006/math" xmlns:v="urn:schemas-microsoft-com:vml" xmlns:wp14="http://schemas.microsoft.com/office/word/2010/wordprocessingDrawing" xmlns:wp="http://schemas.openxmlformats.org/drawingml/2006/wordprocessingDrawing" xmlns:w10="urn:schemas-microsoft-com:office:word" xmlns:w="http://schemas.openxmlformats.org/wordprocessingml/2006/main" xmlns:w14="http://schemas.microsoft.com/office/word/2010/wordml" xmlns:w15="http://schemas.microsoft.com/office/word/2012/wordml" xmlns:w16cex="http://schemas.microsoft.com/office/word/2018/wordml/cex" xmlns:w16cid="http://schemas.microsoft.com/office/word/2016/wordml/cid" xmlns:w16="http://schemas.microsoft.com/office/word/2018/wordml" xmlns:w16sdtdh="http://schemas.microsoft.com/office/word/2020/wordml/sdtdatahash" xmlns:w16se="http://schemas.microsoft.com/office/word/2015/wordml/symex" xmlns:wpg="http://schemas.microsoft.com/office/word/2010/wordprocessingGroup" xmlns:wpi="http://schemas.microsoft.com/office/word/2010/wordprocessingInk" xmlns:wne="http://schemas.microsoft.com/office/word/2006/wordml" xmlns:wps="http://schemas.microsoft.com/office/word/2010/wordprocessingShape" mc:Ignorable="w14 w15 w16se w16cid w16 w16cex w16sdtdh wp14">
+<w15:people xmlns:wpc="http://schemas.microsoft.com/office/word/2010/wordprocessingCanvas" xmlns:cx="http://schemas.microsoft.com/office/drawing/2014/chartex" xmlns:cx1="http://schemas.microsoft.com/office/drawing/2015/9/8/chartex" xmlns:cx2="http://schemas.microsoft.com/office/drawing/2015/10/21/chartex" xmlns:cx3="http://schemas.microsoft.com/office/drawing/2016/5/9/chartex" xmlns:cx4="http://schemas.microsoft.com/office/drawing/2016/5/10/chartex" xmlns:cx5="http://schemas.microsoft.com/office/drawing/2016/5/11/chartex" xmlns:cx6="http://schemas.microsoft.com/office/drawing/2016/5/12/chartex" xmlns:cx7="http://schemas.microsoft.com/office/drawing/2016/5/13/chartex" xmlns:cx8="http://schemas.microsoft.com/office/drawing/2016/5/14/chartex" xmlns:mc="http://schemas.openxmlformats.org/markup-compatibility/2006" xmlns:aink="http://schemas.microsoft.com/office/drawing/2016/ink" xmlns:am3d="http://schemas.microsoft.com/office/drawing/2017/model3d" xmlns:o="urn:schemas-microsoft-com:office:office" xmlns:r="http://schemas.openxmlformats.org/officeDocument/2006/relationships" xmlns:m="http://schemas.openxmlformats.org/officeDocument/2006/math" xmlns:v="urn:schemas-microsoft-com:vml" xmlns:wp14="http://schemas.microsoft.com/office/word/2010/wordprocessingDrawing" xmlns:wp="http://schemas.openxmlformats.org/drawingml/2006/wordprocessingDrawing" xmlns:w10="urn:schemas-microsoft-com:office:word" xmlns:w="http://schemas.openxmlformats.org/wordprocessingml/2006/main" xmlns:w14="http://schemas.microsoft.com/office/word/2010/wordml" xmlns:w15="http://schemas.microsoft.com/office/word/2012/wordml" xmlns:w16cid="http://schemas.microsoft.com/office/word/2016/wordml/cid" xmlns:w16se="http://schemas.microsoft.com/office/word/2015/wordml/symex" xmlns:wpg="http://schemas.microsoft.com/office/word/2010/wordprocessingGroup" xmlns:wpi="http://schemas.microsoft.com/office/word/2010/wordprocessingInk" xmlns:wne="http://schemas.microsoft.com/office/word/2006/wordml" xmlns:wps="http://schemas.microsoft.com/office/word/2010/wordprocessingShape" mc:Ignorable="w14 w15 w16se w16cid wp14">
   <w15:person w15:author="Kelvin Sung">
     <w15:presenceInfo w15:providerId="None" w15:userId="Kelvin Sung"/>
   </w15:person>
@@ -10458,7 +11535,7 @@
 </file>
 
 <file path=word/styles.xml><?xml version="1.0" encoding="utf-8"?>
-<w:styles xmlns:mc="http://schemas.openxmlformats.org/markup-compatibility/2006" xmlns:r="http://schemas.openxmlformats.org/officeDocument/2006/relationships" xmlns:w="http://schemas.openxmlformats.org/wordprocessingml/2006/main" xmlns:w14="http://schemas.microsoft.com/office/word/2010/wordml" xmlns:w15="http://schemas.microsoft.com/office/word/2012/wordml" xmlns:w16cex="http://schemas.microsoft.com/office/word/2018/wordml/cex" xmlns:w16cid="http://schemas.microsoft.com/office/word/2016/wordml/cid" xmlns:w16="http://schemas.microsoft.com/office/word/2018/wordml" xmlns:w16sdtdh="http://schemas.microsoft.com/office/word/2020/wordml/sdtdatahash" xmlns:w16se="http://schemas.microsoft.com/office/word/2015/wordml/symex" mc:Ignorable="w14 w15 w16se w16cid w16 w16cex w16sdtdh">
+<w:styles xmlns:mc="http://schemas.openxmlformats.org/markup-compatibility/2006" xmlns:r="http://schemas.openxmlformats.org/officeDocument/2006/relationships" xmlns:w="http://schemas.openxmlformats.org/wordprocessingml/2006/main" xmlns:w14="http://schemas.microsoft.com/office/word/2010/wordml" xmlns:w15="http://schemas.microsoft.com/office/word/2012/wordml" xmlns:w16cid="http://schemas.microsoft.com/office/word/2016/wordml/cid" xmlns:w16se="http://schemas.microsoft.com/office/word/2015/wordml/symex" mc:Ignorable="w14 w15 w16se w16cid">
   <w:docDefaults>
     <w:rPrDefault>
       <w:rPr>
@@ -10474,7 +11551,7 @@
       </w:pPr>
     </w:pPrDefault>
   </w:docDefaults>
-  <w:latentStyles w:defLockedState="0" w:defUIPriority="99" w:defSemiHidden="0" w:defUnhideWhenUsed="0" w:defQFormat="0" w:count="376">
+  <w:latentStyles w:defLockedState="0" w:defUIPriority="99" w:defSemiHidden="0" w:defUnhideWhenUsed="0" w:defQFormat="0" w:count="375">
     <w:lsdException w:name="Normal" w:uiPriority="0" w:qFormat="1"/>
     <w:lsdException w:name="heading 1" w:uiPriority="0" w:qFormat="1"/>
     <w:lsdException w:name="heading 2" w:semiHidden="1" w:uiPriority="0" w:unhideWhenUsed="1" w:qFormat="1"/>
@@ -10850,7 +11927,6 @@
     <w:lsdException w:name="Smart Hyperlink" w:semiHidden="1" w:unhideWhenUsed="1"/>
     <w:lsdException w:name="Hashtag" w:semiHidden="1" w:unhideWhenUsed="1"/>
     <w:lsdException w:name="Unresolved Mention" w:semiHidden="1" w:unhideWhenUsed="1"/>
-    <w:lsdException w:name="Smart Link" w:semiHidden="1" w:unhideWhenUsed="1"/>
   </w:latentStyles>
   <w:style w:type="paragraph" w:default="1" w:styleId="Normal">
     <w:name w:val="Normal"/>
@@ -12097,7 +13173,7 @@
 </file>
 
 <file path=customXml/itemProps1.xml><?xml version="1.0" encoding="utf-8"?>
-<ds:datastoreItem xmlns:ds="http://schemas.openxmlformats.org/officeDocument/2006/customXml" ds:itemID="{22E0F2D2-EA36-4531-829F-CA29A03258F1}">
+<ds:datastoreItem xmlns:ds="http://schemas.openxmlformats.org/officeDocument/2006/customXml" ds:itemID="{21910DA7-0940-4246-B762-865000C98C43}">
   <ds:schemaRefs>
     <ds:schemaRef ds:uri="http://schemas.openxmlformats.org/officeDocument/2006/bibliography"/>
   </ds:schemaRefs>

</xml_diff>

<commit_message>
Complete RigidShape definition in 9.5
</commit_message>
<xml_diff>
--- a/Word/2.PassOneReviewd-MatthewOrJebToWorkon/Chapter9_1_ForReview.docx
+++ b/Word/2.PassOneReviewd-MatthewOrJebToWorkon/Chapter9_1_ForReview.docx
@@ -267,7 +267,12 @@
         <w:t xml:space="preserve">For example, </w:t>
       </w:r>
       <w:r>
-        <w:t xml:space="preserve">the bouncing of a ball, the wiggling of a jelly block, </w:t>
+        <w:t xml:space="preserve">the bouncing </w:t>
+      </w:r>
+      <w:bookmarkStart w:id="0" w:name="_GoBack"/>
+      <w:bookmarkEnd w:id="0"/>
+      <w:r>
+        <w:t xml:space="preserve">of a ball, the wiggling of a jelly block, </w:t>
       </w:r>
       <w:r>
         <w:t xml:space="preserve">the </w:t>
@@ -299,7 +304,20 @@
         <w:t xml:space="preserve">simulations of the </w:t>
       </w:r>
       <w:r>
-        <w:t xml:space="preserve">real world </w:t>
+        <w:t>real</w:t>
+      </w:r>
+      <w:ins w:id="1" w:author="Kelvin Sung" w:date="2021-06-22T10:01:00Z">
+        <w:r>
+          <w:t>-</w:t>
+        </w:r>
+      </w:ins>
+      <w:del w:id="2" w:author="Kelvin Sung" w:date="2021-06-22T10:01:00Z">
+        <w:r>
+          <w:delText xml:space="preserve"> </w:delText>
+        </w:r>
+      </w:del>
+      <w:r>
+        <w:t xml:space="preserve">world </w:t>
       </w:r>
       <w:r>
         <w:t xml:space="preserve">can involve </w:t>
@@ -577,12 +595,12 @@
       <w:r>
         <w:t xml:space="preserve">ball bouncing </w:t>
       </w:r>
-      <w:ins w:id="0" w:author="Kelvin Sung" w:date="2021-06-22T09:09:00Z">
+      <w:ins w:id="3" w:author="Kelvin Sung" w:date="2021-06-22T09:09:00Z">
         <w:r>
           <w:t>(rigid body)</w:t>
         </w:r>
       </w:ins>
-      <w:del w:id="1" w:author="Kelvin Sung" w:date="2021-06-22T09:08:00Z">
+      <w:del w:id="4" w:author="Kelvin Sung" w:date="2021-06-22T09:08:00Z">
         <w:r>
           <w:delText xml:space="preserve">will </w:delText>
         </w:r>
@@ -593,7 +611,7 @@
       <w:r>
         <w:t xml:space="preserve"> </w:t>
       </w:r>
-      <w:ins w:id="2" w:author="Kelvin Sung" w:date="2021-06-22T09:08:00Z">
+      <w:ins w:id="5" w:author="Kelvin Sung" w:date="2021-06-22T09:08:00Z">
         <w:r>
           <w:t xml:space="preserve">will </w:t>
         </w:r>
@@ -619,7 +637,7 @@
       <w:r>
         <w:t xml:space="preserve"> </w:t>
       </w:r>
-      <w:del w:id="3" w:author="Kelvin Sung" w:date="2021-06-22T09:08:00Z">
+      <w:del w:id="6" w:author="Kelvin Sung" w:date="2021-06-22T09:08:00Z">
         <w:r>
           <w:delText>soft</w:delText>
         </w:r>
@@ -633,12 +651,12 @@
       <w:r>
         <w:t>jelly block</w:t>
       </w:r>
-      <w:ins w:id="4" w:author="Kelvin Sung" w:date="2021-06-22T09:08:00Z">
+      <w:ins w:id="7" w:author="Kelvin Sung" w:date="2021-06-22T09:08:00Z">
         <w:r>
           <w:t xml:space="preserve"> (soft bod</w:t>
         </w:r>
       </w:ins>
-      <w:ins w:id="5" w:author="Kelvin Sung" w:date="2021-06-22T09:09:00Z">
+      <w:ins w:id="8" w:author="Kelvin Sung" w:date="2021-06-22T09:09:00Z">
         <w:r>
           <w:t>y)</w:t>
         </w:r>
@@ -667,7 +685,7 @@
       <w:r>
         <w:t>its interaction with fluid</w:t>
       </w:r>
-      <w:ins w:id="6" w:author="Kelvin Sung" w:date="2021-06-22T09:09:00Z">
+      <w:ins w:id="9" w:author="Kelvin Sung" w:date="2021-06-22T09:09:00Z">
         <w:r>
           <w:t xml:space="preserve"> (fluid dynamics)</w:t>
         </w:r>
@@ -687,7 +705,7 @@
       <w:r>
         <w:t xml:space="preserve"> </w:t>
       </w:r>
-      <w:del w:id="7" w:author="Kelvin Sung" w:date="2021-06-22T09:10:00Z">
+      <w:del w:id="10" w:author="Kelvin Sung" w:date="2021-06-22T09:10:00Z">
         <w:r>
           <w:delText>necessarily</w:delText>
         </w:r>
@@ -698,12 +716,12 @@
       <w:r>
         <w:t>support interactions with soft</w:t>
       </w:r>
-      <w:ins w:id="8" w:author="Kelvin Sung" w:date="2021-06-22T09:10:00Z">
+      <w:ins w:id="11" w:author="Kelvin Sung" w:date="2021-06-22T09:10:00Z">
         <w:r>
           <w:t xml:space="preserve"> </w:t>
         </w:r>
       </w:ins>
-      <w:del w:id="9" w:author="Kelvin Sung" w:date="2021-06-22T09:10:00Z">
+      <w:del w:id="12" w:author="Kelvin Sung" w:date="2021-06-22T09:10:00Z">
         <w:r>
           <w:delText>-</w:delText>
         </w:r>
@@ -732,12 +750,12 @@
       <w:r>
         <w:t xml:space="preserve"> a soft</w:t>
       </w:r>
-      <w:ins w:id="10" w:author="Kelvin Sung" w:date="2021-06-22T09:10:00Z">
+      <w:ins w:id="13" w:author="Kelvin Sung" w:date="2021-06-22T09:10:00Z">
         <w:r>
           <w:t xml:space="preserve"> </w:t>
         </w:r>
       </w:ins>
-      <w:del w:id="11" w:author="Kelvin Sung" w:date="2021-06-22T09:10:00Z">
+      <w:del w:id="14" w:author="Kelvin Sung" w:date="2021-06-22T09:10:00Z">
         <w:r>
           <w:delText>-</w:delText>
         </w:r>
@@ -745,7 +763,7 @@
       <w:r>
         <w:t xml:space="preserve">body physics engine usually does not </w:t>
       </w:r>
-      <w:del w:id="12" w:author="Kelvin Sung" w:date="2021-06-22T09:10:00Z">
+      <w:del w:id="15" w:author="Kelvin Sung" w:date="2021-06-22T09:10:00Z">
         <w:r>
           <w:delText xml:space="preserve">fully </w:delText>
         </w:r>
@@ -753,7 +771,7 @@
           <w:delText xml:space="preserve">support </w:delText>
         </w:r>
       </w:del>
-      <w:ins w:id="13" w:author="Kelvin Sung" w:date="2021-06-22T09:10:00Z">
+      <w:ins w:id="16" w:author="Kelvin Sung" w:date="2021-06-22T09:10:00Z">
         <w:r>
           <w:t xml:space="preserve">allow </w:t>
         </w:r>
@@ -761,12 +779,12 @@
       <w:r>
         <w:t>interactions with rigid</w:t>
       </w:r>
-      <w:ins w:id="14" w:author="Kelvin Sung" w:date="2021-06-22T09:10:00Z">
+      <w:ins w:id="17" w:author="Kelvin Sung" w:date="2021-06-22T09:10:00Z">
         <w:r>
           <w:t xml:space="preserve"> </w:t>
         </w:r>
       </w:ins>
-      <w:del w:id="15" w:author="Kelvin Sung" w:date="2021-06-22T09:10:00Z">
+      <w:del w:id="18" w:author="Kelvin Sung" w:date="2021-06-22T09:10:00Z">
         <w:r>
           <w:delText>-</w:delText>
         </w:r>
@@ -777,7 +795,7 @@
       <w:r>
         <w:t xml:space="preserve">or other </w:t>
       </w:r>
-      <w:ins w:id="16" w:author="Kelvin Sung" w:date="2021-06-22T09:10:00Z">
+      <w:ins w:id="19" w:author="Kelvin Sung" w:date="2021-06-22T09:10:00Z">
         <w:r>
           <w:t xml:space="preserve">types of </w:t>
         </w:r>
@@ -900,7 +918,7 @@
       <w:r>
         <w:t>geometric</w:t>
       </w:r>
-      <w:ins w:id="17" w:author="Kelvin Sung" w:date="2021-06-22T09:12:00Z">
+      <w:ins w:id="20" w:author="Kelvin Sung" w:date="2021-06-22T09:12:00Z">
         <w:r>
           <w:t xml:space="preserve"> shape</w:t>
         </w:r>
@@ -908,7 +926,7 @@
       <w:r>
         <w:t xml:space="preserve"> </w:t>
       </w:r>
-      <w:del w:id="18" w:author="Kelvin Sung" w:date="2021-06-22T09:12:00Z">
+      <w:del w:id="21" w:author="Kelvin Sung" w:date="2021-06-22T09:12:00Z">
         <w:r>
           <w:delText>object</w:delText>
         </w:r>
@@ -966,7 +984,7 @@
       <w:pPr>
         <w:pStyle w:val="BodyTextCont"/>
         <w:rPr>
-          <w:ins w:id="19" w:author="Kelvin Sung" w:date="2021-06-22T09:19:00Z"/>
+          <w:ins w:id="22" w:author="Kelvin Sung" w:date="2021-06-22T09:19:00Z"/>
         </w:rPr>
       </w:pPr>
       <w:r>
@@ -984,7 +1002,7 @@
       <w:r>
         <w:t>, falling and colliding</w:t>
       </w:r>
-      <w:del w:id="20" w:author="Kelvin Sung" w:date="2021-06-22T09:13:00Z">
+      <w:del w:id="23" w:author="Kelvin Sung" w:date="2021-06-22T09:13:00Z">
         <w:r>
           <w:delText xml:space="preserve"> predictably</w:delText>
         </w:r>
@@ -1007,7 +1025,7 @@
       <w:r>
         <w:t xml:space="preserve"> desk and landing on a hardwood floor</w:t>
       </w:r>
-      <w:ins w:id="21" w:author="Kelvin Sung" w:date="2021-06-22T09:15:00Z">
+      <w:ins w:id="24" w:author="Kelvin Sung" w:date="2021-06-22T09:15:00Z">
         <w:r>
           <w:t>. These types of rigid body physical interactions</w:t>
         </w:r>
@@ -1015,12 +1033,12 @@
       <w:r>
         <w:t xml:space="preserve"> can be reliably simulated in real-time </w:t>
       </w:r>
-      <w:del w:id="22" w:author="Kelvin Sung" w:date="2021-06-22T09:17:00Z">
+      <w:del w:id="25" w:author="Kelvin Sung" w:date="2021-06-22T09:17:00Z">
         <w:r>
           <w:delText>given that</w:delText>
         </w:r>
       </w:del>
-      <w:ins w:id="23" w:author="Kelvin Sung" w:date="2021-06-22T09:17:00Z">
+      <w:ins w:id="26" w:author="Kelvin Sung" w:date="2021-06-22T09:17:00Z">
         <w:r>
           <w:t>as long as</w:t>
         </w:r>
@@ -1045,12 +1063,12 @@
       <w:r>
         <w:t xml:space="preserve">Objects with uniformly distributed mass that do not change shape during interactions can be applicable to many important and useful scenarios in games. </w:t>
       </w:r>
-      <w:ins w:id="24" w:author="Kelvin Sung" w:date="2021-06-22T09:19:00Z">
+      <w:ins w:id="27" w:author="Kelvin Sung" w:date="2021-06-22T09:19:00Z">
         <w:r>
           <w:t xml:space="preserve">In general, </w:t>
         </w:r>
       </w:ins>
-      <w:del w:id="25" w:author="Kelvin Sung" w:date="2021-06-22T09:19:00Z">
+      <w:del w:id="28" w:author="Kelvin Sung" w:date="2021-06-22T09:19:00Z">
         <w:r>
           <w:delText xml:space="preserve">As the described, the bouncing ball and </w:delText>
         </w:r>
@@ -1067,7 +1085,7 @@
       <w:r>
         <w:t>rigid body physics engine</w:t>
       </w:r>
-      <w:ins w:id="26" w:author="Kelvin Sung" w:date="2021-06-22T09:20:00Z">
+      <w:ins w:id="29" w:author="Kelvin Sung" w:date="2021-06-22T09:20:00Z">
         <w:r>
           <w:t>s</w:t>
         </w:r>
@@ -1075,7 +1093,7 @@
       <w:r>
         <w:t xml:space="preserve"> </w:t>
       </w:r>
-      <w:del w:id="27" w:author="Kelvin Sung" w:date="2021-06-22T09:20:00Z">
+      <w:del w:id="30" w:author="Kelvin Sung" w:date="2021-06-22T09:20:00Z">
         <w:r>
           <w:delText xml:space="preserve">as they </w:delText>
         </w:r>
@@ -1093,46 +1111,40 @@
       <w:r>
         <w:t>it is important to recognize</w:t>
       </w:r>
-      <w:ins w:id="28" w:author="Kelvin Sung" w:date="2021-06-22T09:23:00Z">
+      <w:ins w:id="31" w:author="Kelvin Sung" w:date="2021-06-22T09:23:00Z">
         <w:r>
-          <w:t xml:space="preserve">, </w:t>
-        </w:r>
-        <w:r>
-          <w:t>with the given set of assumptions</w:t>
-        </w:r>
-        <w:r>
-          <w:t>,</w:t>
+          <w:t>, with the given set of assumptions,</w:t>
         </w:r>
       </w:ins>
       <w:r>
         <w:t xml:space="preserve"> </w:t>
       </w:r>
-      <w:ins w:id="29" w:author="Kelvin Sung" w:date="2021-06-22T09:22:00Z">
+      <w:ins w:id="32" w:author="Kelvin Sung" w:date="2021-06-22T09:22:00Z">
         <w:r>
           <w:t xml:space="preserve">a rigid body physics simulation </w:t>
         </w:r>
       </w:ins>
-      <w:ins w:id="30" w:author="Kelvin Sung" w:date="2021-06-22T09:24:00Z">
+      <w:ins w:id="33" w:author="Kelvin Sung" w:date="2021-06-22T09:24:00Z">
         <w:r>
           <w:t xml:space="preserve">does not support </w:t>
         </w:r>
       </w:ins>
-      <w:ins w:id="31" w:author="Kelvin Sung" w:date="2021-06-22T09:23:00Z">
+      <w:ins w:id="34" w:author="Kelvin Sung" w:date="2021-06-22T09:23:00Z">
         <w:r>
           <w:t>the following</w:t>
         </w:r>
       </w:ins>
-      <w:ins w:id="32" w:author="Kelvin Sung" w:date="2021-06-22T09:24:00Z">
+      <w:ins w:id="35" w:author="Kelvin Sung" w:date="2021-06-22T09:24:00Z">
         <w:r>
           <w:t>s:</w:t>
         </w:r>
       </w:ins>
-      <w:ins w:id="33" w:author="Kelvin Sung" w:date="2021-06-22T09:23:00Z">
+      <w:ins w:id="36" w:author="Kelvin Sung" w:date="2021-06-22T09:23:00Z">
         <w:r>
           <w:t xml:space="preserve"> </w:t>
         </w:r>
       </w:ins>
-      <w:del w:id="34" w:author="Kelvin Sung" w:date="2021-06-22T09:21:00Z">
+      <w:del w:id="37" w:author="Kelvin Sung" w:date="2021-06-22T09:21:00Z">
         <w:r>
           <w:delText>every</w:delText>
         </w:r>
@@ -1140,7 +1152,7 @@
           <w:delText xml:space="preserve"> </w:delText>
         </w:r>
       </w:del>
-      <w:del w:id="35" w:author="Kelvin Sung" w:date="2021-06-22T09:22:00Z">
+      <w:del w:id="38" w:author="Kelvin Sung" w:date="2021-06-22T09:22:00Z">
         <w:r>
           <w:delText xml:space="preserve">rigid </w:delText>
         </w:r>
@@ -1154,17 +1166,17 @@
           <w:delText xml:space="preserve">physics </w:delText>
         </w:r>
       </w:del>
-      <w:del w:id="36" w:author="Kelvin Sung" w:date="2021-06-22T09:21:00Z">
+      <w:del w:id="39" w:author="Kelvin Sung" w:date="2021-06-22T09:21:00Z">
         <w:r>
           <w:delText xml:space="preserve">system </w:delText>
         </w:r>
       </w:del>
-      <w:del w:id="37" w:author="Kelvin Sung" w:date="2021-06-22T09:22:00Z">
+      <w:del w:id="40" w:author="Kelvin Sung" w:date="2021-06-22T09:22:00Z">
         <w:r>
           <w:delText>has its limitations</w:delText>
         </w:r>
       </w:del>
-      <w:del w:id="38" w:author="Kelvin Sung" w:date="2021-06-22T09:23:00Z">
+      <w:del w:id="41" w:author="Kelvin Sung" w:date="2021-06-22T09:23:00Z">
         <w:r>
           <w:delText>.</w:delText>
         </w:r>
@@ -1251,12 +1263,12 @@
       <w:pPr>
         <w:pStyle w:val="BodyTextCont"/>
       </w:pPr>
-      <w:del w:id="39" w:author="Kelvin Sung" w:date="2021-06-22T09:28:00Z">
+      <w:del w:id="42" w:author="Kelvin Sung" w:date="2021-06-22T09:28:00Z">
         <w:r>
           <w:delText>Despite these and other limitations, o</w:delText>
         </w:r>
       </w:del>
-      <w:ins w:id="40" w:author="Kelvin Sung" w:date="2021-06-22T09:28:00Z">
+      <w:ins w:id="43" w:author="Kelvin Sung" w:date="2021-06-22T09:28:00Z">
         <w:r>
           <w:t>O</w:t>
         </w:r>
@@ -1264,7 +1276,7 @@
       <w:r>
         <w:t xml:space="preserve">f all </w:t>
       </w:r>
-      <w:del w:id="41" w:author="Kelvin Sung" w:date="2021-06-22T09:28:00Z">
+      <w:del w:id="44" w:author="Kelvin Sung" w:date="2021-06-22T09:28:00Z">
         <w:r>
           <w:delText xml:space="preserve">the subsets of the </w:delText>
         </w:r>
@@ -1272,12 +1284,12 @@
       <w:r>
         <w:t xml:space="preserve">real-world physical object interaction types, rigid body </w:t>
       </w:r>
-      <w:del w:id="42" w:author="Kelvin Sung" w:date="2021-06-22T09:28:00Z">
+      <w:del w:id="45" w:author="Kelvin Sung" w:date="2021-06-22T09:28:00Z">
         <w:r>
           <w:delText xml:space="preserve">simulation </w:delText>
         </w:r>
       </w:del>
-      <w:ins w:id="43" w:author="Kelvin Sung" w:date="2021-06-22T09:28:00Z">
+      <w:ins w:id="46" w:author="Kelvin Sung" w:date="2021-06-22T09:28:00Z">
         <w:r>
           <w:t xml:space="preserve">interaction </w:t>
         </w:r>
@@ -1285,17 +1297,17 @@
       <w:r>
         <w:t xml:space="preserve">is the best understood; most straightforward to approximate solutions for, and </w:t>
       </w:r>
-      <w:del w:id="44" w:author="Kelvin Sung" w:date="2021-06-22T09:29:00Z">
+      <w:del w:id="47" w:author="Kelvin Sung" w:date="2021-06-22T09:29:00Z">
         <w:r>
           <w:delText xml:space="preserve">one the more useful </w:delText>
         </w:r>
       </w:del>
-      <w:ins w:id="45" w:author="Kelvin Sung" w:date="2021-06-22T09:30:00Z">
+      <w:ins w:id="48" w:author="Kelvin Sung" w:date="2021-06-22T09:30:00Z">
         <w:r>
           <w:t>least challenging</w:t>
         </w:r>
       </w:ins>
-      <w:ins w:id="46" w:author="Kelvin Sung" w:date="2021-06-22T09:29:00Z">
+      <w:ins w:id="49" w:author="Kelvin Sung" w:date="2021-06-22T09:29:00Z">
         <w:r>
           <w:t xml:space="preserve"> </w:t>
         </w:r>
@@ -1343,7 +1355,7 @@
           <w:b/>
         </w:rPr>
       </w:pPr>
-      <w:commentRangeStart w:id="47"/>
+      <w:commentRangeStart w:id="50"/>
       <w:r>
         <w:t xml:space="preserve">In the previous chapter, you experienced building the illumination component by simulating the propagation of light energy in a game scene. Recall that only selected objects participated in the simulation. For instance, in a scene, only </w:t>
       </w:r>
@@ -1420,13 +1432,13 @@
       <w:r>
         <w:t xml:space="preserve">functioning physical world. </w:t>
       </w:r>
-      <w:commentRangeEnd w:id="47"/>
+      <w:commentRangeEnd w:id="50"/>
       <w:r>
         <w:rPr>
           <w:rStyle w:val="CommentReference"/>
           <w:rFonts w:asciiTheme="minorHAnsi" w:hAnsiTheme="minorHAnsi"/>
         </w:rPr>
-        <w:commentReference w:id="47"/>
+        <w:commentReference w:id="50"/>
       </w:r>
     </w:p>
     <w:p>
@@ -1441,7 +1453,7 @@
       <w:pPr>
         <w:pStyle w:val="BodyTextFirst"/>
       </w:pPr>
-      <w:commentRangeStart w:id="48"/>
+      <w:commentRangeStart w:id="51"/>
       <w:r>
         <w:t xml:space="preserve">Similar to </w:t>
       </w:r>
@@ -1705,13 +1717,13 @@
       <w:r>
         <w:t xml:space="preserve"> responses to collision.</w:t>
       </w:r>
-      <w:commentRangeEnd w:id="48"/>
+      <w:commentRangeEnd w:id="51"/>
       <w:r>
         <w:rPr>
           <w:rStyle w:val="CommentReference"/>
           <w:rFonts w:asciiTheme="minorHAnsi" w:hAnsiTheme="minorHAnsi"/>
         </w:rPr>
-        <w:commentReference w:id="48"/>
+        <w:commentReference w:id="51"/>
       </w:r>
     </w:p>
     <w:p>
@@ -1768,7 +1780,7 @@
       <w:r>
         <w:t xml:space="preserve">rigid body physics simulation of the rigid circles to approximate the physical interactions between </w:t>
       </w:r>
-      <w:del w:id="49" w:author="Kelvin Sung" w:date="2021-06-22T09:31:00Z">
+      <w:del w:id="52" w:author="Kelvin Sung" w:date="2021-06-22T09:31:00Z">
         <w:r>
           <w:delText>itself and other</w:delText>
         </w:r>
@@ -1776,7 +1788,7 @@
           <w:delText xml:space="preserve"> </w:delText>
         </w:r>
       </w:del>
-      <w:ins w:id="50" w:author="Kelvin Sung" w:date="2021-06-22T09:31:00Z">
+      <w:ins w:id="53" w:author="Kelvin Sung" w:date="2021-06-22T09:31:00Z">
         <w:r>
           <w:t xml:space="preserve">the </w:t>
         </w:r>
@@ -2033,9 +2045,7 @@
       <w:r>
         <w:t xml:space="preserve"> will be processed in the rigid shape simulation</w:t>
       </w:r>
-      <w:bookmarkStart w:id="51" w:name="_GoBack"/>
-      <w:bookmarkEnd w:id="51"/>
-      <w:del w:id="52" w:author="Kelvin Sung" w:date="2021-06-22T09:33:00Z">
+      <w:del w:id="54" w:author="Kelvin Sung" w:date="2021-06-22T09:33:00Z">
         <w:r>
           <w:delText>,</w:delText>
         </w:r>
@@ -2153,8 +2163,8 @@
       <w:pPr>
         <w:pStyle w:val="BodyTextFirst"/>
       </w:pPr>
-      <w:bookmarkStart w:id="53" w:name="OLE_LINK1"/>
-      <w:bookmarkStart w:id="54" w:name="OLE_LINK2"/>
+      <w:bookmarkStart w:id="55" w:name="OLE_LINK1"/>
+      <w:bookmarkStart w:id="56" w:name="OLE_LINK2"/>
       <w:r>
         <w:t>The controls of the project are as follows:</w:t>
       </w:r>
@@ -2352,8 +2362,8 @@
         <w:t>:</w:t>
       </w:r>
     </w:p>
-    <w:bookmarkEnd w:id="53"/>
-    <w:bookmarkEnd w:id="54"/>
+    <w:bookmarkEnd w:id="55"/>
+    <w:bookmarkEnd w:id="56"/>
     <w:p>
       <w:pPr>
         <w:pStyle w:val="Bullet"/>
@@ -4130,7 +4140,7 @@
       <w:pPr>
         <w:pStyle w:val="BodyTextFirst"/>
       </w:pPr>
-      <w:bookmarkStart w:id="55" w:name="_Hlk69979485"/>
+      <w:bookmarkStart w:id="57" w:name="_Hlk69979485"/>
       <w:r>
         <w:t xml:space="preserve">You </w:t>
       </w:r>
@@ -5107,7 +5117,7 @@
         <w:t>}</w:t>
       </w:r>
     </w:p>
-    <w:bookmarkEnd w:id="55"/>
+    <w:bookmarkEnd w:id="57"/>
     <w:p>
       <w:pPr>
         <w:pStyle w:val="Heading3"/>
@@ -6862,8 +6872,8 @@
       <w:pPr>
         <w:pStyle w:val="Heading3"/>
       </w:pPr>
-      <w:bookmarkStart w:id="56" w:name="_acm0qfuvbv3k" w:colFirst="0" w:colLast="0"/>
-      <w:bookmarkEnd w:id="56"/>
+      <w:bookmarkStart w:id="58" w:name="_acm0qfuvbv3k" w:colFirst="0" w:colLast="0"/>
+      <w:bookmarkEnd w:id="58"/>
       <w:r>
         <w:t xml:space="preserve">Defining </w:t>
       </w:r>
@@ -7739,17 +7749,17 @@
       <w:r>
         <w:t xml:space="preserve"> in </w:t>
       </w:r>
-      <w:commentRangeStart w:id="57"/>
+      <w:commentRangeStart w:id="59"/>
       <w:r>
         <w:t>Chapter 6</w:t>
       </w:r>
-      <w:commentRangeEnd w:id="57"/>
+      <w:commentRangeEnd w:id="59"/>
       <w:r>
         <w:rPr>
           <w:rStyle w:val="CommentReference"/>
           <w:rFonts w:asciiTheme="minorHAnsi" w:hAnsiTheme="minorHAnsi"/>
         </w:rPr>
-        <w:commentReference w:id="57"/>
+        <w:commentReference w:id="59"/>
       </w:r>
       <w:r>
         <w:t>, t</w:t>
@@ -9775,7 +9785,7 @@
 
 <file path=word/comments.xml><?xml version="1.0" encoding="utf-8"?>
 <w:comments xmlns:wpc="http://schemas.microsoft.com/office/word/2010/wordprocessingCanvas" xmlns:cx="http://schemas.microsoft.com/office/drawing/2014/chartex" xmlns:cx1="http://schemas.microsoft.com/office/drawing/2015/9/8/chartex" xmlns:cx2="http://schemas.microsoft.com/office/drawing/2015/10/21/chartex" xmlns:cx3="http://schemas.microsoft.com/office/drawing/2016/5/9/chartex" xmlns:cx4="http://schemas.microsoft.com/office/drawing/2016/5/10/chartex" xmlns:cx5="http://schemas.microsoft.com/office/drawing/2016/5/11/chartex" xmlns:cx6="http://schemas.microsoft.com/office/drawing/2016/5/12/chartex" xmlns:cx7="http://schemas.microsoft.com/office/drawing/2016/5/13/chartex" xmlns:cx8="http://schemas.microsoft.com/office/drawing/2016/5/14/chartex" xmlns:mc="http://schemas.openxmlformats.org/markup-compatibility/2006" xmlns:aink="http://schemas.microsoft.com/office/drawing/2016/ink" xmlns:am3d="http://schemas.microsoft.com/office/drawing/2017/model3d" xmlns:o="urn:schemas-microsoft-com:office:office" xmlns:r="http://schemas.openxmlformats.org/officeDocument/2006/relationships" xmlns:m="http://schemas.openxmlformats.org/officeDocument/2006/math" xmlns:v="urn:schemas-microsoft-com:vml" xmlns:wp14="http://schemas.microsoft.com/office/word/2010/wordprocessingDrawing" xmlns:wp="http://schemas.openxmlformats.org/drawingml/2006/wordprocessingDrawing" xmlns:w10="urn:schemas-microsoft-com:office:word" xmlns:w="http://schemas.openxmlformats.org/wordprocessingml/2006/main" xmlns:w14="http://schemas.microsoft.com/office/word/2010/wordml" xmlns:w15="http://schemas.microsoft.com/office/word/2012/wordml" xmlns:w16cid="http://schemas.microsoft.com/office/word/2016/wordml/cid" xmlns:w16se="http://schemas.microsoft.com/office/word/2015/wordml/symex" xmlns:wpg="http://schemas.microsoft.com/office/word/2010/wordprocessingGroup" xmlns:wpi="http://schemas.microsoft.com/office/word/2010/wordprocessingInk" xmlns:wne="http://schemas.microsoft.com/office/word/2006/wordml" xmlns:wps="http://schemas.microsoft.com/office/word/2010/wordprocessingShape" mc:Ignorable="w14 w15 w16se w16cid wp14">
-  <w:comment w:id="47" w:author="Kelvin Sung" w:date="2021-06-10T10:45:00Z" w:initials="KS">
+  <w:comment w:id="50" w:author="Kelvin Sung" w:date="2021-06-10T10:45:00Z" w:initials="KS">
     <w:p>
       <w:pPr>
         <w:pStyle w:val="CommentText"/>
@@ -9794,7 +9804,7 @@
       </w:r>
     </w:p>
   </w:comment>
-  <w:comment w:id="48" w:author="Kelvin Sung" w:date="2021-06-10T10:58:00Z" w:initials="KS">
+  <w:comment w:id="51" w:author="Kelvin Sung" w:date="2021-06-10T10:58:00Z" w:initials="KS">
     <w:p>
       <w:pPr>
         <w:pStyle w:val="CommentText"/>
@@ -9813,7 +9823,7 @@
       </w:r>
     </w:p>
   </w:comment>
-  <w:comment w:id="57" w:author="Jeb Pavleas" w:date="2021-06-21T06:43:00Z" w:initials="JP">
+  <w:comment w:id="59" w:author="Jeb Pavleas" w:date="2021-06-21T06:43:00Z" w:initials="JP">
     <w:p>
       <w:pPr>
         <w:pStyle w:val="CommentText"/>
@@ -10239,7 +10249,7 @@
         </mc:Choice>
         <mc:Fallback>
           <w:pict>
-            <v:roundrect w14:anchorId="3BA5BCDD" id="AutoShape 1" o:spid="_x0000_s1026" style="position:absolute;margin-left:-163.4pt;margin-top:-171.35pt;width:596.4pt;height:301.3pt;z-index:-251657216;visibility:visible;mso-wrap-style:square;mso-width-percent:0;mso-height-percent:0;mso-wrap-distance-left:9pt;mso-wrap-distance-top:0;mso-wrap-distance-right:9pt;mso-wrap-distance-bottom:0;mso-position-horizontal:absolute;mso-position-horizontal-relative:text;mso-position-vertical:absolute;mso-position-vertical-relative:text;mso-width-percent:0;mso-height-percent:0;mso-width-relative:page;mso-height-relative:page;v-text-anchor:top" arcsize="10923f" o:gfxdata="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" filled="f" fillcolor="#d8d8d8"/>
+            <v:roundrect w14:anchorId="21A9F8A7" id="AutoShape 1" o:spid="_x0000_s1026" style="position:absolute;margin-left:-163.4pt;margin-top:-171.35pt;width:596.4pt;height:301.3pt;z-index:-251657216;visibility:visible;mso-wrap-style:square;mso-width-percent:0;mso-height-percent:0;mso-wrap-distance-left:9pt;mso-wrap-distance-top:0;mso-wrap-distance-right:9pt;mso-wrap-distance-bottom:0;mso-position-horizontal:absolute;mso-position-horizontal-relative:text;mso-position-vertical:absolute;mso-position-vertical-relative:text;mso-width-percent:0;mso-height-percent:0;mso-width-relative:page;mso-height-relative:page;v-text-anchor:top" arcsize="10923f" o:gfxdata="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" filled="f" fillcolor="#d8d8d8"/>
           </w:pict>
         </mc:Fallback>
       </mc:AlternateContent>
@@ -13173,7 +13183,7 @@
 </file>
 
 <file path=customXml/itemProps1.xml><?xml version="1.0" encoding="utf-8"?>
-<ds:datastoreItem xmlns:ds="http://schemas.openxmlformats.org/officeDocument/2006/customXml" ds:itemID="{21910DA7-0940-4246-B762-865000C98C43}">
+<ds:datastoreItem xmlns:ds="http://schemas.openxmlformats.org/officeDocument/2006/customXml" ds:itemID="{40E25ED2-37D1-4358-9115-A30E158C8761}">
   <ds:schemaRefs>
     <ds:schemaRef ds:uri="http://schemas.openxmlformats.org/officeDocument/2006/bibliography"/>
   </ds:schemaRefs>

</xml_diff>

<commit_message>
9.1 chapter overview is done
</commit_message>
<xml_diff>
--- a/Word/2.PassOneReviewd-MatthewOrJebToWorkon/Chapter9_1_ForReview.docx
+++ b/Word/2.PassOneReviewd-MatthewOrJebToWorkon/Chapter9_1_ForReview.docx
@@ -267,12 +267,7 @@
         <w:t xml:space="preserve">For example, </w:t>
       </w:r>
       <w:r>
-        <w:t xml:space="preserve">the bouncing </w:t>
-      </w:r>
-      <w:bookmarkStart w:id="0" w:name="_GoBack"/>
-      <w:bookmarkEnd w:id="0"/>
-      <w:r>
-        <w:t xml:space="preserve">of a ball, the wiggling of a jelly block, </w:t>
+        <w:t xml:space="preserve">the bouncing of a ball, the wiggling of a jelly block, </w:t>
       </w:r>
       <w:r>
         <w:t xml:space="preserve">the </w:t>
@@ -306,12 +301,12 @@
       <w:r>
         <w:t>real</w:t>
       </w:r>
-      <w:ins w:id="1" w:author="Kelvin Sung" w:date="2021-06-22T10:01:00Z">
+      <w:ins w:id="0" w:author="Kelvin Sung" w:date="2021-06-22T10:01:00Z">
         <w:r>
           <w:t>-</w:t>
         </w:r>
       </w:ins>
-      <w:del w:id="2" w:author="Kelvin Sung" w:date="2021-06-22T10:01:00Z">
+      <w:del w:id="1" w:author="Kelvin Sung" w:date="2021-06-22T10:01:00Z">
         <w:r>
           <w:delText xml:space="preserve"> </w:delText>
         </w:r>
@@ -595,12 +590,12 @@
       <w:r>
         <w:t xml:space="preserve">ball bouncing </w:t>
       </w:r>
-      <w:ins w:id="3" w:author="Kelvin Sung" w:date="2021-06-22T09:09:00Z">
+      <w:ins w:id="2" w:author="Kelvin Sung" w:date="2021-06-22T09:09:00Z">
         <w:r>
           <w:t>(rigid body)</w:t>
         </w:r>
       </w:ins>
-      <w:del w:id="4" w:author="Kelvin Sung" w:date="2021-06-22T09:08:00Z">
+      <w:del w:id="3" w:author="Kelvin Sung" w:date="2021-06-22T09:08:00Z">
         <w:r>
           <w:delText xml:space="preserve">will </w:delText>
         </w:r>
@@ -611,7 +606,7 @@
       <w:r>
         <w:t xml:space="preserve"> </w:t>
       </w:r>
-      <w:ins w:id="5" w:author="Kelvin Sung" w:date="2021-06-22T09:08:00Z">
+      <w:ins w:id="4" w:author="Kelvin Sung" w:date="2021-06-22T09:08:00Z">
         <w:r>
           <w:t xml:space="preserve">will </w:t>
         </w:r>
@@ -637,7 +632,7 @@
       <w:r>
         <w:t xml:space="preserve"> </w:t>
       </w:r>
-      <w:del w:id="6" w:author="Kelvin Sung" w:date="2021-06-22T09:08:00Z">
+      <w:del w:id="5" w:author="Kelvin Sung" w:date="2021-06-22T09:08:00Z">
         <w:r>
           <w:delText>soft</w:delText>
         </w:r>
@@ -651,12 +646,12 @@
       <w:r>
         <w:t>jelly block</w:t>
       </w:r>
-      <w:ins w:id="7" w:author="Kelvin Sung" w:date="2021-06-22T09:08:00Z">
+      <w:ins w:id="6" w:author="Kelvin Sung" w:date="2021-06-22T09:08:00Z">
         <w:r>
           <w:t xml:space="preserve"> (soft bod</w:t>
         </w:r>
       </w:ins>
-      <w:ins w:id="8" w:author="Kelvin Sung" w:date="2021-06-22T09:09:00Z">
+      <w:ins w:id="7" w:author="Kelvin Sung" w:date="2021-06-22T09:09:00Z">
         <w:r>
           <w:t>y)</w:t>
         </w:r>
@@ -682,10 +677,28 @@
       <w:r>
         <w:t xml:space="preserve"> </w:t>
       </w:r>
-      <w:r>
-        <w:t>its interaction with fluid</w:t>
-      </w:r>
-      <w:ins w:id="9" w:author="Kelvin Sung" w:date="2021-06-22T09:09:00Z">
+      <w:del w:id="8" w:author="Kelvin Sung" w:date="2021-06-29T17:42:00Z">
+        <w:r>
+          <w:delText xml:space="preserve">its </w:delText>
+        </w:r>
+      </w:del>
+      <w:ins w:id="9" w:author="Kelvin Sung" w:date="2021-06-29T17:42:00Z">
+        <w:r>
+          <w:t xml:space="preserve">the </w:t>
+        </w:r>
+      </w:ins>
+      <w:r>
+        <w:t xml:space="preserve">interaction </w:t>
+      </w:r>
+      <w:ins w:id="10" w:author="Kelvin Sung" w:date="2021-06-29T17:42:00Z">
+        <w:r>
+          <w:t xml:space="preserve">of the ball </w:t>
+        </w:r>
+      </w:ins>
+      <w:r>
+        <w:t>with fluid</w:t>
+      </w:r>
+      <w:ins w:id="11" w:author="Kelvin Sung" w:date="2021-06-22T09:09:00Z">
         <w:r>
           <w:t xml:space="preserve"> (fluid dynamics)</w:t>
         </w:r>
@@ -705,7 +718,7 @@
       <w:r>
         <w:t xml:space="preserve"> </w:t>
       </w:r>
-      <w:del w:id="10" w:author="Kelvin Sung" w:date="2021-06-22T09:10:00Z">
+      <w:del w:id="12" w:author="Kelvin Sung" w:date="2021-06-22T09:10:00Z">
         <w:r>
           <w:delText>necessarily</w:delText>
         </w:r>
@@ -715,40 +728,6 @@
       </w:del>
       <w:r>
         <w:t>support interactions with soft</w:t>
-      </w:r>
-      <w:ins w:id="11" w:author="Kelvin Sung" w:date="2021-06-22T09:10:00Z">
-        <w:r>
-          <w:t xml:space="preserve"> </w:t>
-        </w:r>
-      </w:ins>
-      <w:del w:id="12" w:author="Kelvin Sung" w:date="2021-06-22T09:10:00Z">
-        <w:r>
-          <w:delText>-</w:delText>
-        </w:r>
-      </w:del>
-      <w:r>
-        <w:t>body object</w:t>
-      </w:r>
-      <w:r>
-        <w:t>s</w:t>
-      </w:r>
-      <w:r>
-        <w:t>, fluid</w:t>
-      </w:r>
-      <w:r>
-        <w:t>s, or vehicles</w:t>
-      </w:r>
-      <w:r>
-        <w:t>.</w:t>
-      </w:r>
-      <w:r>
-        <w:t xml:space="preserve"> </w:t>
-      </w:r>
-      <w:r>
-        <w:t>Reversely,</w:t>
-      </w:r>
-      <w:r>
-        <w:t xml:space="preserve"> a soft</w:t>
       </w:r>
       <w:ins w:id="13" w:author="Kelvin Sung" w:date="2021-06-22T09:10:00Z">
         <w:r>
@@ -761,9 +740,43 @@
         </w:r>
       </w:del>
       <w:r>
+        <w:t>body object</w:t>
+      </w:r>
+      <w:r>
+        <w:t>s</w:t>
+      </w:r>
+      <w:r>
+        <w:t>, fluid</w:t>
+      </w:r>
+      <w:r>
+        <w:t>s, or vehicles</w:t>
+      </w:r>
+      <w:r>
+        <w:t>.</w:t>
+      </w:r>
+      <w:r>
+        <w:t xml:space="preserve"> </w:t>
+      </w:r>
+      <w:r>
+        <w:t>Reversely,</w:t>
+      </w:r>
+      <w:r>
+        <w:t xml:space="preserve"> a soft</w:t>
+      </w:r>
+      <w:ins w:id="15" w:author="Kelvin Sung" w:date="2021-06-22T09:10:00Z">
+        <w:r>
+          <w:t xml:space="preserve"> </w:t>
+        </w:r>
+      </w:ins>
+      <w:del w:id="16" w:author="Kelvin Sung" w:date="2021-06-22T09:10:00Z">
+        <w:r>
+          <w:delText>-</w:delText>
+        </w:r>
+      </w:del>
+      <w:r>
         <w:t xml:space="preserve">body physics engine usually does not </w:t>
       </w:r>
-      <w:del w:id="15" w:author="Kelvin Sung" w:date="2021-06-22T09:10:00Z">
+      <w:del w:id="17" w:author="Kelvin Sung" w:date="2021-06-22T09:10:00Z">
         <w:r>
           <w:delText xml:space="preserve">fully </w:delText>
         </w:r>
@@ -771,7 +784,7 @@
           <w:delText xml:space="preserve">support </w:delText>
         </w:r>
       </w:del>
-      <w:ins w:id="16" w:author="Kelvin Sung" w:date="2021-06-22T09:10:00Z">
+      <w:ins w:id="18" w:author="Kelvin Sung" w:date="2021-06-22T09:10:00Z">
         <w:r>
           <w:t xml:space="preserve">allow </w:t>
         </w:r>
@@ -779,12 +792,12 @@
       <w:r>
         <w:t>interactions with rigid</w:t>
       </w:r>
-      <w:ins w:id="17" w:author="Kelvin Sung" w:date="2021-06-22T09:10:00Z">
+      <w:ins w:id="19" w:author="Kelvin Sung" w:date="2021-06-22T09:10:00Z">
         <w:r>
           <w:t xml:space="preserve"> </w:t>
         </w:r>
       </w:ins>
-      <w:del w:id="18" w:author="Kelvin Sung" w:date="2021-06-22T09:10:00Z">
+      <w:del w:id="20" w:author="Kelvin Sung" w:date="2021-06-22T09:10:00Z">
         <w:r>
           <w:delText>-</w:delText>
         </w:r>
@@ -795,7 +808,7 @@
       <w:r>
         <w:t xml:space="preserve">or other </w:t>
       </w:r>
-      <w:ins w:id="19" w:author="Kelvin Sung" w:date="2021-06-22T09:10:00Z">
+      <w:ins w:id="21" w:author="Kelvin Sung" w:date="2021-06-22T09:10:00Z">
         <w:r>
           <w:t xml:space="preserve">types of </w:t>
         </w:r>
@@ -918,7 +931,7 @@
       <w:r>
         <w:t>geometric</w:t>
       </w:r>
-      <w:ins w:id="20" w:author="Kelvin Sung" w:date="2021-06-22T09:12:00Z">
+      <w:ins w:id="22" w:author="Kelvin Sung" w:date="2021-06-22T09:12:00Z">
         <w:r>
           <w:t xml:space="preserve"> shape</w:t>
         </w:r>
@@ -926,7 +939,7 @@
       <w:r>
         <w:t xml:space="preserve"> </w:t>
       </w:r>
-      <w:del w:id="21" w:author="Kelvin Sung" w:date="2021-06-22T09:12:00Z">
+      <w:del w:id="23" w:author="Kelvin Sung" w:date="2021-06-22T09:12:00Z">
         <w:r>
           <w:delText>object</w:delText>
         </w:r>
@@ -984,7 +997,7 @@
       <w:pPr>
         <w:pStyle w:val="BodyTextCont"/>
         <w:rPr>
-          <w:ins w:id="22" w:author="Kelvin Sung" w:date="2021-06-22T09:19:00Z"/>
+          <w:ins w:id="24" w:author="Kelvin Sung" w:date="2021-06-22T09:19:00Z"/>
         </w:rPr>
       </w:pPr>
       <w:r>
@@ -1002,7 +1015,7 @@
       <w:r>
         <w:t>, falling and colliding</w:t>
       </w:r>
-      <w:del w:id="23" w:author="Kelvin Sung" w:date="2021-06-22T09:13:00Z">
+      <w:del w:id="25" w:author="Kelvin Sung" w:date="2021-06-22T09:13:00Z">
         <w:r>
           <w:delText xml:space="preserve"> predictably</w:delText>
         </w:r>
@@ -1025,7 +1038,7 @@
       <w:r>
         <w:t xml:space="preserve"> desk and landing on a hardwood floor</w:t>
       </w:r>
-      <w:ins w:id="24" w:author="Kelvin Sung" w:date="2021-06-22T09:15:00Z">
+      <w:ins w:id="26" w:author="Kelvin Sung" w:date="2021-06-22T09:15:00Z">
         <w:r>
           <w:t>. These types of rigid body physical interactions</w:t>
         </w:r>
@@ -1033,12 +1046,12 @@
       <w:r>
         <w:t xml:space="preserve"> can be reliably simulated in real-time </w:t>
       </w:r>
-      <w:del w:id="25" w:author="Kelvin Sung" w:date="2021-06-22T09:17:00Z">
+      <w:del w:id="27" w:author="Kelvin Sung" w:date="2021-06-22T09:17:00Z">
         <w:r>
           <w:delText>given that</w:delText>
         </w:r>
       </w:del>
-      <w:ins w:id="26" w:author="Kelvin Sung" w:date="2021-06-22T09:17:00Z">
+      <w:ins w:id="28" w:author="Kelvin Sung" w:date="2021-06-22T09:17:00Z">
         <w:r>
           <w:t>as long as</w:t>
         </w:r>
@@ -1063,12 +1076,12 @@
       <w:r>
         <w:t xml:space="preserve">Objects with uniformly distributed mass that do not change shape during interactions can be applicable to many important and useful scenarios in games. </w:t>
       </w:r>
-      <w:ins w:id="27" w:author="Kelvin Sung" w:date="2021-06-22T09:19:00Z">
+      <w:ins w:id="29" w:author="Kelvin Sung" w:date="2021-06-22T09:19:00Z">
         <w:r>
           <w:t xml:space="preserve">In general, </w:t>
         </w:r>
       </w:ins>
-      <w:del w:id="28" w:author="Kelvin Sung" w:date="2021-06-22T09:19:00Z">
+      <w:del w:id="30" w:author="Kelvin Sung" w:date="2021-06-22T09:19:00Z">
         <w:r>
           <w:delText xml:space="preserve">As the described, the bouncing ball and </w:delText>
         </w:r>
@@ -1085,7 +1098,7 @@
       <w:r>
         <w:t>rigid body physics engine</w:t>
       </w:r>
-      <w:ins w:id="29" w:author="Kelvin Sung" w:date="2021-06-22T09:20:00Z">
+      <w:ins w:id="31" w:author="Kelvin Sung" w:date="2021-06-22T09:20:00Z">
         <w:r>
           <w:t>s</w:t>
         </w:r>
@@ -1093,7 +1106,7 @@
       <w:r>
         <w:t xml:space="preserve"> </w:t>
       </w:r>
-      <w:del w:id="30" w:author="Kelvin Sung" w:date="2021-06-22T09:20:00Z">
+      <w:del w:id="32" w:author="Kelvin Sung" w:date="2021-06-22T09:20:00Z">
         <w:r>
           <w:delText xml:space="preserve">as they </w:delText>
         </w:r>
@@ -1111,7 +1124,7 @@
       <w:r>
         <w:t>it is important to recognize</w:t>
       </w:r>
-      <w:ins w:id="31" w:author="Kelvin Sung" w:date="2021-06-22T09:23:00Z">
+      <w:ins w:id="33" w:author="Kelvin Sung" w:date="2021-06-22T09:23:00Z">
         <w:r>
           <w:t>, with the given set of assumptions,</w:t>
         </w:r>
@@ -1119,32 +1132,32 @@
       <w:r>
         <w:t xml:space="preserve"> </w:t>
       </w:r>
-      <w:ins w:id="32" w:author="Kelvin Sung" w:date="2021-06-22T09:22:00Z">
+      <w:ins w:id="34" w:author="Kelvin Sung" w:date="2021-06-22T09:22:00Z">
         <w:r>
           <w:t xml:space="preserve">a rigid body physics simulation </w:t>
         </w:r>
       </w:ins>
-      <w:ins w:id="33" w:author="Kelvin Sung" w:date="2021-06-22T09:24:00Z">
+      <w:ins w:id="35" w:author="Kelvin Sung" w:date="2021-06-22T09:24:00Z">
         <w:r>
           <w:t xml:space="preserve">does not support </w:t>
         </w:r>
       </w:ins>
-      <w:ins w:id="34" w:author="Kelvin Sung" w:date="2021-06-22T09:23:00Z">
+      <w:ins w:id="36" w:author="Kelvin Sung" w:date="2021-06-22T09:23:00Z">
         <w:r>
           <w:t>the following</w:t>
         </w:r>
       </w:ins>
-      <w:ins w:id="35" w:author="Kelvin Sung" w:date="2021-06-22T09:24:00Z">
+      <w:ins w:id="37" w:author="Kelvin Sung" w:date="2021-06-22T09:24:00Z">
         <w:r>
           <w:t>s:</w:t>
         </w:r>
       </w:ins>
-      <w:ins w:id="36" w:author="Kelvin Sung" w:date="2021-06-22T09:23:00Z">
+      <w:ins w:id="38" w:author="Kelvin Sung" w:date="2021-06-22T09:23:00Z">
         <w:r>
           <w:t xml:space="preserve"> </w:t>
         </w:r>
       </w:ins>
-      <w:del w:id="37" w:author="Kelvin Sung" w:date="2021-06-22T09:21:00Z">
+      <w:del w:id="39" w:author="Kelvin Sung" w:date="2021-06-22T09:21:00Z">
         <w:r>
           <w:delText>every</w:delText>
         </w:r>
@@ -1152,7 +1165,7 @@
           <w:delText xml:space="preserve"> </w:delText>
         </w:r>
       </w:del>
-      <w:del w:id="38" w:author="Kelvin Sung" w:date="2021-06-22T09:22:00Z">
+      <w:del w:id="40" w:author="Kelvin Sung" w:date="2021-06-22T09:22:00Z">
         <w:r>
           <w:delText xml:space="preserve">rigid </w:delText>
         </w:r>
@@ -1166,17 +1179,17 @@
           <w:delText xml:space="preserve">physics </w:delText>
         </w:r>
       </w:del>
-      <w:del w:id="39" w:author="Kelvin Sung" w:date="2021-06-22T09:21:00Z">
+      <w:del w:id="41" w:author="Kelvin Sung" w:date="2021-06-22T09:21:00Z">
         <w:r>
           <w:delText xml:space="preserve">system </w:delText>
         </w:r>
       </w:del>
-      <w:del w:id="40" w:author="Kelvin Sung" w:date="2021-06-22T09:22:00Z">
+      <w:del w:id="42" w:author="Kelvin Sung" w:date="2021-06-22T09:22:00Z">
         <w:r>
           <w:delText>has its limitations</w:delText>
         </w:r>
       </w:del>
-      <w:del w:id="41" w:author="Kelvin Sung" w:date="2021-06-22T09:23:00Z">
+      <w:del w:id="43" w:author="Kelvin Sung" w:date="2021-06-22T09:23:00Z">
         <w:r>
           <w:delText>.</w:delText>
         </w:r>
@@ -1263,12 +1276,12 @@
       <w:pPr>
         <w:pStyle w:val="BodyTextCont"/>
       </w:pPr>
-      <w:del w:id="42" w:author="Kelvin Sung" w:date="2021-06-22T09:28:00Z">
+      <w:del w:id="44" w:author="Kelvin Sung" w:date="2021-06-22T09:28:00Z">
         <w:r>
           <w:delText>Despite these and other limitations, o</w:delText>
         </w:r>
       </w:del>
-      <w:ins w:id="43" w:author="Kelvin Sung" w:date="2021-06-22T09:28:00Z">
+      <w:ins w:id="45" w:author="Kelvin Sung" w:date="2021-06-22T09:28:00Z">
         <w:r>
           <w:t>O</w:t>
         </w:r>
@@ -1276,7 +1289,7 @@
       <w:r>
         <w:t xml:space="preserve">f all </w:t>
       </w:r>
-      <w:del w:id="44" w:author="Kelvin Sung" w:date="2021-06-22T09:28:00Z">
+      <w:del w:id="46" w:author="Kelvin Sung" w:date="2021-06-22T09:28:00Z">
         <w:r>
           <w:delText xml:space="preserve">the subsets of the </w:delText>
         </w:r>
@@ -1284,12 +1297,12 @@
       <w:r>
         <w:t xml:space="preserve">real-world physical object interaction types, rigid body </w:t>
       </w:r>
-      <w:del w:id="45" w:author="Kelvin Sung" w:date="2021-06-22T09:28:00Z">
+      <w:del w:id="47" w:author="Kelvin Sung" w:date="2021-06-22T09:28:00Z">
         <w:r>
           <w:delText xml:space="preserve">simulation </w:delText>
         </w:r>
       </w:del>
-      <w:ins w:id="46" w:author="Kelvin Sung" w:date="2021-06-22T09:28:00Z">
+      <w:ins w:id="48" w:author="Kelvin Sung" w:date="2021-06-22T09:28:00Z">
         <w:r>
           <w:t xml:space="preserve">interaction </w:t>
         </w:r>
@@ -1297,17 +1310,17 @@
       <w:r>
         <w:t xml:space="preserve">is the best understood; most straightforward to approximate solutions for, and </w:t>
       </w:r>
-      <w:del w:id="47" w:author="Kelvin Sung" w:date="2021-06-22T09:29:00Z">
+      <w:del w:id="49" w:author="Kelvin Sung" w:date="2021-06-22T09:29:00Z">
         <w:r>
           <w:delText xml:space="preserve">one the more useful </w:delText>
         </w:r>
       </w:del>
-      <w:ins w:id="48" w:author="Kelvin Sung" w:date="2021-06-22T09:30:00Z">
+      <w:ins w:id="50" w:author="Kelvin Sung" w:date="2021-06-22T09:30:00Z">
         <w:r>
           <w:t>least challenging</w:t>
         </w:r>
       </w:ins>
-      <w:ins w:id="49" w:author="Kelvin Sung" w:date="2021-06-22T09:29:00Z">
+      <w:ins w:id="51" w:author="Kelvin Sung" w:date="2021-06-22T09:29:00Z">
         <w:r>
           <w:t xml:space="preserve"> </w:t>
         </w:r>
@@ -1345,53 +1358,24 @@
         <w:pStyle w:val="Heading2"/>
       </w:pPr>
       <w:r>
-        <w:t>Implementation Considerations</w:t>
+        <w:t>Chapter Overview</w:t>
       </w:r>
     </w:p>
     <w:p>
       <w:pPr>
         <w:pStyle w:val="BodyTextFirst"/>
-        <w:rPr>
-          <w:b/>
-        </w:rPr>
-      </w:pPr>
-      <w:commentRangeStart w:id="50"/>
-      <w:r>
-        <w:t xml:space="preserve">In the previous chapter, you experienced building the illumination component by simulating the propagation of light energy in a game scene. Recall that only selected objects participated in the simulation. For instance, in a scene, only </w:t>
-      </w:r>
-      <w:proofErr w:type="spellStart"/>
-      <w:r>
-        <w:rPr>
-          <w:rStyle w:val="CodeInline"/>
-        </w:rPr>
-        <w:t>IllumRenderable</w:t>
-      </w:r>
-      <w:proofErr w:type="spellEnd"/>
-      <w:r>
-        <w:t xml:space="preserve"> objects can be </w:t>
-      </w:r>
-      <w:r>
-        <w:t>illuminated</w:t>
-      </w:r>
-      <w:r>
-        <w:t xml:space="preserve"> by the light sources, while others such as </w:t>
-      </w:r>
-      <w:proofErr w:type="spellStart"/>
-      <w:r>
-        <w:rPr>
-          <w:rStyle w:val="CodeInline"/>
-        </w:rPr>
-        <w:t>SpriteRenderable</w:t>
-      </w:r>
-      <w:proofErr w:type="spellEnd"/>
-      <w:r>
-        <w:t xml:space="preserve"> objects </w:t>
-      </w:r>
-      <w:r>
-        <w:t>cannot be illuminated</w:t>
-      </w:r>
-      <w:r>
-        <w:t xml:space="preserve">. In a similar fashion, the </w:t>
+      </w:pPr>
+      <w:r>
+        <w:t xml:space="preserve">Similar to </w:t>
+      </w:r>
+      <w:r>
+        <w:t>illumination</w:t>
+      </w:r>
+      <w:r>
+        <w:t xml:space="preserve"> functionality</w:t>
+      </w:r>
+      <w:r>
+        <w:t xml:space="preserve">, the physics component of a game engine is also a large and complex area of game engine design, architecture, and implementation. With this in mind, you will develop the </w:t>
       </w:r>
       <w:r>
         <w:t xml:space="preserve">rigid body </w:t>
@@ -1400,375 +1384,407 @@
         <w:t xml:space="preserve">physics component </w:t>
       </w:r>
       <w:r>
+        <w:t xml:space="preserve">based on </w:t>
+      </w:r>
+      <w:r>
+        <w:t xml:space="preserve">the same approach for all the previous game engine components. That is </w:t>
+      </w:r>
+      <w:r>
+        <w:t>analyzing, understanding</w:t>
+      </w:r>
+      <w:r>
+        <w:t>,</w:t>
+      </w:r>
+      <w:r>
+        <w:t xml:space="preserve"> and implementing individual </w:t>
+      </w:r>
+      <w:r>
+        <w:t xml:space="preserve">steps </w:t>
+      </w:r>
+      <w:r>
+        <w:t xml:space="preserve">to gradually realize the </w:t>
+      </w:r>
+      <w:r>
+        <w:t>core functionality of the component.</w:t>
+      </w:r>
+      <w:r>
+        <w:t xml:space="preserve"> </w:t>
+      </w:r>
+      <w:r>
+        <w:t xml:space="preserve">In the case of the physics component, </w:t>
+      </w:r>
+      <w:r>
+        <w:t xml:space="preserve">the main </w:t>
+      </w:r>
+      <w:r>
+        <w:t>steps</w:t>
+      </w:r>
+      <w:r>
+        <w:t xml:space="preserve"> that together implements the rigid body simulation</w:t>
+      </w:r>
+      <w:r>
+        <w:t xml:space="preserve"> include the following.</w:t>
+      </w:r>
+    </w:p>
+    <w:p>
+      <w:pPr>
+        <w:pStyle w:val="Bullet"/>
+      </w:pPr>
+      <w:r>
+        <w:t xml:space="preserve">Rigid Shape and Bounds: </w:t>
+      </w:r>
+      <w:r>
+        <w:t xml:space="preserve">Defines the </w:t>
+      </w:r>
+      <w:proofErr w:type="spellStart"/>
+      <w:r>
+        <w:rPr>
+          <w:rStyle w:val="CodeInline"/>
+        </w:rPr>
+        <w:t>RigidShape</w:t>
+      </w:r>
+      <w:proofErr w:type="spellEnd"/>
+      <w:r>
+        <w:t xml:space="preserve"> class to support an </w:t>
+      </w:r>
+      <w:r>
+        <w:t>optimize</w:t>
+      </w:r>
+      <w:r>
+        <w:t>d</w:t>
+      </w:r>
+      <w:r>
+        <w:t xml:space="preserve"> simulation by performing computation on separate </w:t>
+      </w:r>
+      <w:r>
+        <w:t xml:space="preserve">and simple </w:t>
+      </w:r>
+      <w:r>
+        <w:t xml:space="preserve">geometries instead of the potentially complex </w:t>
+      </w:r>
+      <w:r>
+        <w:rPr>
+          <w:rStyle w:val="CodeInline"/>
+        </w:rPr>
+        <w:t>R</w:t>
+      </w:r>
+      <w:r>
+        <w:rPr>
+          <w:rStyle w:val="CodeInline"/>
+        </w:rPr>
+        <w:t>enderable</w:t>
+      </w:r>
+      <w:r>
+        <w:t xml:space="preserve"> objects</w:t>
+      </w:r>
+      <w:r>
+        <w:t xml:space="preserve">. </w:t>
+      </w:r>
+      <w:r>
+        <w:t xml:space="preserve">This </w:t>
+      </w:r>
+      <w:r>
+        <w:t xml:space="preserve">topic </w:t>
+      </w:r>
+      <w:r>
+        <w:t>will be covered by the first project of this chapter</w:t>
+      </w:r>
+      <w:r>
+        <w:t>, the Rigid Shape and Bounds project</w:t>
+      </w:r>
+    </w:p>
+    <w:p>
+      <w:pPr>
+        <w:pStyle w:val="Bullet"/>
+      </w:pPr>
+      <w:r>
+        <w:t>Collisions of the rigid shape</w:t>
+      </w:r>
+      <w:r>
+        <w:t>s</w:t>
+      </w:r>
+      <w:r>
+        <w:t xml:space="preserve">: </w:t>
+      </w:r>
+      <w:r>
+        <w:t>Examine</w:t>
+      </w:r>
+      <w:r>
+        <w:t>s</w:t>
+      </w:r>
+      <w:r>
+        <w:t xml:space="preserve"> and implements</w:t>
+      </w:r>
+      <w:r>
+        <w:t xml:space="preserve"> </w:t>
+      </w:r>
+      <w:r>
+        <w:t xml:space="preserve">the </w:t>
+      </w:r>
+      <w:r>
+        <w:t>math</w:t>
+      </w:r>
+      <w:r>
+        <w:t>ematics</w:t>
+      </w:r>
+      <w:r>
+        <w:t xml:space="preserve"> to </w:t>
+      </w:r>
+      <w:r>
+        <w:t xml:space="preserve">accurately </w:t>
+      </w:r>
+      <w:r>
+        <w:t>collide</w:t>
+      </w:r>
+      <w:r>
+        <w:t xml:space="preserve"> circle and rectangle</w:t>
+      </w:r>
+      <w:r>
+        <w:t xml:space="preserve"> </w:t>
+      </w:r>
+      <w:proofErr w:type="spellStart"/>
+      <w:r>
+        <w:rPr>
+          <w:rStyle w:val="CodeInline"/>
+        </w:rPr>
+        <w:t>RigidShape</w:t>
+      </w:r>
+      <w:proofErr w:type="spellEnd"/>
+      <w:r>
+        <w:t xml:space="preserve"> objects. </w:t>
+      </w:r>
+      <w:r>
+        <w:t xml:space="preserve">An important concept learned is the fact that in the digital world, rigid shapes can overlap and it is essential to capture the details of this overlap in </w:t>
+      </w:r>
+      <w:proofErr w:type="spellStart"/>
+      <w:r>
+        <w:rPr>
+          <w:rStyle w:val="CodeInline"/>
+        </w:rPr>
+        <w:t>CollisionInfo</w:t>
+      </w:r>
+      <w:proofErr w:type="spellEnd"/>
+      <w:r>
+        <w:t>. The</w:t>
+      </w:r>
+      <w:r>
+        <w:t xml:space="preserve"> topics on collision</w:t>
+      </w:r>
+      <w:r>
+        <w:t xml:space="preserve"> will be covered by </w:t>
+      </w:r>
+      <w:r>
+        <w:t xml:space="preserve">three </w:t>
+      </w:r>
+      <w:r>
+        <w:t>subsequent projects</w:t>
+      </w:r>
+      <w:r>
+        <w:t xml:space="preserve"> </w:t>
+      </w:r>
+      <w:r>
+        <w:t xml:space="preserve">focusing </w:t>
+      </w:r>
+      <w:r>
+        <w:t xml:space="preserve">separately </w:t>
+      </w:r>
+      <w:r>
+        <w:t xml:space="preserve">on </w:t>
+      </w:r>
+      <w:r>
+        <w:t xml:space="preserve">collisions between </w:t>
+      </w:r>
+      <w:r>
+        <w:t>circle shape</w:t>
+      </w:r>
+      <w:r>
+        <w:t>s: Circle Collision and Collision Info</w:t>
+      </w:r>
+      <w:r>
+        <w:t xml:space="preserve"> project</w:t>
+      </w:r>
+      <w:r>
+        <w:t>;</w:t>
+      </w:r>
+      <w:r>
+        <w:t xml:space="preserve"> </w:t>
+      </w:r>
+      <w:r>
+        <w:t xml:space="preserve">collisions between </w:t>
+      </w:r>
+      <w:r>
+        <w:t>rectangle shape</w:t>
+      </w:r>
+      <w:r>
+        <w:t>s: Rectangle Collision</w:t>
+      </w:r>
+      <w:r>
+        <w:t xml:space="preserve"> project</w:t>
+      </w:r>
+      <w:r>
+        <w:t>;</w:t>
+      </w:r>
+      <w:r>
+        <w:t xml:space="preserve"> and lastly, </w:t>
+      </w:r>
+      <w:r>
+        <w:t xml:space="preserve">collisions between </w:t>
+      </w:r>
+      <w:r>
+        <w:t>circle</w:t>
+      </w:r>
+      <w:r>
+        <w:t xml:space="preserve"> and </w:t>
+      </w:r>
+      <w:r>
+        <w:t>rectangle shape</w:t>
+      </w:r>
+      <w:r>
+        <w:t>s: Rectangle and Circle Collisions</w:t>
+      </w:r>
+      <w:r>
+        <w:t xml:space="preserve"> </w:t>
+      </w:r>
+      <w:r>
+        <w:t>project</w:t>
+      </w:r>
+      <w:r>
+        <w:t>.</w:t>
+      </w:r>
+    </w:p>
+    <w:p>
+      <w:pPr>
+        <w:pStyle w:val="Bullet"/>
+      </w:pPr>
+      <w:r>
+        <w:lastRenderedPageBreak/>
+        <w:t xml:space="preserve">Simulate physical motion: </w:t>
+      </w:r>
+      <w:r>
+        <w:t>A</w:t>
+      </w:r>
+      <w:r>
+        <w:t>pproximates</w:t>
+      </w:r>
+      <w:r>
+        <w:t xml:space="preserve"> </w:t>
+      </w:r>
+      <w:r>
+        <w:t xml:space="preserve">integrals </w:t>
+      </w:r>
+      <w:r>
         <w:t xml:space="preserve">that </w:t>
       </w:r>
       <w:r>
-        <w:t xml:space="preserve">you will </w:t>
-      </w:r>
-      <w:r>
-        <w:t xml:space="preserve">build </w:t>
-      </w:r>
-      <w:r>
-        <w:t xml:space="preserve">in this chapter simulates the transfer of </w:t>
-      </w:r>
-      <w:r>
-        <w:t xml:space="preserve">kinetic </w:t>
-      </w:r>
-      <w:r>
-        <w:t xml:space="preserve">energy </w:t>
-      </w:r>
-      <w:r>
-        <w:t xml:space="preserve">only </w:t>
-      </w:r>
-      <w:r>
-        <w:t xml:space="preserve">between selected objects. </w:t>
-      </w:r>
-      <w:r>
-        <w:t xml:space="preserve">As in the case of illumination, restricting simulation to a selective collection is the result of optimizing performance. From game designer perspectives, strategic choice of objects is important to convey proper sense of </w:t>
-      </w:r>
-      <w:r>
-        <w:t xml:space="preserve">a </w:t>
-      </w:r>
-      <w:r>
-        <w:t xml:space="preserve">functioning physical world. </w:t>
-      </w:r>
-      <w:commentRangeEnd w:id="50"/>
-      <w:r>
-        <w:rPr>
-          <w:rStyle w:val="CommentReference"/>
-          <w:rFonts w:asciiTheme="minorHAnsi" w:hAnsiTheme="minorHAnsi"/>
-        </w:rPr>
-        <w:commentReference w:id="50"/>
-      </w:r>
-    </w:p>
-    <w:p>
-      <w:pPr>
-        <w:pStyle w:val="Heading2"/>
-      </w:pPr>
-      <w:r>
-        <w:t>Chapter Overview</w:t>
+        <w:t>describ</w:t>
+      </w:r>
+      <w:r>
+        <w:t>e</w:t>
+      </w:r>
+      <w:r>
+        <w:t xml:space="preserve"> motions in the discretized world. The topic on motion will be covered by the Rigid Shape Movements project.</w:t>
+      </w:r>
+    </w:p>
+    <w:p>
+      <w:pPr>
+        <w:pStyle w:val="Bullet"/>
+      </w:pPr>
+      <w:r>
+        <w:t>Collision position</w:t>
+      </w:r>
+      <w:r>
+        <w:t>al</w:t>
+      </w:r>
+      <w:r>
+        <w:t xml:space="preserve"> correction: </w:t>
+      </w:r>
+      <w:r>
+        <w:t>Observes</w:t>
+      </w:r>
+      <w:r>
+        <w:t xml:space="preserve"> that interpenetration between colliding rigid shapes</w:t>
+      </w:r>
+      <w:r>
+        <w:t xml:space="preserve"> often occurs and </w:t>
+      </w:r>
+      <w:r>
+        <w:t>implements</w:t>
+      </w:r>
+      <w:r>
+        <w:t xml:space="preserve"> the numerically stable </w:t>
+      </w:r>
+      <w:r>
+        <w:t xml:space="preserve">relaxation loops to </w:t>
+      </w:r>
+      <w:r>
+        <w:t>incremental</w:t>
+      </w:r>
+      <w:r>
+        <w:t>ly correct the situation. This topic is presented in the Collision Position Correct project.</w:t>
+      </w:r>
+    </w:p>
+    <w:p>
+      <w:pPr>
+        <w:pStyle w:val="Bullet"/>
+      </w:pPr>
+      <w:r>
+        <w:t xml:space="preserve">Collision resolution: </w:t>
+      </w:r>
+      <w:r>
+        <w:t xml:space="preserve">Models </w:t>
+      </w:r>
+      <w:r>
+        <w:t>responses to collision</w:t>
+      </w:r>
+      <w:r>
+        <w:t xml:space="preserve"> with the Impulse Method, derives approximation, and implements the solution. Impulse Method will be covered in two projects, first without rotations in Collision Resolution project, and finally with considerations for rotation in Collision Angular Resolution project.</w:t>
+      </w:r>
+      <w:bookmarkStart w:id="52" w:name="_GoBack"/>
+      <w:bookmarkEnd w:id="52"/>
+    </w:p>
+    <w:p>
+      <w:pPr>
+        <w:pStyle w:val="Heading1"/>
+      </w:pPr>
+      <w:r>
+        <w:t>Rigid Shapes and Bounds</w:t>
       </w:r>
     </w:p>
     <w:p>
       <w:pPr>
         <w:pStyle w:val="BodyTextFirst"/>
       </w:pPr>
-      <w:commentRangeStart w:id="51"/>
-      <w:r>
-        <w:t xml:space="preserve">Similar to </w:t>
-      </w:r>
-      <w:r>
-        <w:t>illumination</w:t>
-      </w:r>
-      <w:r>
-        <w:t xml:space="preserve"> functionality</w:t>
-      </w:r>
-      <w:r>
-        <w:t xml:space="preserve">, the physics component of a game engine is also a large and complex area of game engine design, architecture, and implementation. With this in mind, you will develop the </w:t>
-      </w:r>
-      <w:r>
-        <w:t xml:space="preserve">rigid body </w:t>
-      </w:r>
-      <w:r>
-        <w:t xml:space="preserve">physics component </w:t>
-      </w:r>
-      <w:r>
-        <w:t xml:space="preserve">based on </w:t>
-      </w:r>
-      <w:r>
-        <w:t xml:space="preserve">the same approach for all the previous game engine components. That is </w:t>
-      </w:r>
-      <w:r>
-        <w:t>analyzing, understanding</w:t>
-      </w:r>
-      <w:r>
-        <w:t>,</w:t>
-      </w:r>
-      <w:r>
-        <w:t xml:space="preserve"> and implementing individual </w:t>
-      </w:r>
-      <w:r>
-        <w:t xml:space="preserve">steps </w:t>
-      </w:r>
-      <w:r>
-        <w:t xml:space="preserve">to gradually realize the </w:t>
-      </w:r>
-      <w:r>
-        <w:t>core functionality of the component.</w:t>
+      <w:r>
+        <w:t xml:space="preserve">The computation involved in simulating the interactions between arbitrary rigid shapes can be algorithmically complicated and computationally costly. For these reasons, rigid body simulations are </w:t>
+      </w:r>
+      <w:r>
+        <w:t xml:space="preserve">typically </w:t>
+      </w:r>
+      <w:r>
+        <w:t xml:space="preserve">based on a limited set of simple geometric shapes. For example, rigid circles and rectangles. In typical game engines, these simple rigid shapes can be attached to geometrically complex game objects for </w:t>
+      </w:r>
+      <w:r>
+        <w:t xml:space="preserve">an approximated simulation of the </w:t>
+      </w:r>
+      <w:r>
+        <w:t>physic</w:t>
+      </w:r>
+      <w:r>
+        <w:t>al</w:t>
       </w:r>
       <w:r>
         <w:t xml:space="preserve"> </w:t>
       </w:r>
       <w:r>
-        <w:t xml:space="preserve">In the case of the physics component, </w:t>
-      </w:r>
-      <w:r>
-        <w:t xml:space="preserve">the main </w:t>
-      </w:r>
-      <w:r>
-        <w:t>steps</w:t>
-      </w:r>
-      <w:r>
-        <w:t xml:space="preserve"> that together implements the rigid body simulation</w:t>
-      </w:r>
-      <w:r>
-        <w:t xml:space="preserve"> include the following.</w:t>
-      </w:r>
-    </w:p>
-    <w:p>
-      <w:pPr>
-        <w:pStyle w:val="Bullet"/>
-      </w:pPr>
-      <w:r>
-        <w:t xml:space="preserve">Rigid Shape and Bounds: </w:t>
-      </w:r>
-      <w:r>
-        <w:t xml:space="preserve">Defines the </w:t>
-      </w:r>
-      <w:proofErr w:type="spellStart"/>
-      <w:r>
-        <w:rPr>
-          <w:rStyle w:val="CodeInline"/>
-        </w:rPr>
-        <w:t>RigidShape</w:t>
-      </w:r>
-      <w:proofErr w:type="spellEnd"/>
-      <w:r>
-        <w:t xml:space="preserve"> class to support an </w:t>
-      </w:r>
-      <w:r>
-        <w:t>optimize</w:t>
-      </w:r>
-      <w:r>
-        <w:t>d</w:t>
-      </w:r>
-      <w:r>
-        <w:t xml:space="preserve"> simulation by performing computation on separate </w:t>
-      </w:r>
-      <w:r>
-        <w:t xml:space="preserve">and simple </w:t>
-      </w:r>
-      <w:r>
-        <w:t xml:space="preserve">geometries instead of the potentially complex </w:t>
-      </w:r>
-      <w:r>
-        <w:rPr>
-          <w:rStyle w:val="CodeInline"/>
-        </w:rPr>
-        <w:t>R</w:t>
-      </w:r>
-      <w:r>
-        <w:rPr>
-          <w:rStyle w:val="CodeInline"/>
-        </w:rPr>
-        <w:t>enderable</w:t>
-      </w:r>
-      <w:r>
-        <w:t xml:space="preserve"> objects</w:t>
-      </w:r>
-      <w:r>
-        <w:t xml:space="preserve">. </w:t>
-      </w:r>
-    </w:p>
-    <w:p>
-      <w:pPr>
-        <w:pStyle w:val="Bullet"/>
-      </w:pPr>
-      <w:r>
-        <w:lastRenderedPageBreak/>
-        <w:t>Collisions of the rigid shape</w:t>
-      </w:r>
-      <w:r>
+        <w:t>interaction</w:t>
+      </w:r>
+      <w:r>
+        <w:rPr>
+          <w:rFonts w:hint="eastAsia"/>
+        </w:rPr>
         <w:t>s</w:t>
       </w:r>
       <w:r>
-        <w:t xml:space="preserve">: </w:t>
-      </w:r>
-      <w:r>
-        <w:t xml:space="preserve">Describes </w:t>
-      </w:r>
-      <w:r>
-        <w:t xml:space="preserve">the </w:t>
-      </w:r>
-      <w:r>
-        <w:t>math</w:t>
-      </w:r>
-      <w:r>
-        <w:t>ematics</w:t>
-      </w:r>
-      <w:r>
-        <w:t xml:space="preserve"> to </w:t>
-      </w:r>
-      <w:r>
-        <w:t xml:space="preserve">accurately </w:t>
-      </w:r>
-      <w:r>
-        <w:t>collide</w:t>
-      </w:r>
-      <w:r>
-        <w:t xml:space="preserve"> </w:t>
-      </w:r>
-      <w:proofErr w:type="spellStart"/>
-      <w:r>
-        <w:rPr>
-          <w:rStyle w:val="CodeInline"/>
-        </w:rPr>
-        <w:t>RigidShape</w:t>
-      </w:r>
-      <w:proofErr w:type="spellEnd"/>
-      <w:r>
-        <w:t xml:space="preserve"> objects. Introduces the </w:t>
-      </w:r>
-      <w:proofErr w:type="spellStart"/>
-      <w:r>
-        <w:rPr>
-          <w:rStyle w:val="CodeInline"/>
-        </w:rPr>
-        <w:t>CollisionInfo</w:t>
-      </w:r>
-      <w:proofErr w:type="spellEnd"/>
-      <w:r>
-        <w:t xml:space="preserve"> class to </w:t>
-      </w:r>
-    </w:p>
-    <w:p>
-      <w:pPr>
-        <w:pStyle w:val="Bullet"/>
-      </w:pPr>
-      <w:r>
-        <w:t xml:space="preserve">recognize that in the digital world objects can overlap, </w:t>
-      </w:r>
-      <w:r>
-        <w:t xml:space="preserve">introduce </w:t>
-      </w:r>
-      <w:proofErr w:type="spellStart"/>
-      <w:r>
-        <w:rPr>
-          <w:rStyle w:val="CodeInline"/>
-        </w:rPr>
-        <w:t>CollisionInfo</w:t>
-      </w:r>
-      <w:proofErr w:type="spellEnd"/>
-      <w:r>
-        <w:t xml:space="preserve"> to</w:t>
-      </w:r>
-      <w:r>
-        <w:t xml:space="preserve"> capture the characteristic of this overlap.</w:t>
-      </w:r>
-      <w:r>
-        <w:t xml:space="preserve"> Only circles and SAT for rectangles, and circle/rectangle, can be expanded, by introducing new collisio</w:t>
-      </w:r>
-      <w:r>
-        <w:t>n</w:t>
-      </w:r>
-      <w:r>
-        <w:t>s</w:t>
-      </w:r>
-    </w:p>
-    <w:p>
-      <w:pPr>
-        <w:pStyle w:val="Bullet"/>
-      </w:pPr>
-      <w:r>
-        <w:t xml:space="preserve">Simulate physical motion: </w:t>
-      </w:r>
-      <w:r>
-        <w:t xml:space="preserve">formulate physical </w:t>
-      </w:r>
-      <w:r>
-        <w:t>movement</w:t>
-      </w:r>
-      <w:r>
-        <w:t xml:space="preserve"> </w:t>
-      </w:r>
-      <w:r>
-        <w:t>under gravity</w:t>
-      </w:r>
-      <w:r>
-        <w:t>, derive solution, and implement</w:t>
-      </w:r>
-    </w:p>
-    <w:p>
-      <w:pPr>
-        <w:pStyle w:val="Bullet"/>
-      </w:pPr>
-      <w:r>
-        <w:t xml:space="preserve">Collision position correction: </w:t>
-      </w:r>
-      <w:r>
-        <w:t xml:space="preserve">game loop discrete update, means, objects in motion can </w:t>
-      </w:r>
-      <w:r>
-        <w:t xml:space="preserve">overlap, or interpenetrate during a collision, something that must be resolve or corrected. </w:t>
-      </w:r>
-    </w:p>
-    <w:p>
-      <w:pPr>
-        <w:pStyle w:val="Bullet"/>
-      </w:pPr>
-      <w:r>
-        <w:t xml:space="preserve">Collision resolution: </w:t>
-      </w:r>
-      <w:proofErr w:type="gramStart"/>
-      <w:r>
-        <w:t>finally</w:t>
-      </w:r>
-      <w:proofErr w:type="gramEnd"/>
-      <w:r>
-        <w:t xml:space="preserve"> responses to collision.</w:t>
-      </w:r>
-      <w:commentRangeEnd w:id="51"/>
-      <w:r>
-        <w:rPr>
-          <w:rStyle w:val="CommentReference"/>
-          <w:rFonts w:asciiTheme="minorHAnsi" w:hAnsiTheme="minorHAnsi"/>
-        </w:rPr>
-        <w:commentReference w:id="51"/>
-      </w:r>
-    </w:p>
-    <w:p>
-      <w:pPr>
-        <w:pStyle w:val="Heading1"/>
-      </w:pPr>
-      <w:r>
-        <w:t>Rigid Shapes and Bounds</w:t>
-      </w:r>
-    </w:p>
-    <w:p>
-      <w:pPr>
-        <w:pStyle w:val="BodyTextFirst"/>
-      </w:pPr>
-      <w:r>
-        <w:t xml:space="preserve">The computation involved in simulating the interactions between arbitrary rigid shapes can be algorithmically complicated and computationally costly. For these reasons, rigid body simulations are </w:t>
-      </w:r>
-      <w:r>
-        <w:t xml:space="preserve">typically </w:t>
-      </w:r>
-      <w:r>
-        <w:t xml:space="preserve">based on a limited set of simple geometric shapes. For example, rigid circles and rectangles. In typical game engines, these simple rigid shapes can be attached to geometrically complex game objects for </w:t>
-      </w:r>
-      <w:r>
-        <w:t xml:space="preserve">an approximated simulation of the </w:t>
-      </w:r>
-      <w:r>
-        <w:t>physic</w:t>
-      </w:r>
-      <w:r>
-        <w:t>al</w:t>
-      </w:r>
-      <w:r>
-        <w:t xml:space="preserve"> </w:t>
-      </w:r>
-      <w:r>
-        <w:t>interaction</w:t>
-      </w:r>
-      <w:r>
-        <w:rPr>
-          <w:rFonts w:hint="eastAsia"/>
-        </w:rPr>
-        <w:t>s</w:t>
-      </w:r>
-      <w:r>
         <w:t xml:space="preserve"> between those game objects</w:t>
       </w:r>
       <w:r>
@@ -1780,7 +1796,7 @@
       <w:r>
         <w:t xml:space="preserve">rigid body physics simulation of the rigid circles to approximate the physical interactions between </w:t>
       </w:r>
-      <w:del w:id="52" w:author="Kelvin Sung" w:date="2021-06-22T09:31:00Z">
+      <w:del w:id="53" w:author="Kelvin Sung" w:date="2021-06-22T09:31:00Z">
         <w:r>
           <w:delText>itself and other</w:delText>
         </w:r>
@@ -1788,7 +1804,7 @@
           <w:delText xml:space="preserve"> </w:delText>
         </w:r>
       </w:del>
-      <w:ins w:id="53" w:author="Kelvin Sung" w:date="2021-06-22T09:31:00Z">
+      <w:ins w:id="54" w:author="Kelvin Sung" w:date="2021-06-22T09:31:00Z">
         <w:r>
           <w:t xml:space="preserve">the </w:t>
         </w:r>
@@ -2045,7 +2061,7 @@
       <w:r>
         <w:t xml:space="preserve"> will be processed in the rigid shape simulation</w:t>
       </w:r>
-      <w:del w:id="54" w:author="Kelvin Sung" w:date="2021-06-22T09:33:00Z">
+      <w:del w:id="55" w:author="Kelvin Sung" w:date="2021-06-22T09:33:00Z">
         <w:r>
           <w:delText>,</w:delText>
         </w:r>
@@ -2065,30 +2081,27 @@
         <w:t xml:space="preserve"> object.</w:t>
       </w:r>
       <w:r>
-        <w:t xml:space="preserve"> You </w:t>
-      </w:r>
-      <w:r>
+        <w:t xml:space="preserve"> You can see an example of this project running in Figure 9-1. The source code to this project is defined in </w:t>
+      </w:r>
+      <w:r>
+        <w:rPr>
+          <w:rStyle w:val="CodeInline"/>
+        </w:rPr>
+        <w:t>chapter9/9.1.rigid_shapes_and_bounds</w:t>
+      </w:r>
+      <w:r>
+        <w:t>.</w:t>
+      </w:r>
+    </w:p>
+    <w:p>
+      <w:pPr>
+        <w:pStyle w:val="Figure"/>
+      </w:pPr>
+      <w:r>
+        <w:rPr>
+          <w:noProof/>
+        </w:rPr>
         <w:lastRenderedPageBreak/>
-        <w:t xml:space="preserve">can see an example of this project running in Figure 9-1. The source code to this project is defined in </w:t>
-      </w:r>
-      <w:r>
-        <w:rPr>
-          <w:rStyle w:val="CodeInline"/>
-        </w:rPr>
-        <w:t>chapter9/9.1.rigid_shapes_and_bounds</w:t>
-      </w:r>
-      <w:r>
-        <w:t>.</w:t>
-      </w:r>
-    </w:p>
-    <w:p>
-      <w:pPr>
-        <w:pStyle w:val="Figure"/>
-      </w:pPr>
-      <w:r>
-        <w:rPr>
-          <w:noProof/>
-        </w:rPr>
         <w:drawing>
           <wp:inline distT="0" distB="0" distL="0" distR="0" wp14:anchorId="7F28F6C0" wp14:editId="0EDACA9D">
             <wp:extent cx="5478145" cy="4112895"/>
@@ -2107,7 +2120,7 @@
                     </pic:cNvPicPr>
                   </pic:nvPicPr>
                   <pic:blipFill>
-                    <a:blip r:embed="rId11" cstate="print">
+                    <a:blip r:embed="rId8" cstate="print">
                       <a:extLst>
                         <a:ext uri="{28A0092B-C50C-407E-A947-70E740481C1C}">
                           <a14:useLocalDpi xmlns:a14="http://schemas.microsoft.com/office/drawing/2010/main" val="0"/>
@@ -2163,8 +2176,8 @@
       <w:pPr>
         <w:pStyle w:val="BodyTextFirst"/>
       </w:pPr>
-      <w:bookmarkStart w:id="55" w:name="OLE_LINK1"/>
-      <w:bookmarkStart w:id="56" w:name="OLE_LINK2"/>
+      <w:bookmarkStart w:id="56" w:name="OLE_LINK1"/>
+      <w:bookmarkStart w:id="57" w:name="OLE_LINK2"/>
       <w:r>
         <w:t>The controls of the project are as follows:</w:t>
       </w:r>
@@ -2282,8 +2295,36 @@
         <w:pStyle w:val="BulletSubList"/>
       </w:pPr>
       <w:r>
+        <w:t>Left/right-arrow key: Sequence through and select an object</w:t>
+      </w:r>
+    </w:p>
+    <w:p>
+      <w:pPr>
+        <w:pStyle w:val="BulletSubList"/>
+      </w:pPr>
+      <w:r>
+        <w:t xml:space="preserve">WASD keys: Move </w:t>
+      </w:r>
+      <w:r>
+        <w:t xml:space="preserve">the </w:t>
+      </w:r>
+      <w:r>
+        <w:t>selected object</w:t>
+      </w:r>
+    </w:p>
+    <w:p>
+      <w:pPr>
+        <w:pStyle w:val="BulletSubList"/>
+      </w:pPr>
+      <w:r>
         <w:lastRenderedPageBreak/>
-        <w:t>Left/right-arrow key: Sequence through and select an object</w:t>
+        <w:t xml:space="preserve">Z/X key: Rotate </w:t>
+      </w:r>
+      <w:r>
+        <w:t xml:space="preserve">the </w:t>
+      </w:r>
+      <w:r>
+        <w:t>selected object</w:t>
       </w:r>
     </w:p>
     <w:p>
@@ -2291,7 +2332,18 @@
         <w:pStyle w:val="BulletSubList"/>
       </w:pPr>
       <w:r>
-        <w:t xml:space="preserve">WASD keys: Move </w:t>
+        <w:t xml:space="preserve">Y/U key: Increase/decrease </w:t>
+      </w:r>
+      <w:proofErr w:type="spellStart"/>
+      <w:r>
+        <w:rPr>
+          <w:rStyle w:val="CodeInline"/>
+        </w:rPr>
+        <w:t>RigidShape</w:t>
+      </w:r>
+      <w:proofErr w:type="spellEnd"/>
+      <w:r>
+        <w:t xml:space="preserve"> size of </w:t>
       </w:r>
       <w:r>
         <w:t xml:space="preserve">the </w:t>
@@ -2299,45 +2351,6 @@
       <w:r>
         <w:t>selected object</w:t>
       </w:r>
-    </w:p>
-    <w:p>
-      <w:pPr>
-        <w:pStyle w:val="BulletSubList"/>
-      </w:pPr>
-      <w:r>
-        <w:t xml:space="preserve">Z/X key: Rotate </w:t>
-      </w:r>
-      <w:r>
-        <w:t xml:space="preserve">the </w:t>
-      </w:r>
-      <w:r>
-        <w:t>selected object</w:t>
-      </w:r>
-    </w:p>
-    <w:p>
-      <w:pPr>
-        <w:pStyle w:val="BulletSubList"/>
-      </w:pPr>
-      <w:r>
-        <w:t xml:space="preserve">Y/U key: Increase/decrease </w:t>
-      </w:r>
-      <w:proofErr w:type="spellStart"/>
-      <w:r>
-        <w:rPr>
-          <w:rStyle w:val="CodeInline"/>
-        </w:rPr>
-        <w:t>RigidShape</w:t>
-      </w:r>
-      <w:proofErr w:type="spellEnd"/>
-      <w:r>
-        <w:t xml:space="preserve"> size of </w:t>
-      </w:r>
-      <w:r>
-        <w:t xml:space="preserve">the </w:t>
-      </w:r>
-      <w:r>
-        <w:t>selected object</w:t>
-      </w:r>
       <w:r>
         <w:t xml:space="preserve">, this does not change the size of corresponding </w:t>
       </w:r>
@@ -2362,8 +2375,8 @@
         <w:t>:</w:t>
       </w:r>
     </w:p>
-    <w:bookmarkEnd w:id="55"/>
     <w:bookmarkEnd w:id="56"/>
+    <w:bookmarkEnd w:id="57"/>
     <w:p>
       <w:pPr>
         <w:pStyle w:val="Bullet"/>
@@ -3038,42 +3051,42 @@
         <w:t xml:space="preserve">In order to support </w:t>
       </w:r>
       <w:r>
+        <w:t>proper debugging and verification</w:t>
+      </w:r>
+      <w:r>
+        <w:t xml:space="preserve"> of correctness</w:t>
+      </w:r>
+      <w:r>
+        <w:t xml:space="preserve">, it is important to </w:t>
+      </w:r>
+      <w:r>
+        <w:t xml:space="preserve">be able to </w:t>
+      </w:r>
+      <w:r>
+        <w:t xml:space="preserve">draw and </w:t>
+      </w:r>
+      <w:r>
+        <w:t>visualize</w:t>
+      </w:r>
+      <w:r>
+        <w:t xml:space="preserve"> </w:t>
+      </w:r>
+      <w:r>
+        <w:t>the rigid shapes.</w:t>
+      </w:r>
+      <w:r>
+        <w:t xml:space="preserve"> </w:t>
+      </w:r>
+    </w:p>
+    <w:p>
+      <w:pPr>
+        <w:pStyle w:val="NumList"/>
+      </w:pPr>
+      <w:r>
+        <w:rPr>
+          <w:rFonts w:hint="eastAsia"/>
+        </w:rPr>
         <w:lastRenderedPageBreak/>
-        <w:t>proper debugging and verification</w:t>
-      </w:r>
-      <w:r>
-        <w:t xml:space="preserve"> of correctness</w:t>
-      </w:r>
-      <w:r>
-        <w:t xml:space="preserve">, it is important to </w:t>
-      </w:r>
-      <w:r>
-        <w:t xml:space="preserve">be able to </w:t>
-      </w:r>
-      <w:r>
-        <w:t xml:space="preserve">draw and </w:t>
-      </w:r>
-      <w:r>
-        <w:t>visualize</w:t>
-      </w:r>
-      <w:r>
-        <w:t xml:space="preserve"> </w:t>
-      </w:r>
-      <w:r>
-        <w:t>the rigid shapes.</w:t>
-      </w:r>
-      <w:r>
-        <w:t xml:space="preserve"> </w:t>
-      </w:r>
-    </w:p>
-    <w:p>
-      <w:pPr>
-        <w:pStyle w:val="NumList"/>
-      </w:pPr>
-      <w:r>
-        <w:rPr>
-          <w:rFonts w:hint="eastAsia"/>
-        </w:rPr>
         <w:t>I</w:t>
       </w:r>
       <w:r>
@@ -4140,7 +4153,7 @@
       <w:pPr>
         <w:pStyle w:val="BodyTextFirst"/>
       </w:pPr>
-      <w:bookmarkStart w:id="57" w:name="_Hlk69979485"/>
+      <w:bookmarkStart w:id="58" w:name="_Hlk69979485"/>
       <w:r>
         <w:t xml:space="preserve">You </w:t>
       </w:r>
@@ -4879,7 +4892,7 @@
                     </pic:cNvPicPr>
                   </pic:nvPicPr>
                   <pic:blipFill>
-                    <a:blip r:embed="rId12" cstate="print">
+                    <a:blip r:embed="rId9" cstate="print">
                       <a:extLst>
                         <a:ext uri="{28A0092B-C50C-407E-A947-70E740481C1C}">
                           <a14:useLocalDpi xmlns:a14="http://schemas.microsoft.com/office/drawing/2010/main" val="0"/>
@@ -5117,7 +5130,7 @@
         <w:t>}</w:t>
       </w:r>
     </w:p>
-    <w:bookmarkEnd w:id="57"/>
+    <w:bookmarkEnd w:id="58"/>
     <w:p>
       <w:pPr>
         <w:pStyle w:val="Heading3"/>
@@ -5999,7 +6012,7 @@
                     </pic:cNvPicPr>
                   </pic:nvPicPr>
                   <pic:blipFill>
-                    <a:blip r:embed="rId13" cstate="print">
+                    <a:blip r:embed="rId10" cstate="print">
                       <a:extLst>
                         <a:ext uri="{28A0092B-C50C-407E-A947-70E740481C1C}">
                           <a14:useLocalDpi xmlns:a14="http://schemas.microsoft.com/office/drawing/2010/main" val="0"/>
@@ -6872,8 +6885,8 @@
       <w:pPr>
         <w:pStyle w:val="Heading3"/>
       </w:pPr>
-      <w:bookmarkStart w:id="58" w:name="_acm0qfuvbv3k" w:colFirst="0" w:colLast="0"/>
-      <w:bookmarkEnd w:id="58"/>
+      <w:bookmarkStart w:id="59" w:name="_acm0qfuvbv3k" w:colFirst="0" w:colLast="0"/>
+      <w:bookmarkEnd w:id="59"/>
       <w:r>
         <w:t xml:space="preserve">Defining </w:t>
       </w:r>
@@ -7749,17 +7762,17 @@
       <w:r>
         <w:t xml:space="preserve"> in </w:t>
       </w:r>
-      <w:commentRangeStart w:id="59"/>
+      <w:commentRangeStart w:id="60"/>
       <w:r>
         <w:t>Chapter 6</w:t>
       </w:r>
-      <w:commentRangeEnd w:id="59"/>
+      <w:commentRangeEnd w:id="60"/>
       <w:r>
         <w:rPr>
           <w:rStyle w:val="CommentReference"/>
           <w:rFonts w:asciiTheme="minorHAnsi" w:hAnsiTheme="minorHAnsi"/>
         </w:rPr>
-        <w:commentReference w:id="59"/>
+        <w:commentReference w:id="60"/>
       </w:r>
       <w:r>
         <w:t>, t</w:t>
@@ -9785,45 +9798,7 @@
 
 <file path=word/comments.xml><?xml version="1.0" encoding="utf-8"?>
 <w:comments xmlns:wpc="http://schemas.microsoft.com/office/word/2010/wordprocessingCanvas" xmlns:cx="http://schemas.microsoft.com/office/drawing/2014/chartex" xmlns:cx1="http://schemas.microsoft.com/office/drawing/2015/9/8/chartex" xmlns:cx2="http://schemas.microsoft.com/office/drawing/2015/10/21/chartex" xmlns:cx3="http://schemas.microsoft.com/office/drawing/2016/5/9/chartex" xmlns:cx4="http://schemas.microsoft.com/office/drawing/2016/5/10/chartex" xmlns:cx5="http://schemas.microsoft.com/office/drawing/2016/5/11/chartex" xmlns:cx6="http://schemas.microsoft.com/office/drawing/2016/5/12/chartex" xmlns:cx7="http://schemas.microsoft.com/office/drawing/2016/5/13/chartex" xmlns:cx8="http://schemas.microsoft.com/office/drawing/2016/5/14/chartex" xmlns:mc="http://schemas.openxmlformats.org/markup-compatibility/2006" xmlns:aink="http://schemas.microsoft.com/office/drawing/2016/ink" xmlns:am3d="http://schemas.microsoft.com/office/drawing/2017/model3d" xmlns:o="urn:schemas-microsoft-com:office:office" xmlns:r="http://schemas.openxmlformats.org/officeDocument/2006/relationships" xmlns:m="http://schemas.openxmlformats.org/officeDocument/2006/math" xmlns:v="urn:schemas-microsoft-com:vml" xmlns:wp14="http://schemas.microsoft.com/office/word/2010/wordprocessingDrawing" xmlns:wp="http://schemas.openxmlformats.org/drawingml/2006/wordprocessingDrawing" xmlns:w10="urn:schemas-microsoft-com:office:word" xmlns:w="http://schemas.openxmlformats.org/wordprocessingml/2006/main" xmlns:w14="http://schemas.microsoft.com/office/word/2010/wordml" xmlns:w15="http://schemas.microsoft.com/office/word/2012/wordml" xmlns:w16cid="http://schemas.microsoft.com/office/word/2016/wordml/cid" xmlns:w16se="http://schemas.microsoft.com/office/word/2015/wordml/symex" xmlns:wpg="http://schemas.microsoft.com/office/word/2010/wordprocessingGroup" xmlns:wpi="http://schemas.microsoft.com/office/word/2010/wordprocessingInk" xmlns:wne="http://schemas.microsoft.com/office/word/2006/wordml" xmlns:wps="http://schemas.microsoft.com/office/word/2010/wordprocessingShape" mc:Ignorable="w14 w15 w16se w16cid wp14">
-  <w:comment w:id="50" w:author="Kelvin Sung" w:date="2021-06-10T10:45:00Z" w:initials="KS">
-    <w:p>
-      <w:pPr>
-        <w:pStyle w:val="CommentText"/>
-      </w:pPr>
-      <w:r>
-        <w:rPr>
-          <w:rStyle w:val="CommentReference"/>
-        </w:rPr>
-        <w:annotationRef/>
-      </w:r>
-      <w:r>
-        <w:t>Remove? Need to relate to previous chapter?</w:t>
-      </w:r>
-      <w:r>
-        <w:t xml:space="preserve"> Ignore this for now</w:t>
-      </w:r>
-    </w:p>
-  </w:comment>
-  <w:comment w:id="51" w:author="Kelvin Sung" w:date="2021-06-10T10:58:00Z" w:initials="KS">
-    <w:p>
-      <w:pPr>
-        <w:pStyle w:val="CommentText"/>
-      </w:pPr>
-      <w:r>
-        <w:rPr>
-          <w:rStyle w:val="CommentReference"/>
-        </w:rPr>
-        <w:annotationRef/>
-      </w:r>
-      <w:r>
-        <w:t>Complete after done with the chapter</w:t>
-      </w:r>
-      <w:r>
-        <w:t>. Ignore this for now</w:t>
-      </w:r>
-    </w:p>
-  </w:comment>
-  <w:comment w:id="59" w:author="Jeb Pavleas" w:date="2021-06-21T06:43:00Z" w:initials="JP">
+  <w:comment w:id="60" w:author="Jeb Pavleas" w:date="2021-06-21T06:43:00Z" w:initials="JP">
     <w:p>
       <w:pPr>
         <w:pStyle w:val="CommentText"/>
@@ -9844,8 +9819,6 @@
 
 <file path=word/commentsExtended.xml><?xml version="1.0" encoding="utf-8"?>
 <w15:commentsEx xmlns:wpc="http://schemas.microsoft.com/office/word/2010/wordprocessingCanvas" xmlns:cx="http://schemas.microsoft.com/office/drawing/2014/chartex" xmlns:cx1="http://schemas.microsoft.com/office/drawing/2015/9/8/chartex" xmlns:cx2="http://schemas.microsoft.com/office/drawing/2015/10/21/chartex" xmlns:cx3="http://schemas.microsoft.com/office/drawing/2016/5/9/chartex" xmlns:cx4="http://schemas.microsoft.com/office/drawing/2016/5/10/chartex" xmlns:cx5="http://schemas.microsoft.com/office/drawing/2016/5/11/chartex" xmlns:cx6="http://schemas.microsoft.com/office/drawing/2016/5/12/chartex" xmlns:cx7="http://schemas.microsoft.com/office/drawing/2016/5/13/chartex" xmlns:cx8="http://schemas.microsoft.com/office/drawing/2016/5/14/chartex" xmlns:mc="http://schemas.openxmlformats.org/markup-compatibility/2006" xmlns:aink="http://schemas.microsoft.com/office/drawing/2016/ink" xmlns:am3d="http://schemas.microsoft.com/office/drawing/2017/model3d" xmlns:o="urn:schemas-microsoft-com:office:office" xmlns:r="http://schemas.openxmlformats.org/officeDocument/2006/relationships" xmlns:m="http://schemas.openxmlformats.org/officeDocument/2006/math" xmlns:v="urn:schemas-microsoft-com:vml" xmlns:wp14="http://schemas.microsoft.com/office/word/2010/wordprocessingDrawing" xmlns:wp="http://schemas.openxmlformats.org/drawingml/2006/wordprocessingDrawing" xmlns:w10="urn:schemas-microsoft-com:office:word" xmlns:w="http://schemas.openxmlformats.org/wordprocessingml/2006/main" xmlns:w14="http://schemas.microsoft.com/office/word/2010/wordml" xmlns:w15="http://schemas.microsoft.com/office/word/2012/wordml" xmlns:w16cid="http://schemas.microsoft.com/office/word/2016/wordml/cid" xmlns:w16se="http://schemas.microsoft.com/office/word/2015/wordml/symex" xmlns:wpg="http://schemas.microsoft.com/office/word/2010/wordprocessingGroup" xmlns:wpi="http://schemas.microsoft.com/office/word/2010/wordprocessingInk" xmlns:wne="http://schemas.microsoft.com/office/word/2006/wordml" xmlns:wps="http://schemas.microsoft.com/office/word/2010/wordprocessingShape" mc:Ignorable="w14 w15 w16se w16cid wp14">
-  <w15:commentEx w15:paraId="7417FEBB" w15:done="0"/>
-  <w15:commentEx w15:paraId="311646B8" w15:done="0"/>
   <w15:commentEx w15:paraId="583C94AA" w15:done="0"/>
 </w15:commentsEx>
 </file>
@@ -9858,8 +9831,6 @@
 
 <file path=word/commentsIds.xml><?xml version="1.0" encoding="utf-8"?>
 <w16cid:commentsIds xmlns:wpc="http://schemas.microsoft.com/office/word/2010/wordprocessingCanvas" xmlns:cx="http://schemas.microsoft.com/office/drawing/2014/chartex" xmlns:cx1="http://schemas.microsoft.com/office/drawing/2015/9/8/chartex" xmlns:cx2="http://schemas.microsoft.com/office/drawing/2015/10/21/chartex" xmlns:cx3="http://schemas.microsoft.com/office/drawing/2016/5/9/chartex" xmlns:cx4="http://schemas.microsoft.com/office/drawing/2016/5/10/chartex" xmlns:cx5="http://schemas.microsoft.com/office/drawing/2016/5/11/chartex" xmlns:cx6="http://schemas.microsoft.com/office/drawing/2016/5/12/chartex" xmlns:cx7="http://schemas.microsoft.com/office/drawing/2016/5/13/chartex" xmlns:cx8="http://schemas.microsoft.com/office/drawing/2016/5/14/chartex" xmlns:mc="http://schemas.openxmlformats.org/markup-compatibility/2006" xmlns:aink="http://schemas.microsoft.com/office/drawing/2016/ink" xmlns:am3d="http://schemas.microsoft.com/office/drawing/2017/model3d" xmlns:o="urn:schemas-microsoft-com:office:office" xmlns:r="http://schemas.openxmlformats.org/officeDocument/2006/relationships" xmlns:m="http://schemas.openxmlformats.org/officeDocument/2006/math" xmlns:v="urn:schemas-microsoft-com:vml" xmlns:wp14="http://schemas.microsoft.com/office/word/2010/wordprocessingDrawing" xmlns:wp="http://schemas.openxmlformats.org/drawingml/2006/wordprocessingDrawing" xmlns:w10="urn:schemas-microsoft-com:office:word" xmlns:w="http://schemas.openxmlformats.org/wordprocessingml/2006/main" xmlns:w14="http://schemas.microsoft.com/office/word/2010/wordml" xmlns:w15="http://schemas.microsoft.com/office/word/2012/wordml" xmlns:w16cid="http://schemas.microsoft.com/office/word/2016/wordml/cid" xmlns:w16se="http://schemas.microsoft.com/office/word/2015/wordml/symex" xmlns:wpg="http://schemas.microsoft.com/office/word/2010/wordprocessingGroup" xmlns:wpi="http://schemas.microsoft.com/office/word/2010/wordprocessingInk" xmlns:wne="http://schemas.microsoft.com/office/word/2006/wordml" xmlns:wps="http://schemas.microsoft.com/office/word/2010/wordprocessingShape" mc:Ignorable="w14 w15 w16se w16cid wp14">
-  <w16cid:commentId w16cid:paraId="7417FEBB" w16cid:durableId="246C6BDC"/>
-  <w16cid:commentId w16cid:paraId="311646B8" w16cid:durableId="246C6EC0"/>
   <w16cid:commentId w16cid:paraId="583C94AA" w16cid:durableId="247AB3AD"/>
 </w16cid:commentsIds>
 </file>
@@ -10249,7 +10220,7 @@
         </mc:Choice>
         <mc:Fallback>
           <w:pict>
-            <v:roundrect w14:anchorId="21A9F8A7" id="AutoShape 1" o:spid="_x0000_s1026" style="position:absolute;margin-left:-163.4pt;margin-top:-171.35pt;width:596.4pt;height:301.3pt;z-index:-251657216;visibility:visible;mso-wrap-style:square;mso-width-percent:0;mso-height-percent:0;mso-wrap-distance-left:9pt;mso-wrap-distance-top:0;mso-wrap-distance-right:9pt;mso-wrap-distance-bottom:0;mso-position-horizontal:absolute;mso-position-horizontal-relative:text;mso-position-vertical:absolute;mso-position-vertical-relative:text;mso-width-percent:0;mso-height-percent:0;mso-width-relative:page;mso-height-relative:page;v-text-anchor:top" arcsize="10923f" o:gfxdata="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" filled="f" fillcolor="#d8d8d8"/>
+            <v:roundrect w14:anchorId="5B3A40AE" id="AutoShape 1" o:spid="_x0000_s1026" style="position:absolute;margin-left:-163.4pt;margin-top:-171.35pt;width:596.4pt;height:301.3pt;z-index:-251657216;visibility:visible;mso-wrap-style:square;mso-width-percent:0;mso-height-percent:0;mso-wrap-distance-left:9pt;mso-wrap-distance-top:0;mso-wrap-distance-right:9pt;mso-wrap-distance-bottom:0;mso-position-horizontal:absolute;mso-position-horizontal-relative:text;mso-position-vertical:absolute;mso-position-vertical-relative:text;mso-width-percent:0;mso-height-percent:0;mso-width-relative:page;mso-height-relative:page;v-text-anchor:top" arcsize="10923f" o:gfxdata="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" filled="f" fillcolor="#d8d8d8"/>
           </w:pict>
         </mc:Fallback>
       </mc:AlternateContent>
@@ -13183,7 +13154,7 @@
 </file>
 
 <file path=customXml/itemProps1.xml><?xml version="1.0" encoding="utf-8"?>
-<ds:datastoreItem xmlns:ds="http://schemas.openxmlformats.org/officeDocument/2006/customXml" ds:itemID="{40E25ED2-37D1-4358-9115-A30E158C8761}">
+<ds:datastoreItem xmlns:ds="http://schemas.openxmlformats.org/officeDocument/2006/customXml" ds:itemID="{AA708F89-2CDF-459B-A72C-0C7263E70DD6}">
   <ds:schemaRefs>
     <ds:schemaRef ds:uri="http://schemas.openxmlformats.org/officeDocument/2006/bibliography"/>
   </ds:schemaRefs>

</xml_diff>